<commit_message>
#575 rename CharMap to Graphics
</commit_message>
<xml_diff>
--- a/documentation/Reference - the Std Lib.docx
+++ b/documentation/Reference - the Std Lib.docx
@@ -12,7 +12,15 @@
     </w:p>
     <w:p>
       <w:r>
-        <w:t>Standalone functions always return a value and are therefore used in contexts that expect a value, such as in the right hand side of a variable declaration (</w:t>
+        <w:t xml:space="preserve">Standalone functions always return a value and are therefore used in contexts that expect a value, such as in the </w:t>
+      </w:r>
+      <w:proofErr w:type="gramStart"/>
+      <w:r>
+        <w:t>right hand</w:t>
+      </w:r>
+      <w:proofErr w:type="gramEnd"/>
+      <w:r>
+        <w:t xml:space="preserve"> side of a variable declaration (</w:t>
       </w:r>
       <w:r>
         <w:rPr>
@@ -208,6 +216,7 @@
           <w14:ligatures w14:val="none"/>
         </w:rPr>
       </w:pPr>
+      <w:proofErr w:type="spellStart"/>
       <w:r>
         <w:rPr>
           <w:rFonts w:ascii="Consolas" w:eastAsia="Times New Roman" w:hAnsi="Consolas" w:cs="Times New Roman"/>
@@ -220,6 +229,7 @@
         </w:rPr>
         <w:t>toPrecision</w:t>
       </w:r>
+      <w:proofErr w:type="spellEnd"/>
       <w:r>
         <w:rPr>
           <w:rFonts w:ascii="Consolas" w:eastAsia="Times New Roman" w:hAnsi="Consolas" w:cs="Times New Roman"/>
@@ -274,6 +284,7 @@
           <w14:ligatures w14:val="none"/>
         </w:rPr>
       </w:pPr>
+      <w:proofErr w:type="spellStart"/>
       <w:r>
         <w:rPr>
           <w:rFonts w:ascii="Consolas" w:eastAsia="Times New Roman" w:hAnsi="Consolas" w:cs="Times New Roman"/>
@@ -286,6 +297,7 @@
         </w:rPr>
         <w:t>parseAsFloat</w:t>
       </w:r>
+      <w:proofErr w:type="spellEnd"/>
     </w:p>
     <w:p>
       <w:pPr>
@@ -301,6 +313,7 @@
           <w14:ligatures w14:val="none"/>
         </w:rPr>
       </w:pPr>
+      <w:proofErr w:type="spellStart"/>
       <w:r>
         <w:rPr>
           <w:rFonts w:ascii="Consolas" w:eastAsia="Times New Roman" w:hAnsi="Consolas" w:cs="Times New Roman"/>
@@ -313,6 +326,7 @@
         </w:rPr>
         <w:t>parseAsInt</w:t>
       </w:r>
+      <w:proofErr w:type="spellEnd"/>
     </w:p>
     <w:p>
       <w:pPr>
@@ -614,6 +628,7 @@
           <w14:ligatures w14:val="none"/>
         </w:rPr>
       </w:pPr>
+      <w:proofErr w:type="spellStart"/>
       <w:r>
         <w:rPr>
           <w:rFonts w:ascii="Consolas" w:eastAsia="Times New Roman" w:hAnsi="Consolas" w:cs="Times New Roman"/>
@@ -626,6 +641,7 @@
         </w:rPr>
         <w:t>maxBy</w:t>
       </w:r>
+      <w:proofErr w:type="spellEnd"/>
     </w:p>
     <w:p>
       <w:pPr>
@@ -668,6 +684,7 @@
           <w14:ligatures w14:val="none"/>
         </w:rPr>
       </w:pPr>
+      <w:proofErr w:type="spellStart"/>
       <w:r>
         <w:rPr>
           <w:rFonts w:ascii="Consolas" w:eastAsia="Times New Roman" w:hAnsi="Consolas" w:cs="Times New Roman"/>
@@ -680,6 +697,7 @@
         </w:rPr>
         <w:t>minBy</w:t>
       </w:r>
+      <w:proofErr w:type="spellEnd"/>
     </w:p>
     <w:p>
       <w:pPr>
@@ -795,7 +813,29 @@
         <w:rPr>
           <w:color w:val="FF0000"/>
         </w:rPr>
-        <w:t>These two are inconsistent, also inconsistent with new ArrayList(3) say.</w:t>
+        <w:t xml:space="preserve">These two are inconsistent, also inconsistent with new </w:t>
+      </w:r>
+      <w:proofErr w:type="spellStart"/>
+      <w:proofErr w:type="gramStart"/>
+      <w:r>
+        <w:rPr>
+          <w:color w:val="FF0000"/>
+        </w:rPr>
+        <w:t>ArrayList</w:t>
+      </w:r>
+      <w:proofErr w:type="spellEnd"/>
+      <w:r>
+        <w:rPr>
+          <w:color w:val="FF0000"/>
+        </w:rPr>
+        <w:t>(</w:t>
+      </w:r>
+      <w:proofErr w:type="gramEnd"/>
+      <w:r>
+        <w:rPr>
+          <w:color w:val="FF0000"/>
+        </w:rPr>
+        <w:t>3) say.</w:t>
       </w:r>
     </w:p>
     <w:p>
@@ -840,18 +880,32 @@
           <w14:ligatures w14:val="none"/>
         </w:rPr>
       </w:pPr>
-      <w:r>
-        <w:rPr>
-          <w:rFonts w:ascii="Consolas" w:eastAsia="Times New Roman" w:hAnsi="Consolas" w:cs="Times New Roman"/>
-          <w:color w:val="001080"/>
-          <w:kern w:val="0"/>
-          <w:sz w:val="21"/>
-          <w:szCs w:val="21"/>
-          <w:lang w:eastAsia="en-GB"/>
-          <w14:ligatures w14:val="none"/>
-        </w:rPr>
-        <w:t>initialisedCharMap</w:t>
-      </w:r>
+      <w:proofErr w:type="spellStart"/>
+      <w:r>
+        <w:rPr>
+          <w:rFonts w:ascii="Consolas" w:eastAsia="Times New Roman" w:hAnsi="Consolas" w:cs="Times New Roman"/>
+          <w:color w:val="001080"/>
+          <w:kern w:val="0"/>
+          <w:sz w:val="21"/>
+          <w:szCs w:val="21"/>
+          <w:lang w:eastAsia="en-GB"/>
+          <w14:ligatures w14:val="none"/>
+        </w:rPr>
+        <w:t>initialised</w:t>
+      </w:r>
+      <w:r>
+        <w:rPr>
+          <w:rFonts w:ascii="Consolas" w:eastAsia="Times New Roman" w:hAnsi="Consolas" w:cs="Times New Roman"/>
+          <w:color w:val="001080"/>
+          <w:kern w:val="0"/>
+          <w:sz w:val="21"/>
+          <w:szCs w:val="21"/>
+          <w:lang w:eastAsia="en-GB"/>
+          <w14:ligatures w14:val="none"/>
+        </w:rPr>
+        <w:t>Graphics</w:t>
+      </w:r>
+      <w:proofErr w:type="spellEnd"/>
     </w:p>
     <w:p>
       <w:pPr>
@@ -920,7 +974,27 @@
           <w:sz w:val="24"/>
           <w:szCs w:val="24"/>
         </w:rPr>
-        <w:t>call pause(100)</w:t>
+        <w:t xml:space="preserve">call </w:t>
+      </w:r>
+      <w:proofErr w:type="gramStart"/>
+      <w:r>
+        <w:rPr>
+          <w:rFonts w:ascii="Consolas" w:hAnsi="Consolas"/>
+          <w:color w:val="156082" w:themeColor="accent1"/>
+          <w:sz w:val="24"/>
+          <w:szCs w:val="24"/>
+        </w:rPr>
+        <w:t>pause(</w:t>
+      </w:r>
+      <w:proofErr w:type="gramEnd"/>
+      <w:r>
+        <w:rPr>
+          <w:rFonts w:ascii="Consolas" w:hAnsi="Consolas"/>
+          <w:color w:val="156082" w:themeColor="accent1"/>
+          <w:sz w:val="24"/>
+          <w:szCs w:val="24"/>
+        </w:rPr>
+        <w:t>100)</w:t>
       </w:r>
     </w:p>
     <w:p>
@@ -1060,14 +1134,25 @@
       <w:r>
         <w:t xml:space="preserve">(For this purpose, </w:t>
       </w:r>
-      <w:r>
-        <w:rPr>
-          <w:rFonts w:ascii="Consolas" w:hAnsi="Consolas"/>
-          <w:color w:val="156082" w:themeColor="accent1"/>
-          <w:sz w:val="24"/>
-          <w:szCs w:val="24"/>
-        </w:rPr>
-        <w:t>pause(1)</w:t>
+      <w:proofErr w:type="gramStart"/>
+      <w:r>
+        <w:rPr>
+          <w:rFonts w:ascii="Consolas" w:hAnsi="Consolas"/>
+          <w:color w:val="156082" w:themeColor="accent1"/>
+          <w:sz w:val="24"/>
+          <w:szCs w:val="24"/>
+        </w:rPr>
+        <w:t>pause(</w:t>
+      </w:r>
+      <w:proofErr w:type="gramEnd"/>
+      <w:r>
+        <w:rPr>
+          <w:rFonts w:ascii="Consolas" w:hAnsi="Consolas"/>
+          <w:color w:val="156082" w:themeColor="accent1"/>
+          <w:sz w:val="24"/>
+          <w:szCs w:val="24"/>
+        </w:rPr>
+        <w:t>1)</w:t>
       </w:r>
       <w:r>
         <w:t xml:space="preserve"> is sufficient to enable the display refresh and causes minimum delay in program execution).</w:t>
@@ -1082,6 +1167,7 @@
         </w:rPr>
       </w:pPr>
       <w:bookmarkStart w:id="0" w:name="_Ref169946645"/>
+      <w:proofErr w:type="spellStart"/>
       <w:r>
         <w:rPr>
           <w:rFonts w:eastAsia="Times New Roman"/>
@@ -1090,6 +1176,7 @@
         <w:t>clearKeyBuffer</w:t>
       </w:r>
       <w:bookmarkEnd w:id="0"/>
+      <w:proofErr w:type="spellEnd"/>
     </w:p>
     <w:p>
       <w:r>
@@ -1159,7 +1246,38 @@
           <w:sz w:val="24"/>
           <w:szCs w:val="24"/>
         </w:rPr>
-        <w:t>call clearKeyBuffer()</w:t>
+        <w:t xml:space="preserve">call </w:t>
+      </w:r>
+      <w:proofErr w:type="spellStart"/>
+      <w:proofErr w:type="gramStart"/>
+      <w:r>
+        <w:rPr>
+          <w:rFonts w:ascii="Consolas" w:hAnsi="Consolas"/>
+          <w:color w:val="156082" w:themeColor="accent1"/>
+          <w:sz w:val="24"/>
+          <w:szCs w:val="24"/>
+        </w:rPr>
+        <w:t>clearKeyBuffer</w:t>
+      </w:r>
+      <w:proofErr w:type="spellEnd"/>
+      <w:r>
+        <w:rPr>
+          <w:rFonts w:ascii="Consolas" w:hAnsi="Consolas"/>
+          <w:color w:val="156082" w:themeColor="accent1"/>
+          <w:sz w:val="24"/>
+          <w:szCs w:val="24"/>
+        </w:rPr>
+        <w:t>(</w:t>
+      </w:r>
+      <w:proofErr w:type="gramEnd"/>
+      <w:r>
+        <w:rPr>
+          <w:rFonts w:ascii="Consolas" w:hAnsi="Consolas"/>
+          <w:color w:val="156082" w:themeColor="accent1"/>
+          <w:sz w:val="24"/>
+          <w:szCs w:val="24"/>
+        </w:rPr>
+        <w:t>)</w:t>
       </w:r>
     </w:p>
     <w:p>
@@ -1191,6 +1309,7 @@
         </w:rPr>
         <w:t xml:space="preserve"> &amp; </w:t>
       </w:r>
+      <w:proofErr w:type="spellStart"/>
       <w:r>
         <w:rPr>
           <w:rFonts w:eastAsia="Times New Roman"/>
@@ -1198,6 +1317,7 @@
         </w:rPr>
         <w:t>printTab</w:t>
       </w:r>
+      <w:proofErr w:type="spellEnd"/>
     </w:p>
     <w:p>
       <w:pPr>
@@ -1256,6 +1376,7 @@
         </w:rPr>
         <w:t xml:space="preserve"> </w:t>
       </w:r>
+      <w:proofErr w:type="gramStart"/>
       <w:r>
         <w:rPr>
           <w:rFonts w:ascii="Consolas" w:hAnsi="Consolas"/>
@@ -1275,7 +1396,28 @@
         <w:rPr>
           <w:lang w:eastAsia="en-GB"/>
         </w:rPr>
-        <w:t xml:space="preserve"> or printTab </w:t>
+        <w:t xml:space="preserve"> or</w:t>
+      </w:r>
+      <w:proofErr w:type="gramEnd"/>
+      <w:r>
+        <w:rPr>
+          <w:lang w:eastAsia="en-GB"/>
+        </w:rPr>
+        <w:t xml:space="preserve"> </w:t>
+      </w:r>
+      <w:proofErr w:type="spellStart"/>
+      <w:r>
+        <w:rPr>
+          <w:lang w:eastAsia="en-GB"/>
+        </w:rPr>
+        <w:t>printTab</w:t>
+      </w:r>
+      <w:proofErr w:type="spellEnd"/>
+      <w:r>
+        <w:rPr>
+          <w:lang w:eastAsia="en-GB"/>
+        </w:rPr>
+        <w:t xml:space="preserve"> </w:t>
       </w:r>
       <w:r>
         <w:rPr>
@@ -1361,16 +1503,44 @@
         <w:rPr>
           <w:lang w:eastAsia="en-GB"/>
         </w:rPr>
-        <w:t xml:space="preserve">. If you want to print a value of another type, you will either need to add </w:t>
-      </w:r>
-      <w:r>
-        <w:rPr>
-          <w:rFonts w:ascii="Consolas" w:hAnsi="Consolas"/>
-          <w:color w:val="156082" w:themeColor="accent1"/>
-          <w:sz w:val="24"/>
-          <w:szCs w:val="24"/>
-        </w:rPr>
-        <w:t>.asString()</w:t>
+        <w:t xml:space="preserve">. If you want to print a value of another type, you will either need to </w:t>
+      </w:r>
+      <w:proofErr w:type="gramStart"/>
+      <w:r>
+        <w:rPr>
+          <w:lang w:eastAsia="en-GB"/>
+        </w:rPr>
+        <w:t xml:space="preserve">add </w:t>
+      </w:r>
+      <w:r>
+        <w:rPr>
+          <w:rFonts w:ascii="Consolas" w:hAnsi="Consolas"/>
+          <w:color w:val="156082" w:themeColor="accent1"/>
+          <w:sz w:val="24"/>
+          <w:szCs w:val="24"/>
+        </w:rPr>
+        <w:t>.</w:t>
+      </w:r>
+      <w:proofErr w:type="spellStart"/>
+      <w:r>
+        <w:rPr>
+          <w:rFonts w:ascii="Consolas" w:hAnsi="Consolas"/>
+          <w:color w:val="156082" w:themeColor="accent1"/>
+          <w:sz w:val="24"/>
+          <w:szCs w:val="24"/>
+        </w:rPr>
+        <w:t>asString</w:t>
+      </w:r>
+      <w:proofErr w:type="spellEnd"/>
+      <w:proofErr w:type="gramEnd"/>
+      <w:r>
+        <w:rPr>
+          <w:rFonts w:ascii="Consolas" w:hAnsi="Consolas"/>
+          <w:color w:val="156082" w:themeColor="accent1"/>
+          <w:sz w:val="24"/>
+          <w:szCs w:val="24"/>
+        </w:rPr>
+        <w:t>()</w:t>
       </w:r>
       <w:r>
         <w:rPr>
@@ -1448,7 +1618,27 @@
           <w:sz w:val="24"/>
           <w:szCs w:val="24"/>
         </w:rPr>
-        <w:t>"{i}"</w:t>
+        <w:t>"{</w:t>
+      </w:r>
+      <w:proofErr w:type="spellStart"/>
+      <w:r>
+        <w:rPr>
+          <w:rFonts w:ascii="Consolas" w:hAnsi="Consolas"/>
+          <w:color w:val="156082" w:themeColor="accent1"/>
+          <w:sz w:val="24"/>
+          <w:szCs w:val="24"/>
+        </w:rPr>
+        <w:t>i</w:t>
+      </w:r>
+      <w:proofErr w:type="spellEnd"/>
+      <w:r>
+        <w:rPr>
+          <w:rFonts w:ascii="Consolas" w:hAnsi="Consolas"/>
+          <w:color w:val="156082" w:themeColor="accent1"/>
+          <w:sz w:val="24"/>
+          <w:szCs w:val="24"/>
+        </w:rPr>
+        <w:t>}"</w:t>
       </w:r>
       <w:r>
         <w:rPr>
@@ -1484,6 +1674,7 @@
           <w:lang w:eastAsia="en-GB"/>
         </w:rPr>
       </w:pPr>
+      <w:proofErr w:type="spellStart"/>
       <w:r>
         <w:rPr>
           <w:rFonts w:ascii="Consolas" w:hAnsi="Consolas"/>
@@ -1493,6 +1684,7 @@
         </w:rPr>
         <w:t>printTab</w:t>
       </w:r>
+      <w:proofErr w:type="spellEnd"/>
       <w:r>
         <w:rPr>
           <w:lang w:eastAsia="en-GB"/>
@@ -1503,8 +1695,23 @@
         <w:rPr>
           <w:lang w:eastAsia="en-GB"/>
         </w:rPr>
-        <w:t xml:space="preserve">elps in the layout of information printed to the console, in particular, the printing of columns of data. </w:t>
-      </w:r>
+        <w:t xml:space="preserve">elps in the layout of information printed to the console, </w:t>
+      </w:r>
+      <w:proofErr w:type="gramStart"/>
+      <w:r>
+        <w:rPr>
+          <w:lang w:eastAsia="en-GB"/>
+        </w:rPr>
+        <w:t>in particular,</w:t>
+      </w:r>
+      <w:proofErr w:type="gramEnd"/>
+      <w:r>
+        <w:rPr>
+          <w:lang w:eastAsia="en-GB"/>
+        </w:rPr>
+        <w:t xml:space="preserve"> the printing of columns of data. </w:t>
+      </w:r>
+      <w:proofErr w:type="spellStart"/>
       <w:r>
         <w:rPr>
           <w:rFonts w:ascii="Consolas" w:hAnsi="Consolas"/>
@@ -1514,11 +1721,26 @@
         </w:rPr>
         <w:t>printTab</w:t>
       </w:r>
-      <w:r>
-        <w:rPr>
-          <w:lang w:eastAsia="en-GB"/>
-        </w:rPr>
-        <w:t xml:space="preserve"> works like the print procedure, but requires an additional argument specifying the tab position (number of characters from the left of the display). For example:</w:t>
+      <w:proofErr w:type="spellEnd"/>
+      <w:r>
+        <w:rPr>
+          <w:lang w:eastAsia="en-GB"/>
+        </w:rPr>
+        <w:t xml:space="preserve"> works like the print </w:t>
+      </w:r>
+      <w:proofErr w:type="gramStart"/>
+      <w:r>
+        <w:rPr>
+          <w:lang w:eastAsia="en-GB"/>
+        </w:rPr>
+        <w:t>procedure, but</w:t>
+      </w:r>
+      <w:proofErr w:type="gramEnd"/>
+      <w:r>
+        <w:rPr>
+          <w:lang w:eastAsia="en-GB"/>
+        </w:rPr>
+        <w:t xml:space="preserve"> requires an additional argument specifying the tab position (number of characters from the left of the display). For example:</w:t>
       </w:r>
     </w:p>
     <w:p>
@@ -1539,7 +1761,38 @@
           <w:szCs w:val="24"/>
         </w:rPr>
         <w:lastRenderedPageBreak/>
-        <w:t>call printTab(0, "No.")</w:t>
+        <w:t xml:space="preserve">call </w:t>
+      </w:r>
+      <w:proofErr w:type="spellStart"/>
+      <w:proofErr w:type="gramStart"/>
+      <w:r>
+        <w:rPr>
+          <w:rFonts w:ascii="Consolas" w:hAnsi="Consolas"/>
+          <w:color w:val="156082" w:themeColor="accent1"/>
+          <w:sz w:val="24"/>
+          <w:szCs w:val="24"/>
+        </w:rPr>
+        <w:t>printTab</w:t>
+      </w:r>
+      <w:proofErr w:type="spellEnd"/>
+      <w:r>
+        <w:rPr>
+          <w:rFonts w:ascii="Consolas" w:hAnsi="Consolas"/>
+          <w:color w:val="156082" w:themeColor="accent1"/>
+          <w:sz w:val="24"/>
+          <w:szCs w:val="24"/>
+        </w:rPr>
+        <w:t>(</w:t>
+      </w:r>
+      <w:proofErr w:type="gramEnd"/>
+      <w:r>
+        <w:rPr>
+          <w:rFonts w:ascii="Consolas" w:hAnsi="Consolas"/>
+          <w:color w:val="156082" w:themeColor="accent1"/>
+          <w:sz w:val="24"/>
+          <w:szCs w:val="24"/>
+        </w:rPr>
+        <w:t>0, "No.")</w:t>
       </w:r>
       <w:r>
         <w:rPr>
@@ -1557,7 +1810,27 @@
           <w:sz w:val="24"/>
           <w:szCs w:val="24"/>
         </w:rPr>
-        <w:t>call printTab(10, "Square")</w:t>
+        <w:t xml:space="preserve">call </w:t>
+      </w:r>
+      <w:proofErr w:type="spellStart"/>
+      <w:r>
+        <w:rPr>
+          <w:rFonts w:ascii="Consolas" w:hAnsi="Consolas"/>
+          <w:color w:val="156082" w:themeColor="accent1"/>
+          <w:sz w:val="24"/>
+          <w:szCs w:val="24"/>
+        </w:rPr>
+        <w:t>printTab</w:t>
+      </w:r>
+      <w:proofErr w:type="spellEnd"/>
+      <w:r>
+        <w:rPr>
+          <w:rFonts w:ascii="Consolas" w:hAnsi="Consolas"/>
+          <w:color w:val="156082" w:themeColor="accent1"/>
+          <w:sz w:val="24"/>
+          <w:szCs w:val="24"/>
+        </w:rPr>
+        <w:t>(10, "Square")</w:t>
       </w:r>
       <w:r>
         <w:rPr>
@@ -1575,7 +1848,27 @@
           <w:sz w:val="24"/>
           <w:szCs w:val="24"/>
         </w:rPr>
-        <w:t>call printTab(20, "Cube\n")</w:t>
+        <w:t xml:space="preserve">call </w:t>
+      </w:r>
+      <w:proofErr w:type="spellStart"/>
+      <w:r>
+        <w:rPr>
+          <w:rFonts w:ascii="Consolas" w:hAnsi="Consolas"/>
+          <w:color w:val="156082" w:themeColor="accent1"/>
+          <w:sz w:val="24"/>
+          <w:szCs w:val="24"/>
+        </w:rPr>
+        <w:t>printTab</w:t>
+      </w:r>
+      <w:proofErr w:type="spellEnd"/>
+      <w:r>
+        <w:rPr>
+          <w:rFonts w:ascii="Consolas" w:hAnsi="Consolas"/>
+          <w:color w:val="156082" w:themeColor="accent1"/>
+          <w:sz w:val="24"/>
+          <w:szCs w:val="24"/>
+        </w:rPr>
+        <w:t>(20, "Cube\n")</w:t>
       </w:r>
       <w:r>
         <w:rPr>
@@ -1611,7 +1904,47 @@
           <w:sz w:val="24"/>
           <w:szCs w:val="24"/>
         </w:rPr>
-        <w:t xml:space="preserve">  call printTab(0, x.asString())</w:t>
+        <w:t xml:space="preserve">  call </w:t>
+      </w:r>
+      <w:proofErr w:type="spellStart"/>
+      <w:r>
+        <w:rPr>
+          <w:rFonts w:ascii="Consolas" w:hAnsi="Consolas"/>
+          <w:color w:val="156082" w:themeColor="accent1"/>
+          <w:sz w:val="24"/>
+          <w:szCs w:val="24"/>
+        </w:rPr>
+        <w:t>printTab</w:t>
+      </w:r>
+      <w:proofErr w:type="spellEnd"/>
+      <w:r>
+        <w:rPr>
+          <w:rFonts w:ascii="Consolas" w:hAnsi="Consolas"/>
+          <w:color w:val="156082" w:themeColor="accent1"/>
+          <w:sz w:val="24"/>
+          <w:szCs w:val="24"/>
+        </w:rPr>
+        <w:t xml:space="preserve">(0, </w:t>
+      </w:r>
+      <w:proofErr w:type="spellStart"/>
+      <w:r>
+        <w:rPr>
+          <w:rFonts w:ascii="Consolas" w:hAnsi="Consolas"/>
+          <w:color w:val="156082" w:themeColor="accent1"/>
+          <w:sz w:val="24"/>
+          <w:szCs w:val="24"/>
+        </w:rPr>
+        <w:t>x.asString</w:t>
+      </w:r>
+      <w:proofErr w:type="spellEnd"/>
+      <w:r>
+        <w:rPr>
+          <w:rFonts w:ascii="Consolas" w:hAnsi="Consolas"/>
+          <w:color w:val="156082" w:themeColor="accent1"/>
+          <w:sz w:val="24"/>
+          <w:szCs w:val="24"/>
+        </w:rPr>
+        <w:t>())</w:t>
       </w:r>
       <w:r>
         <w:rPr>
@@ -1629,7 +1962,27 @@
           <w:sz w:val="24"/>
           <w:szCs w:val="24"/>
         </w:rPr>
-        <w:t xml:space="preserve">  call printTab(10, "{x^2}")</w:t>
+        <w:t xml:space="preserve">  call </w:t>
+      </w:r>
+      <w:proofErr w:type="spellStart"/>
+      <w:r>
+        <w:rPr>
+          <w:rFonts w:ascii="Consolas" w:hAnsi="Consolas"/>
+          <w:color w:val="156082" w:themeColor="accent1"/>
+          <w:sz w:val="24"/>
+          <w:szCs w:val="24"/>
+        </w:rPr>
+        <w:t>printTab</w:t>
+      </w:r>
+      <w:proofErr w:type="spellEnd"/>
+      <w:r>
+        <w:rPr>
+          <w:rFonts w:ascii="Consolas" w:hAnsi="Consolas"/>
+          <w:color w:val="156082" w:themeColor="accent1"/>
+          <w:sz w:val="24"/>
+          <w:szCs w:val="24"/>
+        </w:rPr>
+        <w:t>(10, "{x^2}")</w:t>
       </w:r>
       <w:r>
         <w:rPr>
@@ -1647,7 +2000,27 @@
           <w:sz w:val="24"/>
           <w:szCs w:val="24"/>
         </w:rPr>
-        <w:t xml:space="preserve">  call printTab(20, "{x^3}\n")</w:t>
+        <w:t xml:space="preserve">  call </w:t>
+      </w:r>
+      <w:proofErr w:type="spellStart"/>
+      <w:r>
+        <w:rPr>
+          <w:rFonts w:ascii="Consolas" w:hAnsi="Consolas"/>
+          <w:color w:val="156082" w:themeColor="accent1"/>
+          <w:sz w:val="24"/>
+          <w:szCs w:val="24"/>
+        </w:rPr>
+        <w:t>printTab</w:t>
+      </w:r>
+      <w:proofErr w:type="spellEnd"/>
+      <w:r>
+        <w:rPr>
+          <w:rFonts w:ascii="Consolas" w:hAnsi="Consolas"/>
+          <w:color w:val="156082" w:themeColor="accent1"/>
+          <w:sz w:val="24"/>
+          <w:szCs w:val="24"/>
+        </w:rPr>
+        <w:t>(20, "{x^3}\n")</w:t>
       </w:r>
       <w:r>
         <w:rPr>
@@ -1676,6 +2049,7 @@
           <w:lang w:eastAsia="en-GB"/>
         </w:rPr>
       </w:pPr>
+      <w:proofErr w:type="spellStart"/>
       <w:r>
         <w:rPr>
           <w:rFonts w:eastAsia="Times New Roman"/>
@@ -1683,6 +2057,7 @@
         </w:rPr>
         <w:t>clearConsole</w:t>
       </w:r>
+      <w:proofErr w:type="spellEnd"/>
     </w:p>
     <w:p>
       <w:pPr>
@@ -1713,7 +2088,38 @@
           <w:sz w:val="24"/>
           <w:szCs w:val="24"/>
         </w:rPr>
-        <w:t>call clearConsole()</w:t>
+        <w:t xml:space="preserve">call </w:t>
+      </w:r>
+      <w:proofErr w:type="spellStart"/>
+      <w:proofErr w:type="gramStart"/>
+      <w:r>
+        <w:rPr>
+          <w:rFonts w:ascii="Consolas" w:hAnsi="Consolas"/>
+          <w:color w:val="156082" w:themeColor="accent1"/>
+          <w:sz w:val="24"/>
+          <w:szCs w:val="24"/>
+        </w:rPr>
+        <w:t>clearConsole</w:t>
+      </w:r>
+      <w:proofErr w:type="spellEnd"/>
+      <w:r>
+        <w:rPr>
+          <w:rFonts w:ascii="Consolas" w:hAnsi="Consolas"/>
+          <w:color w:val="156082" w:themeColor="accent1"/>
+          <w:sz w:val="24"/>
+          <w:szCs w:val="24"/>
+        </w:rPr>
+        <w:t>(</w:t>
+      </w:r>
+      <w:proofErr w:type="gramEnd"/>
+      <w:r>
+        <w:rPr>
+          <w:rFonts w:ascii="Consolas" w:hAnsi="Consolas"/>
+          <w:color w:val="156082" w:themeColor="accent1"/>
+          <w:sz w:val="24"/>
+          <w:szCs w:val="24"/>
+        </w:rPr>
+        <w:t>)</w:t>
       </w:r>
     </w:p>
     <w:p>
@@ -1787,7 +2193,14 @@
         <w:rPr>
           <w:lang w:eastAsia="en-GB"/>
         </w:rPr>
-        <w:t xml:space="preserve"> to work like functions – in that they return a value – and may be used in the same way as a regular function, </w:t>
+        <w:t xml:space="preserve"> to work like functions – in that they return a value – and may be used in the same way as a regular </w:t>
+      </w:r>
+      <w:proofErr w:type="gramStart"/>
+      <w:r>
+        <w:rPr>
+          <w:lang w:eastAsia="en-GB"/>
+        </w:rPr>
+        <w:t xml:space="preserve">function, </w:t>
       </w:r>
       <w:r>
         <w:rPr>
@@ -1795,15 +2208,16 @@
           <w:iCs/>
           <w:lang w:eastAsia="en-GB"/>
         </w:rPr>
-        <w:t xml:space="preserve">but may be used </w:t>
-      </w:r>
+        <w:t>but</w:t>
+      </w:r>
+      <w:proofErr w:type="gramEnd"/>
       <w:r>
         <w:rPr>
           <w:i/>
           <w:iCs/>
           <w:lang w:eastAsia="en-GB"/>
         </w:rPr>
-        <w:t xml:space="preserve">only </w:t>
+        <w:t xml:space="preserve"> may be used </w:t>
       </w:r>
       <w:r>
         <w:rPr>
@@ -1811,16 +2225,7 @@
           <w:iCs/>
           <w:lang w:eastAsia="en-GB"/>
         </w:rPr>
-        <w:t xml:space="preserve">within </w:t>
-      </w:r>
-      <w:r>
-        <w:rPr>
-          <w:rFonts w:ascii="Consolas" w:hAnsi="Consolas"/>
-          <w:color w:val="156082" w:themeColor="accent1"/>
-          <w:sz w:val="24"/>
-          <w:szCs w:val="24"/>
-        </w:rPr>
-        <w:t>main</w:t>
+        <w:t xml:space="preserve">only </w:t>
       </w:r>
       <w:r>
         <w:rPr>
@@ -1828,16 +2233,16 @@
           <w:iCs/>
           <w:lang w:eastAsia="en-GB"/>
         </w:rPr>
-        <w:t xml:space="preserve"> or a </w:t>
-      </w:r>
-      <w:r>
-        <w:rPr>
-          <w:rFonts w:ascii="Consolas" w:hAnsi="Consolas"/>
-          <w:color w:val="156082" w:themeColor="accent1"/>
-          <w:sz w:val="24"/>
-          <w:szCs w:val="24"/>
-        </w:rPr>
-        <w:t>procedure</w:t>
+        <w:t xml:space="preserve">within </w:t>
+      </w:r>
+      <w:r>
+        <w:rPr>
+          <w:rFonts w:ascii="Consolas" w:hAnsi="Consolas"/>
+          <w:color w:val="156082" w:themeColor="accent1"/>
+          <w:sz w:val="24"/>
+          <w:szCs w:val="24"/>
+        </w:rPr>
+        <w:t>main</w:t>
       </w:r>
       <w:r>
         <w:rPr>
@@ -1845,19 +2250,16 @@
           <w:iCs/>
           <w:lang w:eastAsia="en-GB"/>
         </w:rPr>
-        <w:t xml:space="preserve">. </w:t>
-      </w:r>
-      <w:r>
-        <w:rPr>
-          <w:lang w:eastAsia="en-GB"/>
-        </w:rPr>
-        <w:t>This is because each system method has a dependency on something more than the arguments (if any) passed into it, and/or generates side effects.</w:t>
-      </w:r>
-      <w:r>
-        <w:rPr>
-          <w:lang w:eastAsia="en-GB"/>
-        </w:rPr>
-        <w:t xml:space="preserve"> Thus, system methods are </w:t>
+        <w:t xml:space="preserve"> or a </w:t>
+      </w:r>
+      <w:r>
+        <w:rPr>
+          <w:rFonts w:ascii="Consolas" w:hAnsi="Consolas"/>
+          <w:color w:val="156082" w:themeColor="accent1"/>
+          <w:sz w:val="24"/>
+          <w:szCs w:val="24"/>
+        </w:rPr>
+        <w:t>procedure</w:t>
       </w:r>
       <w:r>
         <w:rPr>
@@ -1865,6 +2267,26 @@
           <w:iCs/>
           <w:lang w:eastAsia="en-GB"/>
         </w:rPr>
+        <w:t xml:space="preserve">. </w:t>
+      </w:r>
+      <w:r>
+        <w:rPr>
+          <w:lang w:eastAsia="en-GB"/>
+        </w:rPr>
+        <w:t>This is because each system method has a dependency on something more than the arguments (if any) passed into it, and/or generates side effects.</w:t>
+      </w:r>
+      <w:r>
+        <w:rPr>
+          <w:lang w:eastAsia="en-GB"/>
+        </w:rPr>
+        <w:t xml:space="preserve"> Thus, system methods are </w:t>
+      </w:r>
+      <w:r>
+        <w:rPr>
+          <w:i/>
+          <w:iCs/>
+          <w:lang w:eastAsia="en-GB"/>
+        </w:rPr>
         <w:t>not</w:t>
       </w:r>
       <w:r>
@@ -1912,7 +2334,21 @@
         <w:rPr>
           <w:lang w:eastAsia="en-GB"/>
         </w:rPr>
-        <w:t>The clock methods returns an integer representing the current time in milli</w:t>
+        <w:t xml:space="preserve">The clock methods </w:t>
+      </w:r>
+      <w:proofErr w:type="gramStart"/>
+      <w:r>
+        <w:rPr>
+          <w:lang w:eastAsia="en-GB"/>
+        </w:rPr>
+        <w:t>returns</w:t>
+      </w:r>
+      <w:proofErr w:type="gramEnd"/>
+      <w:r>
+        <w:rPr>
+          <w:lang w:eastAsia="en-GB"/>
+        </w:rPr>
+        <w:t xml:space="preserve"> an integer representing the current time in milli</w:t>
       </w:r>
       <w:r>
         <w:rPr>
@@ -1955,7 +2391,47 @@
           <w:sz w:val="24"/>
           <w:szCs w:val="24"/>
         </w:rPr>
-        <w:t>var startTime set to clock()</w:t>
+        <w:t xml:space="preserve">var </w:t>
+      </w:r>
+      <w:proofErr w:type="spellStart"/>
+      <w:r>
+        <w:rPr>
+          <w:rFonts w:ascii="Consolas" w:hAnsi="Consolas"/>
+          <w:color w:val="156082" w:themeColor="accent1"/>
+          <w:sz w:val="24"/>
+          <w:szCs w:val="24"/>
+        </w:rPr>
+        <w:t>startTime</w:t>
+      </w:r>
+      <w:proofErr w:type="spellEnd"/>
+      <w:r>
+        <w:rPr>
+          <w:rFonts w:ascii="Consolas" w:hAnsi="Consolas"/>
+          <w:color w:val="156082" w:themeColor="accent1"/>
+          <w:sz w:val="24"/>
+          <w:szCs w:val="24"/>
+        </w:rPr>
+        <w:t xml:space="preserve"> set to </w:t>
+      </w:r>
+      <w:proofErr w:type="gramStart"/>
+      <w:r>
+        <w:rPr>
+          <w:rFonts w:ascii="Consolas" w:hAnsi="Consolas"/>
+          <w:color w:val="156082" w:themeColor="accent1"/>
+          <w:sz w:val="24"/>
+          <w:szCs w:val="24"/>
+        </w:rPr>
+        <w:t>clock(</w:t>
+      </w:r>
+      <w:proofErr w:type="gramEnd"/>
+      <w:r>
+        <w:rPr>
+          <w:rFonts w:ascii="Consolas" w:hAnsi="Consolas"/>
+          <w:color w:val="156082" w:themeColor="accent1"/>
+          <w:sz w:val="24"/>
+          <w:szCs w:val="24"/>
+        </w:rPr>
+        <w:t>)</w:t>
       </w:r>
       <w:r>
         <w:rPr>
@@ -1975,7 +2451,27 @@
           <w:szCs w:val="24"/>
         </w:rPr>
         <w:br/>
-        <w:t>print "Elapsed time in milliseconds {clock - startTime}"</w:t>
+        <w:t xml:space="preserve">print "Elapsed time in milliseconds {clock - </w:t>
+      </w:r>
+      <w:proofErr w:type="spellStart"/>
+      <w:r>
+        <w:rPr>
+          <w:rFonts w:ascii="Consolas" w:hAnsi="Consolas"/>
+          <w:color w:val="156082" w:themeColor="accent1"/>
+          <w:sz w:val="24"/>
+          <w:szCs w:val="24"/>
+        </w:rPr>
+        <w:t>startTime</w:t>
+      </w:r>
+      <w:proofErr w:type="spellEnd"/>
+      <w:r>
+        <w:rPr>
+          <w:rFonts w:ascii="Consolas" w:hAnsi="Consolas"/>
+          <w:color w:val="156082" w:themeColor="accent1"/>
+          <w:sz w:val="24"/>
+          <w:szCs w:val="24"/>
+        </w:rPr>
+        <w:t>}"</w:t>
       </w:r>
     </w:p>
     <w:p>
@@ -1986,6 +2482,7 @@
           <w:lang w:eastAsia="en-GB"/>
         </w:rPr>
       </w:pPr>
+      <w:proofErr w:type="spellStart"/>
       <w:r>
         <w:rPr>
           <w:rFonts w:eastAsia="Times New Roman"/>
@@ -1993,6 +2490,7 @@
         </w:rPr>
         <w:t>getKeystroke</w:t>
       </w:r>
+      <w:proofErr w:type="spellEnd"/>
       <w:r>
         <w:rPr>
           <w:rFonts w:eastAsia="Times New Roman"/>
@@ -2000,6 +2498,7 @@
         </w:rPr>
         <w:t xml:space="preserve"> &amp; </w:t>
       </w:r>
+      <w:proofErr w:type="spellStart"/>
       <w:r>
         <w:rPr>
           <w:rFonts w:eastAsia="Times New Roman"/>
@@ -2007,6 +2506,7 @@
         </w:rPr>
         <w:t>getKeystrokeWithModifier</w:t>
       </w:r>
+      <w:proofErr w:type="spellEnd"/>
     </w:p>
     <w:p>
       <w:pPr>
@@ -2037,7 +2537,38 @@
           <w:sz w:val="24"/>
           <w:szCs w:val="24"/>
         </w:rPr>
-        <w:t>var k set to getKeystroke()</w:t>
+        <w:t xml:space="preserve">var k set to </w:t>
+      </w:r>
+      <w:proofErr w:type="spellStart"/>
+      <w:proofErr w:type="gramStart"/>
+      <w:r>
+        <w:rPr>
+          <w:rFonts w:ascii="Consolas" w:hAnsi="Consolas"/>
+          <w:color w:val="156082" w:themeColor="accent1"/>
+          <w:sz w:val="24"/>
+          <w:szCs w:val="24"/>
+        </w:rPr>
+        <w:t>getKeystroke</w:t>
+      </w:r>
+      <w:proofErr w:type="spellEnd"/>
+      <w:r>
+        <w:rPr>
+          <w:rFonts w:ascii="Consolas" w:hAnsi="Consolas"/>
+          <w:color w:val="156082" w:themeColor="accent1"/>
+          <w:sz w:val="24"/>
+          <w:szCs w:val="24"/>
+        </w:rPr>
+        <w:t>(</w:t>
+      </w:r>
+      <w:proofErr w:type="gramEnd"/>
+      <w:r>
+        <w:rPr>
+          <w:rFonts w:ascii="Consolas" w:hAnsi="Consolas"/>
+          <w:color w:val="156082" w:themeColor="accent1"/>
+          <w:sz w:val="24"/>
+          <w:szCs w:val="24"/>
+        </w:rPr>
+        <w:t>)</w:t>
       </w:r>
     </w:p>
     <w:p>
@@ -2357,6 +2888,7 @@
         </w:rPr>
         <w:t>"</w:t>
       </w:r>
+      <w:proofErr w:type="spellStart"/>
       <w:r>
         <w:rPr>
           <w:rFonts w:ascii="Consolas" w:hAnsi="Consolas"/>
@@ -2366,6 +2898,7 @@
         </w:rPr>
         <w:t>ArrowDown</w:t>
       </w:r>
+      <w:proofErr w:type="spellEnd"/>
       <w:r>
         <w:rPr>
           <w:rFonts w:ascii="Consolas" w:hAnsi="Consolas"/>
@@ -2387,6 +2920,8 @@
           <w:lang w:eastAsia="en-GB"/>
         </w:rPr>
       </w:pPr>
+      <w:proofErr w:type="spellStart"/>
+      <w:proofErr w:type="gramStart"/>
       <w:r>
         <w:rPr>
           <w:rFonts w:ascii="Consolas" w:hAnsi="Consolas"/>
@@ -2406,11 +2941,19 @@
         </w:rPr>
         <w:t>WithModifier</w:t>
       </w:r>
-      <w:r>
-        <w:rPr>
-          <w:lang w:eastAsia="en-GB"/>
-        </w:rPr>
-        <w:t xml:space="preserve">  allows you to check whether the keystroke was ‘modified’ by, for example, the </w:t>
+      <w:proofErr w:type="spellEnd"/>
+      <w:r>
+        <w:rPr>
+          <w:lang w:eastAsia="en-GB"/>
+        </w:rPr>
+        <w:t xml:space="preserve">  allows</w:t>
+      </w:r>
+      <w:proofErr w:type="gramEnd"/>
+      <w:r>
+        <w:rPr>
+          <w:lang w:eastAsia="en-GB"/>
+        </w:rPr>
+        <w:t xml:space="preserve"> you to check whether the keystroke was ‘modified’ by, for example, the </w:t>
       </w:r>
       <w:r>
         <w:rPr>
@@ -2517,12 +3060,14 @@
         </w:rPr>
         <w:fldChar w:fldCharType="separate"/>
       </w:r>
+      <w:proofErr w:type="spellStart"/>
       <w:r>
         <w:rPr>
           <w:rStyle w:val="Link"/>
         </w:rPr>
         <w:t>clearKeyBuffer</w:t>
       </w:r>
+      <w:proofErr w:type="spellEnd"/>
       <w:r>
         <w:rPr>
           <w:rStyle w:val="Link"/>
@@ -2580,6 +3125,7 @@
           <w14:ligatures w14:val="none"/>
         </w:rPr>
       </w:pPr>
+      <w:proofErr w:type="spellStart"/>
       <w:r>
         <w:rPr>
           <w:rFonts w:ascii="Consolas" w:eastAsia="Times New Roman" w:hAnsi="Consolas" w:cs="Times New Roman"/>
@@ -2592,6 +3138,7 @@
         </w:rPr>
         <w:t>randomInt</w:t>
       </w:r>
+      <w:proofErr w:type="spellEnd"/>
     </w:p>
     <w:p>
       <w:pPr>
@@ -2692,6 +3239,7 @@
           <w14:ligatures w14:val="none"/>
         </w:rPr>
       </w:pPr>
+      <w:proofErr w:type="spellStart"/>
       <w:r>
         <w:rPr>
           <w:rFonts w:ascii="Consolas" w:eastAsia="Times New Roman" w:hAnsi="Consolas" w:cs="Times New Roman"/>
@@ -2704,6 +3252,7 @@
         </w:rPr>
         <w:t>indexOf</w:t>
       </w:r>
+      <w:proofErr w:type="spellEnd"/>
     </w:p>
     <w:p>
       <w:pPr>
@@ -2719,6 +3268,7 @@
           <w14:ligatures w14:val="none"/>
         </w:rPr>
       </w:pPr>
+      <w:proofErr w:type="spellStart"/>
       <w:r>
         <w:rPr>
           <w:rFonts w:ascii="Consolas" w:eastAsia="Times New Roman" w:hAnsi="Consolas" w:cs="Times New Roman"/>
@@ -2731,6 +3281,7 @@
         </w:rPr>
         <w:t>isBefore</w:t>
       </w:r>
+      <w:proofErr w:type="spellEnd"/>
     </w:p>
     <w:p>
       <w:pPr>
@@ -2746,6 +3297,7 @@
           <w14:ligatures w14:val="none"/>
         </w:rPr>
       </w:pPr>
+      <w:proofErr w:type="spellStart"/>
       <w:r>
         <w:rPr>
           <w:rFonts w:ascii="Consolas" w:eastAsia="Times New Roman" w:hAnsi="Consolas" w:cs="Times New Roman"/>
@@ -2758,6 +3310,7 @@
         </w:rPr>
         <w:t>isAfter</w:t>
       </w:r>
+      <w:proofErr w:type="spellEnd"/>
     </w:p>
     <w:p>
       <w:pPr>
@@ -2773,6 +3326,7 @@
           <w14:ligatures w14:val="none"/>
         </w:rPr>
       </w:pPr>
+      <w:proofErr w:type="spellStart"/>
       <w:r>
         <w:rPr>
           <w:rFonts w:ascii="Consolas" w:eastAsia="Times New Roman" w:hAnsi="Consolas" w:cs="Times New Roman"/>
@@ -2785,6 +3339,7 @@
         </w:rPr>
         <w:t>isBeforeOrSameAs</w:t>
       </w:r>
+      <w:proofErr w:type="spellEnd"/>
     </w:p>
     <w:p>
       <w:pPr>
@@ -2800,6 +3355,7 @@
           <w14:ligatures w14:val="none"/>
         </w:rPr>
       </w:pPr>
+      <w:proofErr w:type="spellStart"/>
       <w:r>
         <w:rPr>
           <w:rFonts w:ascii="Consolas" w:eastAsia="Times New Roman" w:hAnsi="Consolas" w:cs="Times New Roman"/>
@@ -2812,6 +3368,7 @@
         </w:rPr>
         <w:t>isAfterOrSameAs</w:t>
       </w:r>
+      <w:proofErr w:type="spellEnd"/>
     </w:p>
     <w:p>
       <w:pPr>
@@ -2820,9 +3377,11 @@
       <w:r>
         <w:t xml:space="preserve">On </w:t>
       </w:r>
+      <w:proofErr w:type="spellStart"/>
       <w:r>
         <w:t>ArrayList</w:t>
       </w:r>
+      <w:proofErr w:type="spellEnd"/>
     </w:p>
     <w:p>
       <w:pPr>
@@ -2911,6 +3470,7 @@
           <w14:ligatures w14:val="none"/>
         </w:rPr>
       </w:pPr>
+      <w:proofErr w:type="spellStart"/>
       <w:r>
         <w:rPr>
           <w:rFonts w:ascii="Consolas" w:eastAsia="Times New Roman" w:hAnsi="Consolas" w:cs="Times New Roman"/>
@@ -2923,19 +3483,21 @@
         </w:rPr>
         <w:t>removeFirst</w:t>
       </w:r>
-    </w:p>
-    <w:p>
-      <w:pPr>
-        <w:rPr>
-          <w:rFonts w:ascii="Consolas" w:eastAsia="Times New Roman" w:hAnsi="Consolas" w:cs="Times New Roman"/>
-          <w:color w:val="001080"/>
-          <w:kern w:val="0"/>
-          <w:sz w:val="21"/>
-          <w:szCs w:val="21"/>
-          <w:lang w:eastAsia="en-GB"/>
-          <w14:ligatures w14:val="none"/>
-        </w:rPr>
-      </w:pPr>
+      <w:proofErr w:type="spellEnd"/>
+    </w:p>
+    <w:p>
+      <w:pPr>
+        <w:rPr>
+          <w:rFonts w:ascii="Consolas" w:eastAsia="Times New Roman" w:hAnsi="Consolas" w:cs="Times New Roman"/>
+          <w:color w:val="001080"/>
+          <w:kern w:val="0"/>
+          <w:sz w:val="21"/>
+          <w:szCs w:val="21"/>
+          <w:lang w:eastAsia="en-GB"/>
+          <w14:ligatures w14:val="none"/>
+        </w:rPr>
+      </w:pPr>
+      <w:proofErr w:type="spellStart"/>
       <w:r>
         <w:rPr>
           <w:rFonts w:ascii="Consolas" w:eastAsia="Times New Roman" w:hAnsi="Consolas" w:cs="Times New Roman"/>
@@ -2948,6 +3510,7 @@
         </w:rPr>
         <w:t>removeAll</w:t>
       </w:r>
+      <w:proofErr w:type="spellEnd"/>
     </w:p>
     <w:p>
       <w:pPr>
@@ -2963,6 +3526,7 @@
           <w14:ligatures w14:val="none"/>
         </w:rPr>
       </w:pPr>
+      <w:proofErr w:type="spellStart"/>
       <w:r>
         <w:rPr>
           <w:rFonts w:ascii="Consolas" w:eastAsia="Times New Roman" w:hAnsi="Consolas" w:cs="Times New Roman"/>
@@ -2975,6 +3539,7 @@
         </w:rPr>
         <w:t>asImmutableList</w:t>
       </w:r>
+      <w:proofErr w:type="spellEnd"/>
     </w:p>
     <w:p>
       <w:pPr>
@@ -2983,9 +3548,11 @@
       <w:r>
         <w:t xml:space="preserve">On </w:t>
       </w:r>
+      <w:proofErr w:type="spellStart"/>
       <w:r>
         <w:t>ImmutableList</w:t>
       </w:r>
+      <w:proofErr w:type="spellEnd"/>
     </w:p>
     <w:p>
       <w:pPr>
@@ -3024,6 +3591,7 @@
           <w14:ligatures w14:val="none"/>
         </w:rPr>
       </w:pPr>
+      <w:proofErr w:type="spellStart"/>
       <w:r>
         <w:rPr>
           <w:rFonts w:ascii="Consolas" w:eastAsia="Times New Roman" w:hAnsi="Consolas" w:cs="Times New Roman"/>
@@ -3036,6 +3604,7 @@
         </w:rPr>
         <w:t>getRange</w:t>
       </w:r>
+      <w:proofErr w:type="spellEnd"/>
     </w:p>
     <w:p>
       <w:pPr>
@@ -3074,6 +3643,7 @@
           <w14:ligatures w14:val="none"/>
         </w:rPr>
       </w:pPr>
+      <w:proofErr w:type="spellStart"/>
       <w:r>
         <w:rPr>
           <w:rFonts w:ascii="Consolas" w:eastAsia="Times New Roman" w:hAnsi="Consolas" w:cs="Times New Roman"/>
@@ -3086,6 +3656,7 @@
         </w:rPr>
         <w:t>withInsert</w:t>
       </w:r>
+      <w:proofErr w:type="spellEnd"/>
     </w:p>
     <w:p>
       <w:pPr>
@@ -3099,6 +3670,7 @@
           <w14:ligatures w14:val="none"/>
         </w:rPr>
       </w:pPr>
+      <w:proofErr w:type="spellStart"/>
       <w:r>
         <w:rPr>
           <w:rFonts w:ascii="Consolas" w:eastAsia="Times New Roman" w:hAnsi="Consolas" w:cs="Times New Roman"/>
@@ -3111,19 +3683,21 @@
         </w:rPr>
         <w:t>withRemove</w:t>
       </w:r>
-    </w:p>
-    <w:p>
-      <w:pPr>
-        <w:rPr>
-          <w:rFonts w:ascii="Consolas" w:eastAsia="Times New Roman" w:hAnsi="Consolas" w:cs="Times New Roman"/>
-          <w:color w:val="001080"/>
-          <w:kern w:val="0"/>
-          <w:sz w:val="21"/>
-          <w:szCs w:val="21"/>
-          <w:lang w:eastAsia="en-GB"/>
-          <w14:ligatures w14:val="none"/>
-        </w:rPr>
-      </w:pPr>
+      <w:proofErr w:type="spellEnd"/>
+    </w:p>
+    <w:p>
+      <w:pPr>
+        <w:rPr>
+          <w:rFonts w:ascii="Consolas" w:eastAsia="Times New Roman" w:hAnsi="Consolas" w:cs="Times New Roman"/>
+          <w:color w:val="001080"/>
+          <w:kern w:val="0"/>
+          <w:sz w:val="21"/>
+          <w:szCs w:val="21"/>
+          <w:lang w:eastAsia="en-GB"/>
+          <w14:ligatures w14:val="none"/>
+        </w:rPr>
+      </w:pPr>
+      <w:proofErr w:type="spellStart"/>
       <w:r>
         <w:rPr>
           <w:rFonts w:ascii="Consolas" w:eastAsia="Times New Roman" w:hAnsi="Consolas" w:cs="Times New Roman"/>
@@ -3136,19 +3710,21 @@
         </w:rPr>
         <w:t>withRemoveFirst</w:t>
       </w:r>
-    </w:p>
-    <w:p>
-      <w:pPr>
-        <w:rPr>
-          <w:rFonts w:ascii="Consolas" w:eastAsia="Times New Roman" w:hAnsi="Consolas" w:cs="Times New Roman"/>
-          <w:color w:val="001080"/>
-          <w:kern w:val="0"/>
-          <w:sz w:val="21"/>
-          <w:szCs w:val="21"/>
-          <w:lang w:eastAsia="en-GB"/>
-          <w14:ligatures w14:val="none"/>
-        </w:rPr>
-      </w:pPr>
+      <w:proofErr w:type="spellEnd"/>
+    </w:p>
+    <w:p>
+      <w:pPr>
+        <w:rPr>
+          <w:rFonts w:ascii="Consolas" w:eastAsia="Times New Roman" w:hAnsi="Consolas" w:cs="Times New Roman"/>
+          <w:color w:val="001080"/>
+          <w:kern w:val="0"/>
+          <w:sz w:val="21"/>
+          <w:szCs w:val="21"/>
+          <w:lang w:eastAsia="en-GB"/>
+          <w14:ligatures w14:val="none"/>
+        </w:rPr>
+      </w:pPr>
+      <w:proofErr w:type="spellStart"/>
       <w:r>
         <w:rPr>
           <w:rFonts w:ascii="Consolas" w:eastAsia="Times New Roman" w:hAnsi="Consolas" w:cs="Times New Roman"/>
@@ -3162,6 +3738,7 @@
         <w:lastRenderedPageBreak/>
         <w:t>withRemoveAll</w:t>
       </w:r>
+      <w:proofErr w:type="spellEnd"/>
     </w:p>
     <w:p>
       <w:pPr>
@@ -3177,6 +3754,7 @@
           <w14:ligatures w14:val="none"/>
         </w:rPr>
       </w:pPr>
+      <w:proofErr w:type="spellStart"/>
       <w:r>
         <w:rPr>
           <w:rFonts w:ascii="Consolas" w:eastAsia="Times New Roman" w:hAnsi="Consolas" w:cs="Times New Roman"/>
@@ -3189,6 +3767,7 @@
         </w:rPr>
         <w:t>asArrayList</w:t>
       </w:r>
+      <w:proofErr w:type="spellEnd"/>
     </w:p>
     <w:p>
       <w:pPr>
@@ -3216,6 +3795,7 @@
           <w14:ligatures w14:val="none"/>
         </w:rPr>
       </w:pPr>
+      <w:proofErr w:type="spellStart"/>
       <w:r>
         <w:rPr>
           <w:rFonts w:ascii="Consolas" w:eastAsia="Times New Roman" w:hAnsi="Consolas" w:cs="Times New Roman"/>
@@ -3228,6 +3808,7 @@
         </w:rPr>
         <w:t>removeKey</w:t>
       </w:r>
+      <w:proofErr w:type="spellEnd"/>
     </w:p>
     <w:p>
       <w:pPr>
@@ -3286,9 +3867,11 @@
       <w:r>
         <w:t xml:space="preserve">On </w:t>
       </w:r>
+      <w:proofErr w:type="spellStart"/>
       <w:r>
         <w:t>ImmutableDictionary</w:t>
       </w:r>
+      <w:proofErr w:type="spellEnd"/>
     </w:p>
     <w:p>
       <w:pPr>
@@ -3302,6 +3885,7 @@
           <w14:ligatures w14:val="none"/>
         </w:rPr>
       </w:pPr>
+      <w:proofErr w:type="spellStart"/>
       <w:r>
         <w:rPr>
           <w:rFonts w:ascii="Consolas" w:eastAsia="Times New Roman" w:hAnsi="Consolas" w:cs="Times New Roman"/>
@@ -3314,6 +3898,7 @@
         </w:rPr>
         <w:t>getKey</w:t>
       </w:r>
+      <w:proofErr w:type="spellEnd"/>
     </w:p>
     <w:p>
       <w:pPr>
@@ -3327,6 +3912,7 @@
           <w14:ligatures w14:val="none"/>
         </w:rPr>
       </w:pPr>
+      <w:proofErr w:type="spellStart"/>
       <w:r>
         <w:rPr>
           <w:rFonts w:ascii="Consolas" w:eastAsia="Times New Roman" w:hAnsi="Consolas" w:cs="Times New Roman"/>
@@ -3339,6 +3925,7 @@
         </w:rPr>
         <w:t>hasKey</w:t>
       </w:r>
+      <w:proofErr w:type="spellEnd"/>
     </w:p>
     <w:p>
       <w:pPr>
@@ -3352,6 +3939,7 @@
           <w14:ligatures w14:val="none"/>
         </w:rPr>
       </w:pPr>
+      <w:proofErr w:type="spellStart"/>
       <w:r>
         <w:rPr>
           <w:rFonts w:ascii="Consolas" w:eastAsia="Times New Roman" w:hAnsi="Consolas" w:cs="Times New Roman"/>
@@ -3364,19 +3952,21 @@
         </w:rPr>
         <w:t>withKey</w:t>
       </w:r>
-    </w:p>
-    <w:p>
-      <w:pPr>
-        <w:rPr>
-          <w:rFonts w:ascii="Consolas" w:eastAsia="Times New Roman" w:hAnsi="Consolas" w:cs="Times New Roman"/>
-          <w:color w:val="001080"/>
-          <w:kern w:val="0"/>
-          <w:sz w:val="21"/>
-          <w:szCs w:val="21"/>
-          <w:lang w:eastAsia="en-GB"/>
-          <w14:ligatures w14:val="none"/>
-        </w:rPr>
-      </w:pPr>
+      <w:proofErr w:type="spellEnd"/>
+    </w:p>
+    <w:p>
+      <w:pPr>
+        <w:rPr>
+          <w:rFonts w:ascii="Consolas" w:eastAsia="Times New Roman" w:hAnsi="Consolas" w:cs="Times New Roman"/>
+          <w:color w:val="001080"/>
+          <w:kern w:val="0"/>
+          <w:sz w:val="21"/>
+          <w:szCs w:val="21"/>
+          <w:lang w:eastAsia="en-GB"/>
+          <w14:ligatures w14:val="none"/>
+        </w:rPr>
+      </w:pPr>
+      <w:proofErr w:type="spellStart"/>
       <w:r>
         <w:rPr>
           <w:rFonts w:ascii="Consolas" w:eastAsia="Times New Roman" w:hAnsi="Consolas" w:cs="Times New Roman"/>
@@ -3401,6 +3991,7 @@
         </w:rPr>
         <w:t>y</w:t>
       </w:r>
+      <w:proofErr w:type="spellEnd"/>
     </w:p>
     <w:p>
       <w:pPr>
@@ -3484,7 +4075,10 @@
         <w:pStyle w:val="Heading2"/>
       </w:pPr>
       <w:r>
-        <w:t>On CharMap</w:t>
+        <w:t xml:space="preserve">On </w:t>
+      </w:r>
+      <w:r>
+        <w:t>Graphics</w:t>
       </w:r>
     </w:p>
     <w:p>
@@ -3501,6 +4095,7 @@
           <w14:ligatures w14:val="none"/>
         </w:rPr>
       </w:pPr>
+      <w:proofErr w:type="spellStart"/>
       <w:r>
         <w:rPr>
           <w:rFonts w:ascii="Consolas" w:eastAsia="Times New Roman" w:hAnsi="Consolas" w:cs="Times New Roman"/>
@@ -3513,6 +4108,7 @@
         </w:rPr>
         <w:t>drawAsGraphics</w:t>
       </w:r>
+      <w:proofErr w:type="spellEnd"/>
       <w:r>
         <w:rPr>
           <w:rFonts w:ascii="Consolas" w:eastAsia="Times New Roman" w:hAnsi="Consolas" w:cs="Times New Roman"/>
@@ -3540,6 +4136,7 @@
           <w14:ligatures w14:val="none"/>
         </w:rPr>
       </w:pPr>
+      <w:proofErr w:type="spellStart"/>
       <w:r>
         <w:rPr>
           <w:rFonts w:ascii="Consolas" w:eastAsia="Times New Roman" w:hAnsi="Consolas" w:cs="Times New Roman"/>
@@ -3552,6 +4149,7 @@
         </w:rPr>
         <w:t>putAt</w:t>
       </w:r>
+      <w:proofErr w:type="spellEnd"/>
     </w:p>
     <w:p>
       <w:pPr>
@@ -3567,6 +4165,7 @@
           <w14:ligatures w14:val="none"/>
         </w:rPr>
       </w:pPr>
+      <w:proofErr w:type="spellStart"/>
       <w:r>
         <w:rPr>
           <w:rFonts w:ascii="Consolas" w:eastAsia="Times New Roman" w:hAnsi="Consolas" w:cs="Times New Roman"/>
@@ -3579,6 +4178,7 @@
         </w:rPr>
         <w:t>getAt</w:t>
       </w:r>
+      <w:proofErr w:type="spellEnd"/>
     </w:p>
     <w:p>
       <w:pPr>
@@ -3594,6 +4194,7 @@
           <w14:ligatures w14:val="none"/>
         </w:rPr>
       </w:pPr>
+      <w:proofErr w:type="spellStart"/>
       <w:r>
         <w:rPr>
           <w:rFonts w:ascii="Consolas" w:eastAsia="Times New Roman" w:hAnsi="Consolas" w:cs="Times New Roman"/>
@@ -3606,6 +4207,7 @@
         </w:rPr>
         <w:t>putChar</w:t>
       </w:r>
+      <w:proofErr w:type="spellEnd"/>
     </w:p>
     <w:p>
       <w:pPr>
@@ -3621,6 +4223,7 @@
           <w14:ligatures w14:val="none"/>
         </w:rPr>
       </w:pPr>
+      <w:proofErr w:type="spellStart"/>
       <w:r>
         <w:rPr>
           <w:rFonts w:ascii="Consolas" w:eastAsia="Times New Roman" w:hAnsi="Consolas" w:cs="Times New Roman"/>
@@ -3633,6 +4236,7 @@
         </w:rPr>
         <w:t>putText</w:t>
       </w:r>
+      <w:proofErr w:type="spellEnd"/>
     </w:p>
     <w:p>
       <w:pPr>
@@ -3648,6 +4252,7 @@
           <w14:ligatures w14:val="none"/>
         </w:rPr>
       </w:pPr>
+      <w:proofErr w:type="spellStart"/>
       <w:r>
         <w:rPr>
           <w:rFonts w:ascii="Consolas" w:eastAsia="Times New Roman" w:hAnsi="Consolas" w:cs="Times New Roman"/>
@@ -3660,6 +4265,7 @@
         </w:rPr>
         <w:t>getChar</w:t>
       </w:r>
+      <w:proofErr w:type="spellEnd"/>
     </w:p>
     <w:p>
       <w:pPr>
@@ -3675,6 +4281,7 @@
           <w14:ligatures w14:val="none"/>
         </w:rPr>
       </w:pPr>
+      <w:proofErr w:type="spellStart"/>
       <w:r>
         <w:rPr>
           <w:rFonts w:ascii="Consolas" w:eastAsia="Times New Roman" w:hAnsi="Consolas" w:cs="Times New Roman"/>
@@ -3687,6 +4294,7 @@
         </w:rPr>
         <w:t>putForeground</w:t>
       </w:r>
+      <w:proofErr w:type="spellEnd"/>
     </w:p>
     <w:p>
       <w:pPr>
@@ -3702,6 +4310,7 @@
           <w14:ligatures w14:val="none"/>
         </w:rPr>
       </w:pPr>
+      <w:proofErr w:type="spellStart"/>
       <w:r>
         <w:rPr>
           <w:rFonts w:ascii="Consolas" w:eastAsia="Times New Roman" w:hAnsi="Consolas" w:cs="Times New Roman"/>
@@ -3714,6 +4323,7 @@
         </w:rPr>
         <w:t>getForeground</w:t>
       </w:r>
+      <w:proofErr w:type="spellEnd"/>
     </w:p>
     <w:p>
       <w:pPr>
@@ -3729,6 +4339,7 @@
           <w14:ligatures w14:val="none"/>
         </w:rPr>
       </w:pPr>
+      <w:proofErr w:type="spellStart"/>
       <w:r>
         <w:rPr>
           <w:rFonts w:ascii="Consolas" w:eastAsia="Times New Roman" w:hAnsi="Consolas" w:cs="Times New Roman"/>
@@ -3741,6 +4352,7 @@
         </w:rPr>
         <w:t>putBackground</w:t>
       </w:r>
+      <w:proofErr w:type="spellEnd"/>
     </w:p>
     <w:p>
       <w:pPr>
@@ -3756,6 +4368,7 @@
           <w14:ligatures w14:val="none"/>
         </w:rPr>
       </w:pPr>
+      <w:proofErr w:type="spellStart"/>
       <w:r>
         <w:rPr>
           <w:rFonts w:ascii="Consolas" w:eastAsia="Times New Roman" w:hAnsi="Consolas" w:cs="Times New Roman"/>
@@ -3780,6 +4393,7 @@
         </w:rPr>
         <w:t>d</w:t>
       </w:r>
+      <w:proofErr w:type="spellEnd"/>
     </w:p>
     <w:p>
       <w:pPr>
@@ -3801,6 +4415,7 @@
           <w14:ligatures w14:val="none"/>
         </w:rPr>
       </w:pPr>
+      <w:proofErr w:type="spellStart"/>
       <w:r>
         <w:rPr>
           <w:rFonts w:ascii="Consolas" w:eastAsia="Times New Roman" w:hAnsi="Consolas" w:cs="Times New Roman"/>
@@ -3813,6 +4428,7 @@
         </w:rPr>
         <w:t>typeAndProperties</w:t>
       </w:r>
+      <w:proofErr w:type="spellEnd"/>
     </w:p>
     <w:p>
       <w:pPr>
@@ -3847,6 +4463,7 @@
           <w14:ligatures w14:val="none"/>
         </w:rPr>
       </w:pPr>
+      <w:proofErr w:type="spellStart"/>
       <w:r>
         <w:rPr>
           <w:rFonts w:ascii="Consolas" w:eastAsia="Times New Roman" w:hAnsi="Consolas" w:cs="Times New Roman"/>
@@ -3859,6 +4476,7 @@
         </w:rPr>
         <w:t>asString</w:t>
       </w:r>
+      <w:proofErr w:type="spellEnd"/>
     </w:p>
     <w:p>
       <w:pPr>
@@ -3874,6 +4492,7 @@
           <w14:ligatures w14:val="none"/>
         </w:rPr>
       </w:pPr>
+      <w:proofErr w:type="spellStart"/>
       <w:r>
         <w:rPr>
           <w:rFonts w:ascii="Consolas" w:eastAsia="Times New Roman" w:hAnsi="Consolas" w:cs="Times New Roman"/>
@@ -3886,6 +4505,7 @@
         </w:rPr>
         <w:t>asIter</w:t>
       </w:r>
+      <w:proofErr w:type="spellEnd"/>
     </w:p>
     <w:p>
       <w:pPr>
@@ -3922,8 +4542,22 @@
           <w:lang w:eastAsia="en-GB"/>
           <w14:ligatures w14:val="none"/>
         </w:rPr>
-        <w:t xml:space="preserve"> TODO difference between length and count ?</w:t>
-      </w:r>
+        <w:t xml:space="preserve"> TODO difference between length and </w:t>
+      </w:r>
+      <w:proofErr w:type="gramStart"/>
+      <w:r>
+        <w:rPr>
+          <w:rFonts w:ascii="Consolas" w:eastAsia="Times New Roman" w:hAnsi="Consolas" w:cs="Times New Roman"/>
+          <w:color w:val="001080"/>
+          <w:kern w:val="0"/>
+          <w:sz w:val="21"/>
+          <w:szCs w:val="21"/>
+          <w:lang w:eastAsia="en-GB"/>
+          <w14:ligatures w14:val="none"/>
+        </w:rPr>
+        <w:t>count ?</w:t>
+      </w:r>
+      <w:proofErr w:type="gramEnd"/>
     </w:p>
     <w:p>
       <w:pPr>
@@ -4050,6 +4684,7 @@
           <w14:ligatures w14:val="none"/>
         </w:rPr>
       </w:pPr>
+      <w:proofErr w:type="spellStart"/>
       <w:r>
         <w:rPr>
           <w:rFonts w:ascii="Consolas" w:eastAsia="Times New Roman" w:hAnsi="Consolas" w:cs="Times New Roman"/>
@@ -4062,6 +4697,7 @@
         </w:rPr>
         <w:t>printTab</w:t>
       </w:r>
+      <w:proofErr w:type="spellEnd"/>
     </w:p>
     <w:p>
       <w:pPr>
@@ -4077,6 +4713,7 @@
           <w14:ligatures w14:val="none"/>
         </w:rPr>
       </w:pPr>
+      <w:proofErr w:type="spellStart"/>
       <w:r>
         <w:rPr>
           <w:rFonts w:ascii="Consolas" w:eastAsia="Times New Roman" w:hAnsi="Consolas" w:cs="Times New Roman"/>
@@ -4089,6 +4726,7 @@
         </w:rPr>
         <w:t>clearConsole</w:t>
       </w:r>
+      <w:proofErr w:type="spellEnd"/>
     </w:p>
     <w:p>
       <w:pPr>
@@ -4137,7 +4775,13 @@
         <w:rPr>
           <w:lang w:eastAsia="en-GB"/>
         </w:rPr>
-        <w:t>About CharMap</w:t>
+        <w:t xml:space="preserve">About </w:t>
+      </w:r>
+      <w:r>
+        <w:rPr>
+          <w:lang w:eastAsia="en-GB"/>
+        </w:rPr>
+        <w:t>Graphics</w:t>
       </w:r>
     </w:p>
     <w:p>
@@ -4159,12 +4803,14 @@
           <w:lang w:eastAsia="en-GB"/>
         </w:rPr>
       </w:pPr>
+      <w:proofErr w:type="spellStart"/>
       <w:r>
         <w:rPr>
           <w:lang w:eastAsia="en-GB"/>
         </w:rPr>
         <w:t>clearGraphics</w:t>
       </w:r>
+      <w:proofErr w:type="spellEnd"/>
     </w:p>
     <w:p>
       <w:pPr>
@@ -4186,12 +4832,20 @@
           <w:lang w:eastAsia="en-GB"/>
         </w:rPr>
       </w:pPr>
-      <w:r>
-        <w:rPr>
-          <w:lang w:eastAsia="en-GB"/>
-        </w:rPr>
-        <w:t>initialisedCharMap</w:t>
-      </w:r>
+      <w:proofErr w:type="spellStart"/>
+      <w:r>
+        <w:rPr>
+          <w:lang w:eastAsia="en-GB"/>
+        </w:rPr>
+        <w:t>initialised</w:t>
+      </w:r>
+      <w:r>
+        <w:rPr>
+          <w:lang w:eastAsia="en-GB"/>
+        </w:rPr>
+        <w:t>Graphics</w:t>
+      </w:r>
+      <w:proofErr w:type="spellEnd"/>
     </w:p>
     <w:p>
       <w:pPr>

</xml_diff>

<commit_message>
#572 remove toPrecision, now that we have round()
</commit_message>
<xml_diff>
--- a/documentation/Reference - the Std Lib.docx
+++ b/documentation/Reference - the Std Lib.docx
@@ -77,15 +77,79 @@
           <w:lang w:eastAsia="en-GB"/>
           <w14:ligatures w14:val="none"/>
         </w:rPr>
-        <w:t>Unicode</w:t>
-      </w:r>
-    </w:p>
-    <w:p>
-      <w:pPr>
-        <w:pStyle w:val="Heading2"/>
-      </w:pPr>
-      <w:r>
-        <w:t>Processing numbers</w:t>
+        <w:t>u</w:t>
+      </w:r>
+      <w:r>
+        <w:rPr>
+          <w:rFonts w:ascii="Consolas" w:eastAsia="Times New Roman" w:hAnsi="Consolas" w:cs="Times New Roman"/>
+          <w:color w:val="001080"/>
+          <w:kern w:val="0"/>
+          <w:sz w:val="21"/>
+          <w:szCs w:val="21"/>
+          <w:lang w:eastAsia="en-GB"/>
+          <w14:ligatures w14:val="none"/>
+        </w:rPr>
+        <w:t>nicode</w:t>
+      </w:r>
+    </w:p>
+    <w:p>
+      <w:pPr>
+        <w:rPr>
+          <w:lang w:eastAsia="en-GB"/>
+        </w:rPr>
+      </w:pPr>
+      <w:r>
+        <w:rPr>
+          <w:lang w:eastAsia="en-GB"/>
+        </w:rPr>
+        <w:t xml:space="preserve">Takes an argument of type Int representing a Unicode value – which it is often convenient to specify in hex format –  and returns the string character for that code.  Very useful in the context of </w:t>
+      </w:r>
+      <w:r>
+        <w:rPr>
+          <w:rStyle w:val="Link"/>
+        </w:rPr>
+        <w:fldChar w:fldCharType="begin"/>
+      </w:r>
+      <w:r>
+        <w:rPr>
+          <w:rStyle w:val="Link"/>
+        </w:rPr>
+        <w:instrText xml:space="preserve"> REF _Ref169942619 \h </w:instrText>
+      </w:r>
+      <w:r>
+        <w:rPr>
+          <w:rStyle w:val="Link"/>
+        </w:rPr>
+      </w:r>
+      <w:r>
+        <w:rPr>
+          <w:rStyle w:val="Link"/>
+        </w:rPr>
+        <w:instrText xml:space="preserve"> \* MERGEFORMAT </w:instrText>
+      </w:r>
+      <w:r>
+        <w:rPr>
+          <w:rStyle w:val="Link"/>
+        </w:rPr>
+        <w:fldChar w:fldCharType="separate"/>
+      </w:r>
+      <w:r>
+        <w:rPr>
+          <w:rStyle w:val="Link"/>
+        </w:rPr>
+        <w:t>Graphics</w:t>
+      </w:r>
+      <w:r>
+        <w:rPr>
+          <w:rStyle w:val="Link"/>
+        </w:rPr>
+        <w:fldChar w:fldCharType="end"/>
+      </w:r>
+      <w:r>
+        <w:rPr>
+          <w:lang w:eastAsia="en-GB"/>
+        </w:rPr>
+        <w:t>, for defining graphical symbols. Example of use:</w:t>
       </w:r>
     </w:p>
     <w:p>
@@ -94,26 +158,59 @@
         <w:spacing w:after="0" w:line="285" w:lineRule="atLeast"/>
         <w:rPr>
           <w:rFonts w:ascii="Consolas" w:eastAsia="Times New Roman" w:hAnsi="Consolas" w:cs="Times New Roman"/>
-          <w:color w:val="000000"/>
-          <w:kern w:val="0"/>
-          <w:sz w:val="21"/>
-          <w:szCs w:val="21"/>
-          <w:lang w:eastAsia="en-GB"/>
-          <w14:ligatures w14:val="none"/>
-        </w:rPr>
-      </w:pPr>
-      <w:r>
-        <w:rPr>
-          <w:rFonts w:ascii="Consolas" w:eastAsia="Times New Roman" w:hAnsi="Consolas" w:cs="Times New Roman"/>
-          <w:color w:val="001080"/>
-          <w:kern w:val="0"/>
-          <w:sz w:val="21"/>
-          <w:szCs w:val="21"/>
-          <w:lang w:eastAsia="en-GB"/>
-          <w14:ligatures w14:val="none"/>
-        </w:rPr>
-        <w:t>mod</w:t>
-      </w:r>
+          <w:color w:val="001080"/>
+          <w:kern w:val="0"/>
+          <w:sz w:val="21"/>
+          <w:szCs w:val="21"/>
+          <w:lang w:eastAsia="en-GB"/>
+          <w14:ligatures w14:val="none"/>
+        </w:rPr>
+      </w:pPr>
+      <w:r>
+        <w:rPr>
+          <w:rFonts w:ascii="Consolas" w:eastAsia="Times New Roman" w:hAnsi="Consolas" w:cs="Times New Roman"/>
+          <w:color w:val="001080"/>
+          <w:kern w:val="0"/>
+          <w:sz w:val="21"/>
+          <w:szCs w:val="21"/>
+          <w:lang w:eastAsia="en-GB"/>
+          <w14:ligatures w14:val="none"/>
+        </w:rPr>
+        <w:t>var gr set to new Graphics</w:t>
+      </w:r>
+      <w:r>
+        <w:rPr>
+          <w:rFonts w:ascii="Consolas" w:eastAsia="Times New Roman" w:hAnsi="Consolas" w:cs="Times New Roman"/>
+          <w:color w:val="001080"/>
+          <w:kern w:val="0"/>
+          <w:sz w:val="21"/>
+          <w:szCs w:val="21"/>
+          <w:lang w:eastAsia="en-GB"/>
+          <w14:ligatures w14:val="none"/>
+        </w:rPr>
+        <w:br/>
+        <w:t>var heart set to unicode(0x2665)</w:t>
+      </w:r>
+      <w:r>
+        <w:rPr>
+          <w:rFonts w:ascii="Consolas" w:eastAsia="Times New Roman" w:hAnsi="Consolas" w:cs="Times New Roman"/>
+          <w:color w:val="001080"/>
+          <w:kern w:val="0"/>
+          <w:sz w:val="21"/>
+          <w:szCs w:val="21"/>
+          <w:lang w:eastAsia="en-GB"/>
+          <w14:ligatures w14:val="none"/>
+        </w:rPr>
+        <w:br/>
+        <w:t xml:space="preserve">set gr to gr.putChar(3, 4, heart) </w:t>
+      </w:r>
+    </w:p>
+    <w:p>
+      <w:pPr>
+        <w:rPr>
+          <w:lang w:eastAsia="en-GB"/>
+        </w:rPr>
+      </w:pPr>
     </w:p>
     <w:p>
       <w:pPr>
@@ -121,25 +218,214 @@
         <w:spacing w:after="0" w:line="285" w:lineRule="atLeast"/>
         <w:rPr>
           <w:rFonts w:ascii="Consolas" w:eastAsia="Times New Roman" w:hAnsi="Consolas" w:cs="Times New Roman"/>
-          <w:color w:val="000000"/>
-          <w:kern w:val="0"/>
-          <w:sz w:val="21"/>
-          <w:szCs w:val="21"/>
-          <w:lang w:eastAsia="en-GB"/>
-          <w14:ligatures w14:val="none"/>
-        </w:rPr>
-      </w:pPr>
-      <w:r>
-        <w:rPr>
-          <w:rFonts w:ascii="Consolas" w:eastAsia="Times New Roman" w:hAnsi="Consolas" w:cs="Times New Roman"/>
-          <w:color w:val="001080"/>
-          <w:kern w:val="0"/>
-          <w:sz w:val="21"/>
-          <w:szCs w:val="21"/>
-          <w:lang w:eastAsia="en-GB"/>
-          <w14:ligatures w14:val="none"/>
-        </w:rPr>
-        <w:t>div</w:t>
+          <w:color w:val="001080"/>
+          <w:kern w:val="0"/>
+          <w:sz w:val="21"/>
+          <w:szCs w:val="21"/>
+          <w:lang w:eastAsia="en-GB"/>
+          <w14:ligatures w14:val="none"/>
+        </w:rPr>
+      </w:pPr>
+      <w:r>
+        <w:rPr>
+          <w:rFonts w:ascii="Consolas" w:eastAsia="Times New Roman" w:hAnsi="Consolas" w:cs="Times New Roman"/>
+          <w:color w:val="001080"/>
+          <w:kern w:val="0"/>
+          <w:sz w:val="21"/>
+          <w:szCs w:val="21"/>
+          <w:lang w:eastAsia="en-GB"/>
+          <w14:ligatures w14:val="none"/>
+        </w:rPr>
+        <w:t>parseAsInt</w:t>
+      </w:r>
+      <w:r>
+        <w:rPr>
+          <w:rFonts w:ascii="Consolas" w:eastAsia="Times New Roman" w:hAnsi="Consolas" w:cs="Times New Roman"/>
+          <w:color w:val="001080"/>
+          <w:kern w:val="0"/>
+          <w:sz w:val="21"/>
+          <w:szCs w:val="21"/>
+          <w:lang w:eastAsia="en-GB"/>
+          <w14:ligatures w14:val="none"/>
+        </w:rPr>
+        <w:t xml:space="preserve"> and </w:t>
+      </w:r>
+      <w:r>
+        <w:rPr>
+          <w:rFonts w:ascii="Consolas" w:eastAsia="Times New Roman" w:hAnsi="Consolas" w:cs="Times New Roman"/>
+          <w:color w:val="001080"/>
+          <w:kern w:val="0"/>
+          <w:sz w:val="21"/>
+          <w:szCs w:val="21"/>
+          <w:lang w:eastAsia="en-GB"/>
+          <w14:ligatures w14:val="none"/>
+        </w:rPr>
+        <w:t>parseAsFloat</w:t>
+      </w:r>
+    </w:p>
+    <w:p>
+      <w:pPr>
+        <w:rPr>
+          <w:lang w:eastAsia="en-GB"/>
+        </w:rPr>
+      </w:pPr>
+      <w:r>
+        <w:rPr>
+          <w:lang w:eastAsia="en-GB"/>
+        </w:rPr>
+        <w:t xml:space="preserve">Mechanisms for converting a string representation of a number into a numeric type. Both methods take a string as an argument, and return a 2-tuple, the first value of which is a </w:t>
+      </w:r>
+      <w:r>
+        <w:rPr>
+          <w:rFonts w:ascii="Consolas" w:eastAsia="Times New Roman" w:hAnsi="Consolas" w:cs="Times New Roman"/>
+          <w:color w:val="001080"/>
+          <w:kern w:val="0"/>
+          <w:sz w:val="21"/>
+          <w:szCs w:val="21"/>
+          <w:lang w:eastAsia="en-GB"/>
+          <w14:ligatures w14:val="none"/>
+        </w:rPr>
+        <w:t>Boolean</w:t>
+      </w:r>
+      <w:r>
+        <w:rPr>
+          <w:lang w:eastAsia="en-GB"/>
+        </w:rPr>
+        <w:t xml:space="preserve">, indicating whether or not the string was successfully parsed as the type required. The second value of the tuple provides the numeric value in the required type. You should not read the second value unless the first is true, because the second will default to zero. </w:t>
+      </w:r>
+      <w:r>
+        <w:rPr>
+          <w:lang w:eastAsia="en-GB"/>
+        </w:rPr>
+        <w:t>Note that the tuple may be ‘decomposed’ into two variables as shown below:</w:t>
+      </w:r>
+    </w:p>
+    <w:p>
+      <w:pPr>
+        <w:rPr>
+          <w:lang w:eastAsia="en-GB"/>
+        </w:rPr>
+      </w:pPr>
+      <w:r>
+        <w:rPr>
+          <w:lang w:eastAsia="en-GB"/>
+        </w:rPr>
+        <w:t>Example of use:</w:t>
+      </w:r>
+    </w:p>
+    <w:p>
+      <w:pPr>
+        <w:rPr>
+          <w:rFonts w:ascii="Consolas" w:eastAsia="Times New Roman" w:hAnsi="Consolas" w:cs="Times New Roman"/>
+          <w:color w:val="001080"/>
+          <w:kern w:val="0"/>
+          <w:sz w:val="21"/>
+          <w:szCs w:val="21"/>
+          <w:lang w:eastAsia="en-GB"/>
+          <w14:ligatures w14:val="none"/>
+        </w:rPr>
+      </w:pPr>
+      <w:r>
+        <w:rPr>
+          <w:rFonts w:ascii="Consolas" w:eastAsia="Times New Roman" w:hAnsi="Consolas" w:cs="Times New Roman"/>
+          <w:color w:val="001080"/>
+          <w:kern w:val="0"/>
+          <w:sz w:val="21"/>
+          <w:szCs w:val="21"/>
+          <w:lang w:eastAsia="en-GB"/>
+          <w14:ligatures w14:val="none"/>
+        </w:rPr>
+        <w:t>input a</w:t>
+      </w:r>
+      <w:r>
+        <w:rPr>
+          <w:rFonts w:ascii="Consolas" w:eastAsia="Times New Roman" w:hAnsi="Consolas" w:cs="Times New Roman"/>
+          <w:color w:val="001080"/>
+          <w:kern w:val="0"/>
+          <w:sz w:val="21"/>
+          <w:szCs w:val="21"/>
+          <w:lang w:eastAsia="en-GB"/>
+          <w14:ligatures w14:val="none"/>
+        </w:rPr>
+        <w:br/>
+        <w:t>var (parsed, result) set to a</w:t>
+      </w:r>
+      <w:r>
+        <w:rPr>
+          <w:rFonts w:ascii="Consolas" w:eastAsia="Times New Roman" w:hAnsi="Consolas" w:cs="Times New Roman"/>
+          <w:color w:val="001080"/>
+          <w:kern w:val="0"/>
+          <w:sz w:val="21"/>
+          <w:szCs w:val="21"/>
+          <w:lang w:eastAsia="en-GB"/>
+          <w14:ligatures w14:val="none"/>
+        </w:rPr>
+        <w:br/>
+        <w:t>if parsed</w:t>
+      </w:r>
+      <w:r>
+        <w:rPr>
+          <w:rFonts w:ascii="Consolas" w:eastAsia="Times New Roman" w:hAnsi="Consolas" w:cs="Times New Roman"/>
+          <w:color w:val="001080"/>
+          <w:kern w:val="0"/>
+          <w:sz w:val="21"/>
+          <w:szCs w:val="21"/>
+          <w:lang w:eastAsia="en-GB"/>
+          <w14:ligatures w14:val="none"/>
+        </w:rPr>
+        <w:br/>
+        <w:t xml:space="preserve">  then</w:t>
+      </w:r>
+      <w:r>
+        <w:rPr>
+          <w:rFonts w:ascii="Consolas" w:eastAsia="Times New Roman" w:hAnsi="Consolas" w:cs="Times New Roman"/>
+          <w:color w:val="001080"/>
+          <w:kern w:val="0"/>
+          <w:sz w:val="21"/>
+          <w:szCs w:val="21"/>
+          <w:lang w:eastAsia="en-GB"/>
+          <w14:ligatures w14:val="none"/>
+        </w:rPr>
+        <w:br/>
+        <w:t xml:space="preserve">    print result * result</w:t>
+      </w:r>
+      <w:r>
+        <w:rPr>
+          <w:rFonts w:ascii="Consolas" w:eastAsia="Times New Roman" w:hAnsi="Consolas" w:cs="Times New Roman"/>
+          <w:color w:val="001080"/>
+          <w:kern w:val="0"/>
+          <w:sz w:val="21"/>
+          <w:szCs w:val="21"/>
+          <w:lang w:eastAsia="en-GB"/>
+          <w14:ligatures w14:val="none"/>
+        </w:rPr>
+        <w:br/>
+        <w:t>end if</w:t>
+      </w:r>
+    </w:p>
+    <w:p>
+      <w:pPr>
+        <w:rPr>
+          <w:lang w:eastAsia="en-GB"/>
+        </w:rPr>
+      </w:pPr>
+      <w:r>
+        <w:rPr>
+          <w:lang w:eastAsia="en-GB"/>
+        </w:rPr>
+        <w:t xml:space="preserve">Note that many uses of these parse methods can be avoided using validated input methods. </w:t>
+      </w:r>
+      <w:r>
+        <w:rPr>
+          <w:lang w:eastAsia="en-GB"/>
+        </w:rPr>
+        <w:br/>
+      </w:r>
+      <w:r>
+        <w:rPr>
+          <w:lang w:eastAsia="en-GB"/>
+        </w:rPr>
+        <w:br/>
       </w:r>
     </w:p>
     <w:p>
@@ -156,6 +442,221 @@
           <w14:ligatures w14:val="none"/>
         </w:rPr>
       </w:pPr>
+    </w:p>
+    <w:p>
+      <w:pPr>
+        <w:rPr>
+          <w:lang w:eastAsia="en-GB"/>
+        </w:rPr>
+      </w:pPr>
+    </w:p>
+    <w:p>
+      <w:pPr>
+        <w:pStyle w:val="Heading2"/>
+      </w:pPr>
+      <w:r>
+        <w:t>Processing numbers</w:t>
+      </w:r>
+    </w:p>
+    <w:p>
+      <w:pPr>
+        <w:pStyle w:val="NoSpacing"/>
+        <w:rPr>
+          <w:lang w:eastAsia="en-GB"/>
+        </w:rPr>
+      </w:pPr>
+      <w:r>
+        <w:rPr>
+          <w:rFonts w:ascii="Consolas" w:eastAsia="Times New Roman" w:hAnsi="Consolas" w:cs="Times New Roman"/>
+          <w:color w:val="001080"/>
+          <w:kern w:val="0"/>
+          <w:sz w:val="21"/>
+          <w:szCs w:val="21"/>
+          <w:lang w:eastAsia="en-GB"/>
+          <w14:ligatures w14:val="none"/>
+        </w:rPr>
+        <w:t>div</w:t>
+      </w:r>
+      <w:r>
+        <w:rPr>
+          <w:lang w:eastAsia="en-GB"/>
+        </w:rPr>
+        <w:t xml:space="preserve"> and </w:t>
+      </w:r>
+      <w:r>
+        <w:rPr>
+          <w:rFonts w:ascii="Consolas" w:eastAsia="Times New Roman" w:hAnsi="Consolas" w:cs="Times New Roman"/>
+          <w:color w:val="001080"/>
+          <w:kern w:val="0"/>
+          <w:sz w:val="21"/>
+          <w:szCs w:val="21"/>
+          <w:lang w:eastAsia="en-GB"/>
+          <w14:ligatures w14:val="none"/>
+        </w:rPr>
+        <w:t>mod</w:t>
+      </w:r>
+    </w:p>
+    <w:p>
+      <w:pPr>
+        <w:rPr>
+          <w:lang w:eastAsia="en-GB"/>
+        </w:rPr>
+      </w:pPr>
+      <w:r>
+        <w:rPr>
+          <w:lang w:eastAsia="en-GB"/>
+        </w:rPr>
+        <w:t xml:space="preserve">Both methods take two integer arguments and divide the first by the second. </w:t>
+      </w:r>
+      <w:r>
+        <w:rPr>
+          <w:rFonts w:ascii="Consolas" w:eastAsia="Times New Roman" w:hAnsi="Consolas" w:cs="Times New Roman"/>
+          <w:color w:val="001080"/>
+          <w:kern w:val="0"/>
+          <w:sz w:val="21"/>
+          <w:szCs w:val="21"/>
+          <w:lang w:eastAsia="en-GB"/>
+          <w14:ligatures w14:val="none"/>
+        </w:rPr>
+        <w:t>d</w:t>
+      </w:r>
+      <w:r>
+        <w:rPr>
+          <w:rFonts w:ascii="Consolas" w:eastAsia="Times New Roman" w:hAnsi="Consolas" w:cs="Times New Roman"/>
+          <w:color w:val="001080"/>
+          <w:kern w:val="0"/>
+          <w:sz w:val="21"/>
+          <w:szCs w:val="21"/>
+          <w:lang w:eastAsia="en-GB"/>
+          <w14:ligatures w14:val="none"/>
+        </w:rPr>
+        <w:t>iv</w:t>
+      </w:r>
+      <w:r>
+        <w:rPr>
+          <w:lang w:eastAsia="en-GB"/>
+        </w:rPr>
+        <w:t xml:space="preserve"> returns the result rounded down to the nearest integer; </w:t>
+      </w:r>
+      <w:r>
+        <w:rPr>
+          <w:rFonts w:ascii="Consolas" w:eastAsia="Times New Roman" w:hAnsi="Consolas" w:cs="Times New Roman"/>
+          <w:color w:val="001080"/>
+          <w:kern w:val="0"/>
+          <w:sz w:val="21"/>
+          <w:szCs w:val="21"/>
+          <w:lang w:eastAsia="en-GB"/>
+          <w14:ligatures w14:val="none"/>
+        </w:rPr>
+        <w:t>mod</w:t>
+      </w:r>
+      <w:r>
+        <w:rPr>
+          <w:lang w:eastAsia="en-GB"/>
+        </w:rPr>
+        <w:t xml:space="preserve"> returns the remainder (the  ‘modulus’). Example of use:</w:t>
+      </w:r>
+    </w:p>
+    <w:p>
+      <w:pPr>
+        <w:rPr>
+          <w:rFonts w:ascii="Consolas" w:eastAsia="Times New Roman" w:hAnsi="Consolas" w:cs="Times New Roman"/>
+          <w:color w:val="001080"/>
+          <w:kern w:val="0"/>
+          <w:sz w:val="21"/>
+          <w:szCs w:val="21"/>
+          <w:lang w:eastAsia="en-GB"/>
+          <w14:ligatures w14:val="none"/>
+        </w:rPr>
+      </w:pPr>
+      <w:r>
+        <w:rPr>
+          <w:rFonts w:ascii="Consolas" w:eastAsia="Times New Roman" w:hAnsi="Consolas" w:cs="Times New Roman"/>
+          <w:color w:val="001080"/>
+          <w:kern w:val="0"/>
+          <w:sz w:val="21"/>
+          <w:szCs w:val="21"/>
+          <w:lang w:eastAsia="en-GB"/>
+          <w14:ligatures w14:val="none"/>
+        </w:rPr>
+        <w:lastRenderedPageBreak/>
+        <w:t>var n set to inputInt("Number ? ")</w:t>
+      </w:r>
+      <w:r>
+        <w:rPr>
+          <w:rFonts w:ascii="Consolas" w:eastAsia="Times New Roman" w:hAnsi="Consolas" w:cs="Times New Roman"/>
+          <w:color w:val="001080"/>
+          <w:kern w:val="0"/>
+          <w:sz w:val="21"/>
+          <w:szCs w:val="21"/>
+          <w:lang w:eastAsia="en-GB"/>
+          <w14:ligatures w14:val="none"/>
+        </w:rPr>
+        <w:br/>
+        <w:t>var d set to inputInt("Divisor ? ")</w:t>
+      </w:r>
+      <w:r>
+        <w:rPr>
+          <w:rFonts w:ascii="Consolas" w:eastAsia="Times New Roman" w:hAnsi="Consolas" w:cs="Times New Roman"/>
+          <w:color w:val="001080"/>
+          <w:kern w:val="0"/>
+          <w:sz w:val="21"/>
+          <w:szCs w:val="21"/>
+          <w:lang w:eastAsia="en-GB"/>
+          <w14:ligatures w14:val="none"/>
+        </w:rPr>
+        <w:br/>
+        <w:t xml:space="preserve">print </w:t>
+      </w:r>
+      <w:r>
+        <w:rPr>
+          <w:rFonts w:ascii="Consolas" w:eastAsia="Times New Roman" w:hAnsi="Consolas" w:cs="Times New Roman"/>
+          <w:color w:val="001080"/>
+          <w:kern w:val="0"/>
+          <w:sz w:val="21"/>
+          <w:szCs w:val="21"/>
+          <w:lang w:eastAsia="en-GB"/>
+          <w14:ligatures w14:val="none"/>
+        </w:rPr>
+        <w:t>"div: {div(n, d)} mod: {</w:t>
+      </w:r>
+      <w:r>
+        <w:rPr>
+          <w:rFonts w:ascii="Consolas" w:eastAsia="Times New Roman" w:hAnsi="Consolas" w:cs="Times New Roman"/>
+          <w:color w:val="001080"/>
+          <w:kern w:val="0"/>
+          <w:sz w:val="21"/>
+          <w:szCs w:val="21"/>
+          <w:lang w:eastAsia="en-GB"/>
+          <w14:ligatures w14:val="none"/>
+        </w:rPr>
+        <w:t>mod(n, d)</w:t>
+      </w:r>
+      <w:r>
+        <w:rPr>
+          <w:rFonts w:ascii="Consolas" w:eastAsia="Times New Roman" w:hAnsi="Consolas" w:cs="Times New Roman"/>
+          <w:color w:val="001080"/>
+          <w:kern w:val="0"/>
+          <w:sz w:val="21"/>
+          <w:szCs w:val="21"/>
+          <w:lang w:eastAsia="en-GB"/>
+          <w14:ligatures w14:val="none"/>
+        </w:rPr>
+        <w:t>}"</w:t>
+      </w:r>
+    </w:p>
+    <w:p>
+      <w:pPr>
+        <w:rPr>
+          <w:rFonts w:ascii="Consolas" w:eastAsia="Times New Roman" w:hAnsi="Consolas" w:cs="Times New Roman"/>
+          <w:color w:val="000000"/>
+          <w:kern w:val="0"/>
+          <w:sz w:val="21"/>
+          <w:szCs w:val="21"/>
+          <w:lang w:eastAsia="en-GB"/>
+          <w14:ligatures w14:val="none"/>
+        </w:rPr>
+      </w:pPr>
       <w:r>
         <w:rPr>
           <w:rFonts w:ascii="Consolas" w:eastAsia="Times New Roman" w:hAnsi="Consolas" w:cs="Times New Roman"/>
@@ -167,71 +668,55 @@
           <w14:ligatures w14:val="none"/>
         </w:rPr>
         <w:t>floor</w:t>
+      </w:r>
+      <w:r>
+        <w:rPr>
+          <w:rFonts w:ascii="Consolas" w:eastAsia="Times New Roman" w:hAnsi="Consolas" w:cs="Times New Roman"/>
+          <w:color w:val="001080"/>
+          <w:kern w:val="0"/>
+          <w:sz w:val="21"/>
+          <w:szCs w:val="21"/>
+          <w:lang w:eastAsia="en-GB"/>
+          <w14:ligatures w14:val="none"/>
+        </w:rPr>
+        <w:t xml:space="preserve"> </w:t>
+      </w:r>
+      <w:r>
+        <w:rPr>
+          <w:lang w:eastAsia="en-GB"/>
+        </w:rPr>
+        <w:t>and</w:t>
+      </w:r>
+      <w:r>
+        <w:rPr>
+          <w:rFonts w:ascii="Consolas" w:eastAsia="Times New Roman" w:hAnsi="Consolas" w:cs="Times New Roman"/>
+          <w:color w:val="001080"/>
+          <w:kern w:val="0"/>
+          <w:sz w:val="21"/>
+          <w:szCs w:val="21"/>
+          <w:lang w:eastAsia="en-GB"/>
+          <w14:ligatures w14:val="none"/>
+        </w:rPr>
+        <w:t xml:space="preserve"> </w:t>
+      </w:r>
+      <w:r>
+        <w:rPr>
+          <w:rFonts w:ascii="Consolas" w:eastAsia="Times New Roman" w:hAnsi="Consolas" w:cs="Times New Roman"/>
+          <w:color w:val="001080"/>
+          <w:kern w:val="0"/>
+          <w:sz w:val="21"/>
+          <w:szCs w:val="21"/>
+          <w:lang w:eastAsia="en-GB"/>
+          <w14:ligatures w14:val="none"/>
+        </w:rPr>
+        <w:t>ceiling</w:t>
       </w:r>
     </w:p>
     <w:p>
       <w:pPr>
         <w:shd w:val="clear" w:color="auto" w:fill="FFFFFF"/>
         <w:spacing w:after="0" w:line="285" w:lineRule="atLeast"/>
-        <w:rPr>
-          <w:rFonts w:ascii="Consolas" w:eastAsia="Times New Roman" w:hAnsi="Consolas" w:cs="Times New Roman"/>
-          <w:color w:val="001080"/>
-          <w:kern w:val="0"/>
-          <w:sz w:val="21"/>
-          <w:szCs w:val="21"/>
-          <w:lang w:eastAsia="en-GB"/>
-          <w14:ligatures w14:val="none"/>
-        </w:rPr>
-      </w:pPr>
-      <w:r>
-        <w:rPr>
-          <w:rFonts w:ascii="Consolas" w:eastAsia="Times New Roman" w:hAnsi="Consolas" w:cs="Times New Roman"/>
-          <w:color w:val="001080"/>
-          <w:kern w:val="0"/>
-          <w:sz w:val="21"/>
-          <w:szCs w:val="21"/>
-          <w:lang w:eastAsia="en-GB"/>
-          <w14:ligatures w14:val="none"/>
-        </w:rPr>
-        <w:t>round</w:t>
-      </w:r>
-    </w:p>
-    <w:p>
-      <w:pPr>
-        <w:rPr>
-          <w:rFonts w:ascii="Consolas" w:eastAsia="Times New Roman" w:hAnsi="Consolas" w:cs="Times New Roman"/>
-          <w:color w:val="001080"/>
-          <w:kern w:val="0"/>
-          <w:sz w:val="21"/>
-          <w:szCs w:val="21"/>
-          <w:lang w:eastAsia="en-GB"/>
-          <w14:ligatures w14:val="none"/>
-        </w:rPr>
-      </w:pPr>
-      <w:r>
-        <w:rPr>
-          <w:rFonts w:ascii="Consolas" w:eastAsia="Times New Roman" w:hAnsi="Consolas" w:cs="Times New Roman"/>
-          <w:color w:val="001080"/>
-          <w:kern w:val="0"/>
-          <w:sz w:val="21"/>
-          <w:szCs w:val="21"/>
-          <w:lang w:eastAsia="en-GB"/>
-          <w14:ligatures w14:val="none"/>
-        </w:rPr>
-        <w:t>toPrecision</w:t>
-      </w:r>
-      <w:r>
-        <w:rPr>
-          <w:rFonts w:ascii="Consolas" w:eastAsia="Times New Roman" w:hAnsi="Consolas" w:cs="Times New Roman"/>
-          <w:color w:val="001080"/>
-          <w:kern w:val="0"/>
-          <w:sz w:val="21"/>
-          <w:szCs w:val="21"/>
-          <w:lang w:eastAsia="en-GB"/>
-          <w14:ligatures w14:val="none"/>
-        </w:rPr>
-        <w:t xml:space="preserve"> ?? maybe get rid of this now we have round</w:t>
-      </w:r>
+      </w:pPr>
     </w:p>
     <w:p>
       <w:pPr>
@@ -257,7 +742,44 @@
           <w:lang w:eastAsia="en-GB"/>
           <w14:ligatures w14:val="none"/>
         </w:rPr>
-        <w:t>ceiling</w:t>
+        <w:t>round</w:t>
+      </w:r>
+    </w:p>
+    <w:p>
+      <w:pPr>
+        <w:rPr>
+          <w:rFonts w:ascii="Consolas" w:eastAsia="Times New Roman" w:hAnsi="Consolas" w:cs="Times New Roman"/>
+          <w:color w:val="001080"/>
+          <w:kern w:val="0"/>
+          <w:sz w:val="21"/>
+          <w:szCs w:val="21"/>
+          <w:lang w:eastAsia="en-GB"/>
+          <w14:ligatures w14:val="none"/>
+        </w:rPr>
+      </w:pPr>
+      <w:r>
+        <w:rPr>
+          <w:rFonts w:ascii="Consolas" w:eastAsia="Times New Roman" w:hAnsi="Consolas" w:cs="Times New Roman"/>
+          <w:color w:val="001080"/>
+          <w:kern w:val="0"/>
+          <w:sz w:val="21"/>
+          <w:szCs w:val="21"/>
+          <w:lang w:eastAsia="en-GB"/>
+          <w14:ligatures w14:val="none"/>
+        </w:rPr>
+        <w:t>toPrecision</w:t>
+      </w:r>
+      <w:r>
+        <w:rPr>
+          <w:rFonts w:ascii="Consolas" w:eastAsia="Times New Roman" w:hAnsi="Consolas" w:cs="Times New Roman"/>
+          <w:color w:val="001080"/>
+          <w:kern w:val="0"/>
+          <w:sz w:val="21"/>
+          <w:szCs w:val="21"/>
+          <w:lang w:eastAsia="en-GB"/>
+          <w14:ligatures w14:val="none"/>
+        </w:rPr>
+        <w:t xml:space="preserve"> ?? maybe get rid of this now we have round</w:t>
       </w:r>
     </w:p>
     <w:p>
@@ -266,25 +788,33 @@
         <w:spacing w:after="0" w:line="285" w:lineRule="atLeast"/>
         <w:rPr>
           <w:rFonts w:ascii="Consolas" w:eastAsia="Times New Roman" w:hAnsi="Consolas" w:cs="Times New Roman"/>
-          <w:color w:val="000000"/>
-          <w:kern w:val="0"/>
-          <w:sz w:val="21"/>
-          <w:szCs w:val="21"/>
-          <w:lang w:eastAsia="en-GB"/>
-          <w14:ligatures w14:val="none"/>
-        </w:rPr>
-      </w:pPr>
-      <w:r>
-        <w:rPr>
-          <w:rFonts w:ascii="Consolas" w:eastAsia="Times New Roman" w:hAnsi="Consolas" w:cs="Times New Roman"/>
-          <w:color w:val="001080"/>
-          <w:kern w:val="0"/>
-          <w:sz w:val="21"/>
-          <w:szCs w:val="21"/>
-          <w:lang w:eastAsia="en-GB"/>
-          <w14:ligatures w14:val="none"/>
-        </w:rPr>
-        <w:t>parseAsFloat</w:t>
+          <w:color w:val="001080"/>
+          <w:kern w:val="0"/>
+          <w:sz w:val="21"/>
+          <w:szCs w:val="21"/>
+          <w:lang w:eastAsia="en-GB"/>
+          <w14:ligatures w14:val="none"/>
+        </w:rPr>
+      </w:pPr>
+      <w:r>
+        <w:rPr>
+          <w:rFonts w:ascii="Consolas" w:eastAsia="Times New Roman" w:hAnsi="Consolas" w:cs="Times New Roman"/>
+          <w:color w:val="001080"/>
+          <w:kern w:val="0"/>
+          <w:sz w:val="21"/>
+          <w:szCs w:val="21"/>
+          <w:lang w:eastAsia="en-GB"/>
+          <w14:ligatures w14:val="none"/>
+        </w:rPr>
+        <w:t>range</w:t>
+      </w:r>
+    </w:p>
+    <w:p>
+      <w:pPr>
+        <w:pStyle w:val="Heading2"/>
+      </w:pPr>
+      <w:r>
+        <w:t>Maths functions</w:t>
       </w:r>
     </w:p>
     <w:p>
@@ -292,26 +822,53 @@
         <w:shd w:val="clear" w:color="auto" w:fill="FFFFFF"/>
         <w:spacing w:after="0" w:line="285" w:lineRule="atLeast"/>
         <w:rPr>
-          <w:rFonts w:ascii="Consolas" w:eastAsia="Times New Roman" w:hAnsi="Consolas" w:cs="Times New Roman"/>
-          <w:color w:val="001080"/>
-          <w:kern w:val="0"/>
-          <w:sz w:val="21"/>
-          <w:szCs w:val="21"/>
-          <w:lang w:eastAsia="en-GB"/>
-          <w14:ligatures w14:val="none"/>
-        </w:rPr>
-      </w:pPr>
-      <w:r>
-        <w:rPr>
-          <w:rFonts w:ascii="Consolas" w:eastAsia="Times New Roman" w:hAnsi="Consolas" w:cs="Times New Roman"/>
-          <w:color w:val="001080"/>
-          <w:kern w:val="0"/>
-          <w:sz w:val="21"/>
-          <w:szCs w:val="21"/>
-          <w:lang w:eastAsia="en-GB"/>
-          <w14:ligatures w14:val="none"/>
-        </w:rPr>
-        <w:t>parseAsInt</w:t>
+          <w:lang w:eastAsia="en-GB"/>
+        </w:rPr>
+      </w:pPr>
+      <w:r>
+        <w:rPr>
+          <w:rFonts w:ascii="Consolas" w:eastAsia="Times New Roman" w:hAnsi="Consolas" w:cs="Times New Roman"/>
+          <w:color w:val="001080"/>
+          <w:kern w:val="0"/>
+          <w:sz w:val="21"/>
+          <w:szCs w:val="21"/>
+          <w:lang w:eastAsia="en-GB"/>
+          <w14:ligatures w14:val="none"/>
+        </w:rPr>
+        <w:t>pi</w:t>
+      </w:r>
+      <w:r>
+        <w:rPr>
+          <w:rFonts w:ascii="Consolas" w:eastAsia="Times New Roman" w:hAnsi="Consolas" w:cs="Times New Roman"/>
+          <w:color w:val="000000"/>
+          <w:kern w:val="0"/>
+          <w:sz w:val="21"/>
+          <w:szCs w:val="21"/>
+          <w:lang w:eastAsia="en-GB"/>
+          <w14:ligatures w14:val="none"/>
+        </w:rPr>
+        <w:t xml:space="preserve"> </w:t>
+      </w:r>
+      <w:r>
+        <w:rPr>
+          <w:rFonts w:ascii="Consolas" w:eastAsia="Times New Roman" w:hAnsi="Consolas" w:cs="Times New Roman"/>
+          <w:color w:val="000000"/>
+          <w:kern w:val="0"/>
+          <w:sz w:val="21"/>
+          <w:szCs w:val="21"/>
+          <w:lang w:eastAsia="en-GB"/>
+          <w14:ligatures w14:val="none"/>
+        </w:rPr>
+        <w:t>-</w:t>
+      </w:r>
+      <w:r>
+        <w:t>returns the constant value 3.</w:t>
+      </w:r>
+      <w:r>
+        <w:rPr>
+          <w:lang w:eastAsia="en-GB"/>
+        </w:rPr>
+        <w:t>141592653589793</w:t>
       </w:r>
     </w:p>
     <w:p>
@@ -319,58 +876,15 @@
         <w:shd w:val="clear" w:color="auto" w:fill="FFFFFF"/>
         <w:spacing w:after="0" w:line="285" w:lineRule="atLeast"/>
         <w:rPr>
-          <w:rFonts w:ascii="Consolas" w:eastAsia="Times New Roman" w:hAnsi="Consolas" w:cs="Times New Roman"/>
-          <w:color w:val="001080"/>
-          <w:kern w:val="0"/>
-          <w:sz w:val="21"/>
-          <w:szCs w:val="21"/>
-          <w:lang w:eastAsia="en-GB"/>
-          <w14:ligatures w14:val="none"/>
-        </w:rPr>
-      </w:pPr>
-      <w:r>
-        <w:rPr>
-          <w:rFonts w:ascii="Consolas" w:eastAsia="Times New Roman" w:hAnsi="Consolas" w:cs="Times New Roman"/>
-          <w:color w:val="001080"/>
-          <w:kern w:val="0"/>
-          <w:sz w:val="21"/>
-          <w:szCs w:val="21"/>
-          <w:lang w:eastAsia="en-GB"/>
-          <w14:ligatures w14:val="none"/>
-        </w:rPr>
-        <w:t>range</w:t>
-      </w:r>
-    </w:p>
-    <w:p>
-      <w:pPr>
-        <w:pStyle w:val="Heading2"/>
-      </w:pPr>
-      <w:r>
-        <w:t>Maths functions</w:t>
-      </w:r>
+          <w:lang w:eastAsia="en-GB"/>
+        </w:rPr>
+      </w:pPr>
     </w:p>
     <w:p>
       <w:pPr>
         <w:shd w:val="clear" w:color="auto" w:fill="FFFFFF"/>
         <w:spacing w:after="0" w:line="285" w:lineRule="atLeast"/>
         <w:rPr>
-          <w:lang w:eastAsia="en-GB"/>
-        </w:rPr>
-      </w:pPr>
-      <w:r>
-        <w:rPr>
-          <w:rFonts w:ascii="Consolas" w:eastAsia="Times New Roman" w:hAnsi="Consolas" w:cs="Times New Roman"/>
-          <w:color w:val="001080"/>
-          <w:kern w:val="0"/>
-          <w:sz w:val="21"/>
-          <w:szCs w:val="21"/>
-          <w:lang w:eastAsia="en-GB"/>
-          <w14:ligatures w14:val="none"/>
-        </w:rPr>
-        <w:t>pi</w:t>
-      </w:r>
-      <w:r>
-        <w:rPr>
           <w:rFonts w:ascii="Consolas" w:eastAsia="Times New Roman" w:hAnsi="Consolas" w:cs="Times New Roman"/>
           <w:color w:val="000000"/>
           <w:kern w:val="0"/>
@@ -379,28 +893,24 @@
           <w:lang w:eastAsia="en-GB"/>
           <w14:ligatures w14:val="none"/>
         </w:rPr>
-        <w:t xml:space="preserve"> </w:t>
-      </w:r>
-      <w:r>
-        <w:rPr>
-          <w:rFonts w:ascii="Consolas" w:eastAsia="Times New Roman" w:hAnsi="Consolas" w:cs="Times New Roman"/>
-          <w:color w:val="000000"/>
-          <w:kern w:val="0"/>
-          <w:sz w:val="21"/>
-          <w:szCs w:val="21"/>
-          <w:lang w:eastAsia="en-GB"/>
-          <w14:ligatures w14:val="none"/>
-        </w:rPr>
-        <w:t>-</w:t>
-      </w:r>
-      <w:r>
-        <w:t>returns the constant value 3.</w:t>
-      </w:r>
-      <w:r>
-        <w:rPr>
-          <w:lang w:eastAsia="en-GB"/>
-        </w:rPr>
-        <w:t>141592653589793</w:t>
+      </w:pPr>
+      <w:r>
+        <w:rPr>
+          <w:lang w:eastAsia="en-GB"/>
+        </w:rPr>
+        <w:t xml:space="preserve">Each of the following functions takes a single argument of type </w:t>
+      </w:r>
+      <w:r>
+        <w:rPr>
+          <w:rFonts w:ascii="Consolas" w:eastAsia="Times New Roman" w:hAnsi="Consolas" w:cs="Times New Roman"/>
+          <w:color w:val="001080"/>
+          <w:kern w:val="0"/>
+          <w:sz w:val="21"/>
+          <w:szCs w:val="21"/>
+          <w:lang w:eastAsia="en-GB"/>
+          <w14:ligatures w14:val="none"/>
+        </w:rPr>
+        <w:t>Float</w:t>
       </w:r>
     </w:p>
     <w:p>
@@ -411,12 +921,62 @@
           <w:lang w:eastAsia="en-GB"/>
         </w:rPr>
       </w:pPr>
+      <w:r>
+        <w:rPr>
+          <w:rFonts w:ascii="Consolas" w:eastAsia="Times New Roman" w:hAnsi="Consolas" w:cs="Times New Roman"/>
+          <w:color w:val="001080"/>
+          <w:kern w:val="0"/>
+          <w:sz w:val="21"/>
+          <w:szCs w:val="21"/>
+          <w:lang w:eastAsia="en-GB"/>
+          <w14:ligatures w14:val="none"/>
+        </w:rPr>
+        <w:t>abs</w:t>
+      </w:r>
+      <w:r>
+        <w:rPr>
+          <w:rFonts w:ascii="Consolas" w:eastAsia="Times New Roman" w:hAnsi="Consolas" w:cs="Times New Roman"/>
+          <w:color w:val="000000"/>
+          <w:kern w:val="0"/>
+          <w:sz w:val="21"/>
+          <w:szCs w:val="21"/>
+          <w:lang w:eastAsia="en-GB"/>
+          <w14:ligatures w14:val="none"/>
+        </w:rPr>
+        <w:t xml:space="preserve"> </w:t>
+      </w:r>
+      <w:r>
+        <w:t xml:space="preserve"> - returns</w:t>
+      </w:r>
+      <w:r>
+        <w:rPr>
+          <w:lang w:eastAsia="en-GB"/>
+        </w:rPr>
+        <w:t xml:space="preserve"> the absolute value of the input.</w:t>
+      </w:r>
     </w:p>
     <w:p>
       <w:pPr>
         <w:shd w:val="clear" w:color="auto" w:fill="FFFFFF"/>
         <w:spacing w:after="0" w:line="285" w:lineRule="atLeast"/>
         <w:rPr>
+          <w:lang w:eastAsia="en-GB"/>
+        </w:rPr>
+      </w:pPr>
+      <w:r>
+        <w:rPr>
+          <w:rFonts w:ascii="Consolas" w:eastAsia="Times New Roman" w:hAnsi="Consolas" w:cs="Times New Roman"/>
+          <w:color w:val="001080"/>
+          <w:kern w:val="0"/>
+          <w:sz w:val="21"/>
+          <w:szCs w:val="21"/>
+          <w:lang w:eastAsia="en-GB"/>
+          <w14:ligatures w14:val="none"/>
+        </w:rPr>
+        <w:t>acos</w:t>
+      </w:r>
+      <w:r>
+        <w:rPr>
           <w:rFonts w:ascii="Consolas" w:eastAsia="Times New Roman" w:hAnsi="Consolas" w:cs="Times New Roman"/>
           <w:color w:val="000000"/>
           <w:kern w:val="0"/>
@@ -425,24 +985,16 @@
           <w:lang w:eastAsia="en-GB"/>
           <w14:ligatures w14:val="none"/>
         </w:rPr>
-      </w:pPr>
-      <w:r>
-        <w:rPr>
-          <w:lang w:eastAsia="en-GB"/>
-        </w:rPr>
-        <w:t xml:space="preserve">Each of the following functions takes a single argument of type </w:t>
-      </w:r>
-      <w:r>
-        <w:rPr>
-          <w:rFonts w:ascii="Consolas" w:eastAsia="Times New Roman" w:hAnsi="Consolas" w:cs="Times New Roman"/>
-          <w:color w:val="001080"/>
-          <w:kern w:val="0"/>
-          <w:sz w:val="21"/>
-          <w:szCs w:val="21"/>
-          <w:lang w:eastAsia="en-GB"/>
-          <w14:ligatures w14:val="none"/>
-        </w:rPr>
-        <w:t>Float</w:t>
+        <w:t xml:space="preserve"> </w:t>
+      </w:r>
+      <w:r>
+        <w:t xml:space="preserve"> - returns</w:t>
+      </w:r>
+      <w:r>
+        <w:rPr>
+          <w:lang w:eastAsia="en-GB"/>
+        </w:rPr>
+        <w:t xml:space="preserve"> the arccosine of the input.</w:t>
       </w:r>
     </w:p>
     <w:p>
@@ -450,23 +1002,6 @@
         <w:shd w:val="clear" w:color="auto" w:fill="FFFFFF"/>
         <w:spacing w:after="0" w:line="285" w:lineRule="atLeast"/>
         <w:rPr>
-          <w:lang w:eastAsia="en-GB"/>
-        </w:rPr>
-      </w:pPr>
-      <w:r>
-        <w:rPr>
-          <w:rFonts w:ascii="Consolas" w:eastAsia="Times New Roman" w:hAnsi="Consolas" w:cs="Times New Roman"/>
-          <w:color w:val="001080"/>
-          <w:kern w:val="0"/>
-          <w:sz w:val="21"/>
-          <w:szCs w:val="21"/>
-          <w:lang w:eastAsia="en-GB"/>
-          <w14:ligatures w14:val="none"/>
-        </w:rPr>
-        <w:t>abs</w:t>
-      </w:r>
-      <w:r>
-        <w:rPr>
           <w:rFonts w:ascii="Consolas" w:eastAsia="Times New Roman" w:hAnsi="Consolas" w:cs="Times New Roman"/>
           <w:color w:val="000000"/>
           <w:kern w:val="0"/>
@@ -475,6 +1010,29 @@
           <w:lang w:eastAsia="en-GB"/>
           <w14:ligatures w14:val="none"/>
         </w:rPr>
+      </w:pPr>
+      <w:r>
+        <w:rPr>
+          <w:rFonts w:ascii="Consolas" w:eastAsia="Times New Roman" w:hAnsi="Consolas" w:cs="Times New Roman"/>
+          <w:color w:val="001080"/>
+          <w:kern w:val="0"/>
+          <w:sz w:val="21"/>
+          <w:szCs w:val="21"/>
+          <w:lang w:eastAsia="en-GB"/>
+          <w14:ligatures w14:val="none"/>
+        </w:rPr>
+        <w:t>asin</w:t>
+      </w:r>
+      <w:r>
+        <w:rPr>
+          <w:rFonts w:ascii="Consolas" w:eastAsia="Times New Roman" w:hAnsi="Consolas" w:cs="Times New Roman"/>
+          <w:color w:val="000000"/>
+          <w:kern w:val="0"/>
+          <w:sz w:val="21"/>
+          <w:szCs w:val="21"/>
+          <w:lang w:eastAsia="en-GB"/>
+          <w14:ligatures w14:val="none"/>
+        </w:rPr>
         <w:t xml:space="preserve"> </w:t>
       </w:r>
       <w:r>
@@ -484,7 +1042,7 @@
         <w:rPr>
           <w:lang w:eastAsia="en-GB"/>
         </w:rPr>
-        <w:t xml:space="preserve"> the absolute value of the input.</w:t>
+        <w:t xml:space="preserve"> the arcsine of the input.</w:t>
       </w:r>
     </w:p>
     <w:p>
@@ -505,7 +1063,7 @@
           <w:lang w:eastAsia="en-GB"/>
           <w14:ligatures w14:val="none"/>
         </w:rPr>
-        <w:t>acos</w:t>
+        <w:t>atan</w:t>
       </w:r>
       <w:r>
         <w:rPr>
@@ -526,7 +1084,7 @@
         <w:rPr>
           <w:lang w:eastAsia="en-GB"/>
         </w:rPr>
-        <w:t xml:space="preserve"> the arccosine of the input.</w:t>
+        <w:t xml:space="preserve"> the arctangent of the input.</w:t>
       </w:r>
     </w:p>
     <w:p>
@@ -534,6 +1092,23 @@
         <w:shd w:val="clear" w:color="auto" w:fill="FFFFFF"/>
         <w:spacing w:after="0" w:line="285" w:lineRule="atLeast"/>
         <w:rPr>
+          <w:lang w:eastAsia="en-GB"/>
+        </w:rPr>
+      </w:pPr>
+      <w:r>
+        <w:rPr>
+          <w:rFonts w:ascii="Consolas" w:eastAsia="Times New Roman" w:hAnsi="Consolas" w:cs="Times New Roman"/>
+          <w:color w:val="001080"/>
+          <w:kern w:val="0"/>
+          <w:sz w:val="21"/>
+          <w:szCs w:val="21"/>
+          <w:lang w:eastAsia="en-GB"/>
+          <w14:ligatures w14:val="none"/>
+        </w:rPr>
+        <w:t>cos</w:t>
+      </w:r>
+      <w:r>
+        <w:rPr>
           <w:rFonts w:ascii="Consolas" w:eastAsia="Times New Roman" w:hAnsi="Consolas" w:cs="Times New Roman"/>
           <w:color w:val="000000"/>
           <w:kern w:val="0"/>
@@ -542,29 +1117,6 @@
           <w:lang w:eastAsia="en-GB"/>
           <w14:ligatures w14:val="none"/>
         </w:rPr>
-      </w:pPr>
-      <w:r>
-        <w:rPr>
-          <w:rFonts w:ascii="Consolas" w:eastAsia="Times New Roman" w:hAnsi="Consolas" w:cs="Times New Roman"/>
-          <w:color w:val="001080"/>
-          <w:kern w:val="0"/>
-          <w:sz w:val="21"/>
-          <w:szCs w:val="21"/>
-          <w:lang w:eastAsia="en-GB"/>
-          <w14:ligatures w14:val="none"/>
-        </w:rPr>
-        <w:t>asin</w:t>
-      </w:r>
-      <w:r>
-        <w:rPr>
-          <w:rFonts w:ascii="Consolas" w:eastAsia="Times New Roman" w:hAnsi="Consolas" w:cs="Times New Roman"/>
-          <w:color w:val="000000"/>
-          <w:kern w:val="0"/>
-          <w:sz w:val="21"/>
-          <w:szCs w:val="21"/>
-          <w:lang w:eastAsia="en-GB"/>
-          <w14:ligatures w14:val="none"/>
-        </w:rPr>
         <w:t xml:space="preserve"> </w:t>
       </w:r>
       <w:r>
@@ -574,7 +1126,7 @@
         <w:rPr>
           <w:lang w:eastAsia="en-GB"/>
         </w:rPr>
-        <w:t xml:space="preserve"> the arcsine of the input.</w:t>
+        <w:t xml:space="preserve"> the cosine of the input.</w:t>
       </w:r>
     </w:p>
     <w:p>
@@ -595,7 +1147,7 @@
           <w:lang w:eastAsia="en-GB"/>
           <w14:ligatures w14:val="none"/>
         </w:rPr>
-        <w:t>atan</w:t>
+        <w:t>exp</w:t>
       </w:r>
       <w:r>
         <w:rPr>
@@ -616,7 +1168,26 @@
         <w:rPr>
           <w:lang w:eastAsia="en-GB"/>
         </w:rPr>
-        <w:t xml:space="preserve"> the arctangent of the input.</w:t>
+        <w:t xml:space="preserve"> e</w:t>
+      </w:r>
+      <w:r>
+        <w:rPr>
+          <w:vertAlign w:val="superscript"/>
+          <w:lang w:eastAsia="en-GB"/>
+        </w:rPr>
+        <w:t>x</w:t>
+      </w:r>
+      <w:r>
+        <w:rPr>
+          <w:lang w:eastAsia="en-GB"/>
+        </w:rPr>
+        <w:t>, where x is the argument, and e is Euler's number (2.718</w:t>
+      </w:r>
+      <w:r>
+        <w:rPr>
+          <w:lang w:eastAsia="en-GB"/>
+        </w:rPr>
+        <w:t>…)</w:t>
       </w:r>
     </w:p>
     <w:p>
@@ -637,7 +1208,7 @@
           <w:lang w:eastAsia="en-GB"/>
           <w14:ligatures w14:val="none"/>
         </w:rPr>
-        <w:t>cos</w:t>
+        <w:t>logE</w:t>
       </w:r>
       <w:r>
         <w:rPr>
@@ -658,7 +1229,7 @@
         <w:rPr>
           <w:lang w:eastAsia="en-GB"/>
         </w:rPr>
-        <w:t xml:space="preserve"> the cosine of the input.</w:t>
+        <w:t xml:space="preserve"> the natural logarithm of the input.</w:t>
       </w:r>
     </w:p>
     <w:p>
@@ -679,7 +1250,7 @@
           <w:lang w:eastAsia="en-GB"/>
           <w14:ligatures w14:val="none"/>
         </w:rPr>
-        <w:t>exp</w:t>
+        <w:t>log10</w:t>
       </w:r>
       <w:r>
         <w:rPr>
@@ -700,26 +1271,7 @@
         <w:rPr>
           <w:lang w:eastAsia="en-GB"/>
         </w:rPr>
-        <w:t xml:space="preserve"> e</w:t>
-      </w:r>
-      <w:r>
-        <w:rPr>
-          <w:vertAlign w:val="superscript"/>
-          <w:lang w:eastAsia="en-GB"/>
-        </w:rPr>
-        <w:t>x</w:t>
-      </w:r>
-      <w:r>
-        <w:rPr>
-          <w:lang w:eastAsia="en-GB"/>
-        </w:rPr>
-        <w:t>, where x is the argument, and e is Euler's number (2.718</w:t>
-      </w:r>
-      <w:r>
-        <w:rPr>
-          <w:lang w:eastAsia="en-GB"/>
-        </w:rPr>
-        <w:t>…)</w:t>
+        <w:t xml:space="preserve"> the base-10 logarithm of the input.</w:t>
       </w:r>
     </w:p>
     <w:p>
@@ -727,23 +1279,6 @@
         <w:shd w:val="clear" w:color="auto" w:fill="FFFFFF"/>
         <w:spacing w:after="0" w:line="285" w:lineRule="atLeast"/>
         <w:rPr>
-          <w:lang w:eastAsia="en-GB"/>
-        </w:rPr>
-      </w:pPr>
-      <w:r>
-        <w:rPr>
-          <w:rFonts w:ascii="Consolas" w:eastAsia="Times New Roman" w:hAnsi="Consolas" w:cs="Times New Roman"/>
-          <w:color w:val="001080"/>
-          <w:kern w:val="0"/>
-          <w:sz w:val="21"/>
-          <w:szCs w:val="21"/>
-          <w:lang w:eastAsia="en-GB"/>
-          <w14:ligatures w14:val="none"/>
-        </w:rPr>
-        <w:t>logE</w:t>
-      </w:r>
-      <w:r>
-        <w:rPr>
           <w:rFonts w:ascii="Consolas" w:eastAsia="Times New Roman" w:hAnsi="Consolas" w:cs="Times New Roman"/>
           <w:color w:val="000000"/>
           <w:kern w:val="0"/>
@@ -752,6 +1287,29 @@
           <w:lang w:eastAsia="en-GB"/>
           <w14:ligatures w14:val="none"/>
         </w:rPr>
+      </w:pPr>
+      <w:r>
+        <w:rPr>
+          <w:rFonts w:ascii="Consolas" w:eastAsia="Times New Roman" w:hAnsi="Consolas" w:cs="Times New Roman"/>
+          <w:color w:val="001080"/>
+          <w:kern w:val="0"/>
+          <w:sz w:val="21"/>
+          <w:szCs w:val="21"/>
+          <w:lang w:eastAsia="en-GB"/>
+          <w14:ligatures w14:val="none"/>
+        </w:rPr>
+        <w:t>log2</w:t>
+      </w:r>
+      <w:r>
+        <w:rPr>
+          <w:rFonts w:ascii="Consolas" w:eastAsia="Times New Roman" w:hAnsi="Consolas" w:cs="Times New Roman"/>
+          <w:color w:val="000000"/>
+          <w:kern w:val="0"/>
+          <w:sz w:val="21"/>
+          <w:szCs w:val="21"/>
+          <w:lang w:eastAsia="en-GB"/>
+          <w14:ligatures w14:val="none"/>
+        </w:rPr>
         <w:t xml:space="preserve"> </w:t>
       </w:r>
       <w:r>
@@ -761,7 +1319,7 @@
         <w:rPr>
           <w:lang w:eastAsia="en-GB"/>
         </w:rPr>
-        <w:t xml:space="preserve"> the natural logarithm of the input.</w:t>
+        <w:t xml:space="preserve"> the base-2 logarithm of the input.</w:t>
       </w:r>
     </w:p>
     <w:p>
@@ -782,7 +1340,7 @@
           <w:lang w:eastAsia="en-GB"/>
           <w14:ligatures w14:val="none"/>
         </w:rPr>
-        <w:t>log10</w:t>
+        <w:t>sin</w:t>
       </w:r>
       <w:r>
         <w:rPr>
@@ -803,7 +1361,7 @@
         <w:rPr>
           <w:lang w:eastAsia="en-GB"/>
         </w:rPr>
-        <w:t xml:space="preserve"> the base-10 logarithm of the input.</w:t>
+        <w:t xml:space="preserve"> the sine of the input.</w:t>
       </w:r>
     </w:p>
     <w:p>
@@ -811,6 +1369,23 @@
         <w:shd w:val="clear" w:color="auto" w:fill="FFFFFF"/>
         <w:spacing w:after="0" w:line="285" w:lineRule="atLeast"/>
         <w:rPr>
+          <w:lang w:eastAsia="en-GB"/>
+        </w:rPr>
+      </w:pPr>
+      <w:r>
+        <w:rPr>
+          <w:rFonts w:ascii="Consolas" w:eastAsia="Times New Roman" w:hAnsi="Consolas" w:cs="Times New Roman"/>
+          <w:color w:val="001080"/>
+          <w:kern w:val="0"/>
+          <w:sz w:val="21"/>
+          <w:szCs w:val="21"/>
+          <w:lang w:eastAsia="en-GB"/>
+          <w14:ligatures w14:val="none"/>
+        </w:rPr>
+        <w:t>sqrt</w:t>
+      </w:r>
+      <w:r>
+        <w:rPr>
           <w:rFonts w:ascii="Consolas" w:eastAsia="Times New Roman" w:hAnsi="Consolas" w:cs="Times New Roman"/>
           <w:color w:val="000000"/>
           <w:kern w:val="0"/>
@@ -819,29 +1394,6 @@
           <w:lang w:eastAsia="en-GB"/>
           <w14:ligatures w14:val="none"/>
         </w:rPr>
-      </w:pPr>
-      <w:r>
-        <w:rPr>
-          <w:rFonts w:ascii="Consolas" w:eastAsia="Times New Roman" w:hAnsi="Consolas" w:cs="Times New Roman"/>
-          <w:color w:val="001080"/>
-          <w:kern w:val="0"/>
-          <w:sz w:val="21"/>
-          <w:szCs w:val="21"/>
-          <w:lang w:eastAsia="en-GB"/>
-          <w14:ligatures w14:val="none"/>
-        </w:rPr>
-        <w:t>log2</w:t>
-      </w:r>
-      <w:r>
-        <w:rPr>
-          <w:rFonts w:ascii="Consolas" w:eastAsia="Times New Roman" w:hAnsi="Consolas" w:cs="Times New Roman"/>
-          <w:color w:val="000000"/>
-          <w:kern w:val="0"/>
-          <w:sz w:val="21"/>
-          <w:szCs w:val="21"/>
-          <w:lang w:eastAsia="en-GB"/>
-          <w14:ligatures w14:val="none"/>
-        </w:rPr>
         <w:t xml:space="preserve"> </w:t>
       </w:r>
       <w:r>
@@ -851,7 +1403,7 @@
         <w:rPr>
           <w:lang w:eastAsia="en-GB"/>
         </w:rPr>
-        <w:t xml:space="preserve"> the base-2 logarithm of the input.</w:t>
+        <w:t xml:space="preserve"> the positive square root of the input.</w:t>
       </w:r>
     </w:p>
     <w:p>
@@ -872,7 +1424,7 @@
           <w:lang w:eastAsia="en-GB"/>
           <w14:ligatures w14:val="none"/>
         </w:rPr>
-        <w:t>sin</w:t>
+        <w:t>tan</w:t>
       </w:r>
       <w:r>
         <w:rPr>
@@ -893,7 +1445,7 @@
         <w:rPr>
           <w:lang w:eastAsia="en-GB"/>
         </w:rPr>
-        <w:t xml:space="preserve"> the sine of the input.</w:t>
+        <w:t xml:space="preserve"> the tangent of the input.</w:t>
       </w:r>
     </w:p>
     <w:p>
@@ -904,39 +1456,6 @@
           <w:lang w:eastAsia="en-GB"/>
         </w:rPr>
       </w:pPr>
-      <w:r>
-        <w:rPr>
-          <w:rFonts w:ascii="Consolas" w:eastAsia="Times New Roman" w:hAnsi="Consolas" w:cs="Times New Roman"/>
-          <w:color w:val="001080"/>
-          <w:kern w:val="0"/>
-          <w:sz w:val="21"/>
-          <w:szCs w:val="21"/>
-          <w:lang w:eastAsia="en-GB"/>
-          <w14:ligatures w14:val="none"/>
-        </w:rPr>
-        <w:t>sqrt</w:t>
-      </w:r>
-      <w:r>
-        <w:rPr>
-          <w:rFonts w:ascii="Consolas" w:eastAsia="Times New Roman" w:hAnsi="Consolas" w:cs="Times New Roman"/>
-          <w:color w:val="000000"/>
-          <w:kern w:val="0"/>
-          <w:sz w:val="21"/>
-          <w:szCs w:val="21"/>
-          <w:lang w:eastAsia="en-GB"/>
-          <w14:ligatures w14:val="none"/>
-        </w:rPr>
-        <w:t xml:space="preserve"> </w:t>
-      </w:r>
-      <w:r>
-        <w:t xml:space="preserve"> - returns</w:t>
-      </w:r>
-      <w:r>
-        <w:rPr>
-          <w:lang w:eastAsia="en-GB"/>
-        </w:rPr>
-        <w:t xml:space="preserve"> the positive square root of the input.</w:t>
-      </w:r>
     </w:p>
     <w:p>
       <w:pPr>
@@ -948,36 +1467,9 @@
       </w:pPr>
       <w:r>
         <w:rPr>
-          <w:rFonts w:ascii="Consolas" w:eastAsia="Times New Roman" w:hAnsi="Consolas" w:cs="Times New Roman"/>
-          <w:color w:val="001080"/>
-          <w:kern w:val="0"/>
-          <w:sz w:val="21"/>
-          <w:szCs w:val="21"/>
-          <w:lang w:eastAsia="en-GB"/>
-          <w14:ligatures w14:val="none"/>
-        </w:rPr>
-        <w:t>tan</w:t>
-      </w:r>
-      <w:r>
-        <w:rPr>
-          <w:rFonts w:ascii="Consolas" w:eastAsia="Times New Roman" w:hAnsi="Consolas" w:cs="Times New Roman"/>
-          <w:color w:val="000000"/>
-          <w:kern w:val="0"/>
-          <w:sz w:val="21"/>
-          <w:szCs w:val="21"/>
-          <w:lang w:eastAsia="en-GB"/>
-          <w14:ligatures w14:val="none"/>
-        </w:rPr>
-        <w:t xml:space="preserve"> </w:t>
-      </w:r>
-      <w:r>
-        <w:t xml:space="preserve"> - returns</w:t>
-      </w:r>
-      <w:r>
-        <w:rPr>
-          <w:lang w:eastAsia="en-GB"/>
-        </w:rPr>
-        <w:t xml:space="preserve"> the tangent of the input.</w:t>
+          <w:lang w:eastAsia="en-GB"/>
+        </w:rPr>
+        <w:t>Examples of the maths functions being used:</w:t>
       </w:r>
     </w:p>
     <w:p>
@@ -999,34 +1491,9 @@
       </w:pPr>
       <w:r>
         <w:rPr>
-          <w:lang w:eastAsia="en-GB"/>
-        </w:rPr>
-        <w:t>Examples of the maths functions being used:</w:t>
-      </w:r>
-    </w:p>
-    <w:p>
-      <w:pPr>
-        <w:shd w:val="clear" w:color="auto" w:fill="FFFFFF"/>
-        <w:spacing w:after="0" w:line="285" w:lineRule="atLeast"/>
-        <w:rPr>
-          <w:lang w:eastAsia="en-GB"/>
-        </w:rPr>
-      </w:pPr>
-    </w:p>
-    <w:p>
-      <w:pPr>
-        <w:shd w:val="clear" w:color="auto" w:fill="FFFFFF"/>
-        <w:spacing w:after="0" w:line="285" w:lineRule="atLeast"/>
-        <w:rPr>
-          <w:lang w:eastAsia="en-GB"/>
-        </w:rPr>
-      </w:pPr>
-      <w:r>
-        <w:rPr>
           <w:noProof/>
           <w:lang w:eastAsia="en-GB"/>
         </w:rPr>
-        <w:lastRenderedPageBreak/>
         <w:drawing>
           <wp:inline distT="0" distB="0" distL="0" distR="0" wp14:anchorId="5BE6F257" wp14:editId="22590BC8">
             <wp:extent cx="2956656" cy="2187812"/>
@@ -1186,6 +1653,7 @@
           <w:lang w:eastAsia="en-GB"/>
           <w14:ligatures w14:val="none"/>
         </w:rPr>
+        <w:lastRenderedPageBreak/>
         <w:t>max</w:t>
       </w:r>
     </w:p>
@@ -2330,7 +2798,10 @@
         <w:pStyle w:val="Heading2"/>
       </w:pPr>
       <w:r>
-        <w:t>Input</w:t>
+        <w:t>Validated i</w:t>
+      </w:r>
+      <w:r>
+        <w:t>nput</w:t>
       </w:r>
       <w:r>
         <w:t xml:space="preserve"> methods</w:t>
@@ -7390,7 +7861,6 @@
   <w:style w:type="character" w:default="1" w:styleId="DefaultParagraphFont">
     <w:name w:val="Default Paragraph Font"/>
     <w:uiPriority w:val="1"/>
-    <w:semiHidden/>
     <w:unhideWhenUsed/>
   </w:style>
   <w:style w:type="table" w:default="1" w:styleId="TableNormal">
@@ -7729,6 +8199,15 @@
       <w:u w:val="single"/>
     </w:rPr>
   </w:style>
+  <w:style w:type="paragraph" w:styleId="NoSpacing">
+    <w:name w:val="No Spacing"/>
+    <w:uiPriority w:val="1"/>
+    <w:qFormat/>
+    <w:rsid w:val="00CA6F2F"/>
+    <w:pPr>
+      <w:spacing w:after="0" w:line="240" w:lineRule="auto"/>
+    </w:pPr>
+  </w:style>
 </w:styles>
 </file>
 

</xml_diff>

<commit_message>
Update Reference - the Std Lib.docx
</commit_message>
<xml_diff>
--- a/documentation/Reference - the Std Lib.docx
+++ b/documentation/Reference - the Std Lib.docx
@@ -12,7 +12,15 @@
     </w:p>
     <w:p>
       <w:r>
-        <w:t>Standalone functions always return a value and are therefore used in contexts that expect a value, such as in the right hand side of a variable declaration (</w:t>
+        <w:t xml:space="preserve">Standalone functions always return a value and are therefore used in contexts that expect a value, such as in the </w:t>
+      </w:r>
+      <w:proofErr w:type="gramStart"/>
+      <w:r>
+        <w:t>right hand</w:t>
+      </w:r>
+      <w:proofErr w:type="gramEnd"/>
+      <w:r>
+        <w:t xml:space="preserve"> side of a variable declaration (</w:t>
       </w:r>
       <w:r>
         <w:rPr>
@@ -61,6 +69,7 @@
           <w:lang w:eastAsia="en-GB"/>
         </w:rPr>
       </w:pPr>
+      <w:proofErr w:type="spellStart"/>
       <w:r>
         <w:rPr>
           <w:rFonts w:eastAsia="Times New Roman"/>
@@ -75,18 +84,33 @@
         </w:rPr>
         <w:t>nicode</w:t>
       </w:r>
-    </w:p>
-    <w:p>
-      <w:pPr>
-        <w:rPr>
-          <w:lang w:eastAsia="en-GB"/>
-        </w:rPr>
-      </w:pPr>
-      <w:r>
-        <w:rPr>
-          <w:lang w:eastAsia="en-GB"/>
-        </w:rPr>
-        <w:t xml:space="preserve">Takes an argument of type Int representing a Unicode value – which it is often convenient to specify in hex format –  and returns the string character for that code.  Very useful in the context of </w:t>
+      <w:proofErr w:type="spellEnd"/>
+    </w:p>
+    <w:p>
+      <w:pPr>
+        <w:rPr>
+          <w:lang w:eastAsia="en-GB"/>
+        </w:rPr>
+      </w:pPr>
+      <w:r>
+        <w:rPr>
+          <w:lang w:eastAsia="en-GB"/>
+        </w:rPr>
+        <w:t xml:space="preserve">Takes an argument of type Int representing a Unicode value – which it is often convenient to specify in hex format </w:t>
+      </w:r>
+      <w:proofErr w:type="gramStart"/>
+      <w:r>
+        <w:rPr>
+          <w:lang w:eastAsia="en-GB"/>
+        </w:rPr>
+        <w:t>–  and</w:t>
+      </w:r>
+      <w:proofErr w:type="gramEnd"/>
+      <w:r>
+        <w:rPr>
+          <w:lang w:eastAsia="en-GB"/>
+        </w:rPr>
+        <w:t xml:space="preserve"> returns the string character for that code.  Very useful in the context of </w:t>
       </w:r>
       <w:r>
         <w:rPr>
@@ -173,7 +197,33 @@
           <w14:ligatures w14:val="none"/>
         </w:rPr>
         <w:br/>
-        <w:t>var heart set to unicode(0x2665)</w:t>
+        <w:t xml:space="preserve">var heart set to </w:t>
+      </w:r>
+      <w:proofErr w:type="spellStart"/>
+      <w:r>
+        <w:rPr>
+          <w:rFonts w:ascii="Consolas" w:eastAsia="Times New Roman" w:hAnsi="Consolas" w:cs="Times New Roman"/>
+          <w:color w:val="001080"/>
+          <w:kern w:val="0"/>
+          <w:sz w:val="21"/>
+          <w:szCs w:val="21"/>
+          <w:lang w:eastAsia="en-GB"/>
+          <w14:ligatures w14:val="none"/>
+        </w:rPr>
+        <w:t>unicode</w:t>
+      </w:r>
+      <w:proofErr w:type="spellEnd"/>
+      <w:r>
+        <w:rPr>
+          <w:rFonts w:ascii="Consolas" w:eastAsia="Times New Roman" w:hAnsi="Consolas" w:cs="Times New Roman"/>
+          <w:color w:val="001080"/>
+          <w:kern w:val="0"/>
+          <w:sz w:val="21"/>
+          <w:szCs w:val="21"/>
+          <w:lang w:eastAsia="en-GB"/>
+          <w14:ligatures w14:val="none"/>
+        </w:rPr>
+        <w:t>(0x2665)</w:t>
       </w:r>
       <w:r>
         <w:rPr>
@@ -186,7 +236,35 @@
           <w14:ligatures w14:val="none"/>
         </w:rPr>
         <w:br/>
-        <w:t xml:space="preserve">set gr to gr.putChar(3, 4, heart) </w:t>
+        <w:t xml:space="preserve">set gr to </w:t>
+      </w:r>
+      <w:proofErr w:type="spellStart"/>
+      <w:proofErr w:type="gramStart"/>
+      <w:r>
+        <w:rPr>
+          <w:rFonts w:ascii="Consolas" w:eastAsia="Times New Roman" w:hAnsi="Consolas" w:cs="Times New Roman"/>
+          <w:color w:val="001080"/>
+          <w:kern w:val="0"/>
+          <w:sz w:val="21"/>
+          <w:szCs w:val="21"/>
+          <w:lang w:eastAsia="en-GB"/>
+          <w14:ligatures w14:val="none"/>
+        </w:rPr>
+        <w:t>gr.putChar</w:t>
+      </w:r>
+      <w:proofErr w:type="spellEnd"/>
+      <w:proofErr w:type="gramEnd"/>
+      <w:r>
+        <w:rPr>
+          <w:rFonts w:ascii="Consolas" w:eastAsia="Times New Roman" w:hAnsi="Consolas" w:cs="Times New Roman"/>
+          <w:color w:val="001080"/>
+          <w:kern w:val="0"/>
+          <w:sz w:val="21"/>
+          <w:szCs w:val="21"/>
+          <w:lang w:eastAsia="en-GB"/>
+          <w14:ligatures w14:val="none"/>
+        </w:rPr>
+        <w:t xml:space="preserve">(3, 4, heart) </w:t>
       </w:r>
     </w:p>
     <w:p>
@@ -204,6 +282,7 @@
           <w:lang w:eastAsia="en-GB"/>
         </w:rPr>
       </w:pPr>
+      <w:proofErr w:type="spellStart"/>
       <w:r>
         <w:rPr>
           <w:rFonts w:eastAsia="Times New Roman"/>
@@ -211,6 +290,7 @@
         </w:rPr>
         <w:t>parseAsInt</w:t>
       </w:r>
+      <w:proofErr w:type="spellEnd"/>
       <w:r>
         <w:rPr>
           <w:rFonts w:eastAsia="Times New Roman"/>
@@ -218,6 +298,7 @@
         </w:rPr>
         <w:t xml:space="preserve"> and </w:t>
       </w:r>
+      <w:proofErr w:type="spellStart"/>
       <w:r>
         <w:rPr>
           <w:rFonts w:eastAsia="Times New Roman"/>
@@ -225,6 +306,7 @@
         </w:rPr>
         <w:t>parseAsFloat</w:t>
       </w:r>
+      <w:proofErr w:type="spellEnd"/>
     </w:p>
     <w:p>
       <w:pPr>
@@ -254,7 +336,21 @@
         <w:rPr>
           <w:lang w:eastAsia="en-GB"/>
         </w:rPr>
-        <w:t xml:space="preserve">, indicating whether or not the string was successfully parsed as the type required. The second value of the tuple provides the numeric value in the required type. You should not read the second value unless the first is true, because the second will default to zero. </w:t>
+        <w:t xml:space="preserve">, indicating </w:t>
+      </w:r>
+      <w:proofErr w:type="gramStart"/>
+      <w:r>
+        <w:rPr>
+          <w:lang w:eastAsia="en-GB"/>
+        </w:rPr>
+        <w:t>whether or not</w:t>
+      </w:r>
+      <w:proofErr w:type="gramEnd"/>
+      <w:r>
+        <w:rPr>
+          <w:lang w:eastAsia="en-GB"/>
+        </w:rPr>
+        <w:t xml:space="preserve"> the string was successfully parsed as the type required. The second value of the tuple provides the numeric value in the required type. You should not read the second value unless the first is true, because the second will default to zero. </w:t>
       </w:r>
       <w:r>
         <w:rPr>
@@ -551,7 +647,21 @@
         <w:rPr>
           <w:lang w:eastAsia="en-GB"/>
         </w:rPr>
-        <w:t xml:space="preserve"> returns the remainder (the  ‘modulus’). Example of use:</w:t>
+        <w:t xml:space="preserve"> returns the remainder (</w:t>
+      </w:r>
+      <w:proofErr w:type="gramStart"/>
+      <w:r>
+        <w:rPr>
+          <w:lang w:eastAsia="en-GB"/>
+        </w:rPr>
+        <w:t>the  ‘</w:t>
+      </w:r>
+      <w:proofErr w:type="gramEnd"/>
+      <w:r>
+        <w:rPr>
+          <w:lang w:eastAsia="en-GB"/>
+        </w:rPr>
+        <w:t>modulus’). Example of use:</w:t>
       </w:r>
     </w:p>
     <w:p>
@@ -577,7 +687,47 @@
           <w14:ligatures w14:val="none"/>
         </w:rPr>
         <w:lastRenderedPageBreak/>
-        <w:t>var n set to inputInt("Number ? ")</w:t>
+        <w:t xml:space="preserve">var n set to </w:t>
+      </w:r>
+      <w:proofErr w:type="spellStart"/>
+      <w:proofErr w:type="gramStart"/>
+      <w:r>
+        <w:rPr>
+          <w:rFonts w:ascii="Consolas" w:eastAsia="Times New Roman" w:hAnsi="Consolas" w:cs="Times New Roman"/>
+          <w:color w:val="001080"/>
+          <w:kern w:val="0"/>
+          <w:sz w:val="21"/>
+          <w:szCs w:val="21"/>
+          <w:lang w:eastAsia="en-GB"/>
+          <w14:ligatures w14:val="none"/>
+        </w:rPr>
+        <w:t>inputInt</w:t>
+      </w:r>
+      <w:proofErr w:type="spellEnd"/>
+      <w:r>
+        <w:rPr>
+          <w:rFonts w:ascii="Consolas" w:eastAsia="Times New Roman" w:hAnsi="Consolas" w:cs="Times New Roman"/>
+          <w:color w:val="001080"/>
+          <w:kern w:val="0"/>
+          <w:sz w:val="21"/>
+          <w:szCs w:val="21"/>
+          <w:lang w:eastAsia="en-GB"/>
+          <w14:ligatures w14:val="none"/>
+        </w:rPr>
+        <w:t>(</w:t>
+      </w:r>
+      <w:proofErr w:type="gramEnd"/>
+      <w:r>
+        <w:rPr>
+          <w:rFonts w:ascii="Consolas" w:eastAsia="Times New Roman" w:hAnsi="Consolas" w:cs="Times New Roman"/>
+          <w:color w:val="001080"/>
+          <w:kern w:val="0"/>
+          <w:sz w:val="21"/>
+          <w:szCs w:val="21"/>
+          <w:lang w:eastAsia="en-GB"/>
+          <w14:ligatures w14:val="none"/>
+        </w:rPr>
+        <w:t>"Number ? ")</w:t>
       </w:r>
       <w:r>
         <w:rPr>
@@ -590,7 +740,47 @@
           <w14:ligatures w14:val="none"/>
         </w:rPr>
         <w:br/>
-        <w:t>var d set to inputInt("Divisor ? ")</w:t>
+        <w:t xml:space="preserve">var d set to </w:t>
+      </w:r>
+      <w:proofErr w:type="spellStart"/>
+      <w:proofErr w:type="gramStart"/>
+      <w:r>
+        <w:rPr>
+          <w:rFonts w:ascii="Consolas" w:eastAsia="Times New Roman" w:hAnsi="Consolas" w:cs="Times New Roman"/>
+          <w:color w:val="001080"/>
+          <w:kern w:val="0"/>
+          <w:sz w:val="21"/>
+          <w:szCs w:val="21"/>
+          <w:lang w:eastAsia="en-GB"/>
+          <w14:ligatures w14:val="none"/>
+        </w:rPr>
+        <w:t>inputInt</w:t>
+      </w:r>
+      <w:proofErr w:type="spellEnd"/>
+      <w:r>
+        <w:rPr>
+          <w:rFonts w:ascii="Consolas" w:eastAsia="Times New Roman" w:hAnsi="Consolas" w:cs="Times New Roman"/>
+          <w:color w:val="001080"/>
+          <w:kern w:val="0"/>
+          <w:sz w:val="21"/>
+          <w:szCs w:val="21"/>
+          <w:lang w:eastAsia="en-GB"/>
+          <w14:ligatures w14:val="none"/>
+        </w:rPr>
+        <w:t>(</w:t>
+      </w:r>
+      <w:proofErr w:type="gramEnd"/>
+      <w:r>
+        <w:rPr>
+          <w:rFonts w:ascii="Consolas" w:eastAsia="Times New Roman" w:hAnsi="Consolas" w:cs="Times New Roman"/>
+          <w:color w:val="001080"/>
+          <w:kern w:val="0"/>
+          <w:sz w:val="21"/>
+          <w:szCs w:val="21"/>
+          <w:lang w:eastAsia="en-GB"/>
+          <w14:ligatures w14:val="none"/>
+        </w:rPr>
+        <w:t>"Divisor ? ")</w:t>
       </w:r>
       <w:r>
         <w:rPr>
@@ -615,7 +805,33 @@
           <w:lang w:eastAsia="en-GB"/>
           <w14:ligatures w14:val="none"/>
         </w:rPr>
-        <w:t>"div: {div(n, d)} mod: {</w:t>
+        <w:t>"div: {</w:t>
+      </w:r>
+      <w:proofErr w:type="gramStart"/>
+      <w:r>
+        <w:rPr>
+          <w:rFonts w:ascii="Consolas" w:eastAsia="Times New Roman" w:hAnsi="Consolas" w:cs="Times New Roman"/>
+          <w:color w:val="001080"/>
+          <w:kern w:val="0"/>
+          <w:sz w:val="21"/>
+          <w:szCs w:val="21"/>
+          <w:lang w:eastAsia="en-GB"/>
+          <w14:ligatures w14:val="none"/>
+        </w:rPr>
+        <w:t>div(</w:t>
+      </w:r>
+      <w:proofErr w:type="gramEnd"/>
+      <w:r>
+        <w:rPr>
+          <w:rFonts w:ascii="Consolas" w:eastAsia="Times New Roman" w:hAnsi="Consolas" w:cs="Times New Roman"/>
+          <w:color w:val="001080"/>
+          <w:kern w:val="0"/>
+          <w:sz w:val="21"/>
+          <w:szCs w:val="21"/>
+          <w:lang w:eastAsia="en-GB"/>
+          <w14:ligatures w14:val="none"/>
+        </w:rPr>
+        <w:t>n, d)} mod: {</w:t>
       </w:r>
       <w:r>
         <w:rPr>
@@ -699,7 +915,21 @@
         <w:rPr>
           <w:lang w:eastAsia="en-GB"/>
         </w:rPr>
-        <w:t>Both methods take a single Float argument, and return an Int. floor returns the nearest integer value below (or equal to) the argument, ceiling returns the nearest integer value above (or equal to) the argument. Example of use:</w:t>
+        <w:t xml:space="preserve">Both methods take a single Float </w:t>
+      </w:r>
+      <w:proofErr w:type="gramStart"/>
+      <w:r>
+        <w:rPr>
+          <w:lang w:eastAsia="en-GB"/>
+        </w:rPr>
+        <w:t>argument, and</w:t>
+      </w:r>
+      <w:proofErr w:type="gramEnd"/>
+      <w:r>
+        <w:rPr>
+          <w:lang w:eastAsia="en-GB"/>
+        </w:rPr>
+        <w:t xml:space="preserve"> return an Int. floor returns the nearest integer value below (or equal to) the argument, ceiling returns the nearest integer value above (or equal to) the argument. Example of use:</w:t>
       </w:r>
     </w:p>
     <w:p>
@@ -798,7 +1028,33 @@
           <w:lang w:eastAsia="en-GB"/>
           <w14:ligatures w14:val="none"/>
         </w:rPr>
-        <w:t>print round(1/3, 4)</w:t>
+        <w:t xml:space="preserve">print </w:t>
+      </w:r>
+      <w:proofErr w:type="gramStart"/>
+      <w:r>
+        <w:rPr>
+          <w:rFonts w:ascii="Consolas" w:eastAsia="Times New Roman" w:hAnsi="Consolas" w:cs="Times New Roman"/>
+          <w:color w:val="001080"/>
+          <w:kern w:val="0"/>
+          <w:sz w:val="21"/>
+          <w:szCs w:val="21"/>
+          <w:lang w:eastAsia="en-GB"/>
+          <w14:ligatures w14:val="none"/>
+        </w:rPr>
+        <w:t>round(</w:t>
+      </w:r>
+      <w:proofErr w:type="gramEnd"/>
+      <w:r>
+        <w:rPr>
+          <w:rFonts w:ascii="Consolas" w:eastAsia="Times New Roman" w:hAnsi="Consolas" w:cs="Times New Roman"/>
+          <w:color w:val="001080"/>
+          <w:kern w:val="0"/>
+          <w:sz w:val="21"/>
+          <w:szCs w:val="21"/>
+          <w:lang w:eastAsia="en-GB"/>
+          <w14:ligatures w14:val="none"/>
+        </w:rPr>
+        <w:t>1/3, 4)</w:t>
       </w:r>
     </w:p>
     <w:p>
@@ -1014,7 +1270,33 @@
           <w:lang w:eastAsia="en-GB"/>
           <w14:ligatures w14:val="none"/>
         </w:rPr>
-        <w:t>print range(1, 10)</w:t>
+        <w:t xml:space="preserve">print </w:t>
+      </w:r>
+      <w:proofErr w:type="gramStart"/>
+      <w:r>
+        <w:rPr>
+          <w:rFonts w:ascii="Consolas" w:eastAsia="Times New Roman" w:hAnsi="Consolas" w:cs="Times New Roman"/>
+          <w:color w:val="001080"/>
+          <w:kern w:val="0"/>
+          <w:sz w:val="21"/>
+          <w:szCs w:val="21"/>
+          <w:lang w:eastAsia="en-GB"/>
+          <w14:ligatures w14:val="none"/>
+        </w:rPr>
+        <w:t>range(</w:t>
+      </w:r>
+      <w:proofErr w:type="gramEnd"/>
+      <w:r>
+        <w:rPr>
+          <w:rFonts w:ascii="Consolas" w:eastAsia="Times New Roman" w:hAnsi="Consolas" w:cs="Times New Roman"/>
+          <w:color w:val="001080"/>
+          <w:kern w:val="0"/>
+          <w:sz w:val="21"/>
+          <w:szCs w:val="21"/>
+          <w:lang w:eastAsia="en-GB"/>
+          <w14:ligatures w14:val="none"/>
+        </w:rPr>
+        <w:t>1, 10)</w:t>
       </w:r>
     </w:p>
     <w:p>
@@ -1129,6 +1411,7 @@
           <w:lang w:eastAsia="en-GB"/>
         </w:rPr>
       </w:pPr>
+      <w:proofErr w:type="gramStart"/>
       <w:r>
         <w:rPr>
           <w:rFonts w:ascii="Consolas" w:eastAsia="Times New Roman" w:hAnsi="Consolas" w:cs="Times New Roman"/>
@@ -1154,7 +1437,11 @@
         <w:t xml:space="preserve"> </w:t>
       </w:r>
       <w:r>
-        <w:t xml:space="preserve"> - returns</w:t>
+        <w:t xml:space="preserve"> -</w:t>
+      </w:r>
+      <w:proofErr w:type="gramEnd"/>
+      <w:r>
+        <w:t xml:space="preserve"> returns</w:t>
       </w:r>
       <w:r>
         <w:rPr>
@@ -1171,6 +1458,8 @@
           <w:lang w:eastAsia="en-GB"/>
         </w:rPr>
       </w:pPr>
+      <w:proofErr w:type="spellStart"/>
+      <w:proofErr w:type="gramStart"/>
       <w:r>
         <w:rPr>
           <w:rFonts w:ascii="Consolas" w:eastAsia="Times New Roman" w:hAnsi="Consolas" w:cs="Times New Roman"/>
@@ -1183,6 +1472,7 @@
         </w:rPr>
         <w:t>acos</w:t>
       </w:r>
+      <w:proofErr w:type="spellEnd"/>
       <w:r>
         <w:rPr>
           <w:rFonts w:ascii="Consolas" w:eastAsia="Times New Roman" w:hAnsi="Consolas" w:cs="Times New Roman"/>
@@ -1196,7 +1486,11 @@
         <w:t xml:space="preserve"> </w:t>
       </w:r>
       <w:r>
-        <w:t xml:space="preserve"> - returns</w:t>
+        <w:t xml:space="preserve"> -</w:t>
+      </w:r>
+      <w:proofErr w:type="gramEnd"/>
+      <w:r>
+        <w:t xml:space="preserve"> returns</w:t>
       </w:r>
       <w:r>
         <w:rPr>
@@ -1219,6 +1513,8 @@
           <w14:ligatures w14:val="none"/>
         </w:rPr>
       </w:pPr>
+      <w:proofErr w:type="spellStart"/>
+      <w:proofErr w:type="gramStart"/>
       <w:r>
         <w:rPr>
           <w:rFonts w:ascii="Consolas" w:eastAsia="Times New Roman" w:hAnsi="Consolas" w:cs="Times New Roman"/>
@@ -1231,6 +1527,7 @@
         </w:rPr>
         <w:t>asin</w:t>
       </w:r>
+      <w:proofErr w:type="spellEnd"/>
       <w:r>
         <w:rPr>
           <w:rFonts w:ascii="Consolas" w:eastAsia="Times New Roman" w:hAnsi="Consolas" w:cs="Times New Roman"/>
@@ -1244,7 +1541,11 @@
         <w:t xml:space="preserve"> </w:t>
       </w:r>
       <w:r>
-        <w:t xml:space="preserve"> - returns</w:t>
+        <w:t xml:space="preserve"> -</w:t>
+      </w:r>
+      <w:proofErr w:type="gramEnd"/>
+      <w:r>
+        <w:t xml:space="preserve"> returns</w:t>
       </w:r>
       <w:r>
         <w:rPr>
@@ -1261,6 +1562,8 @@
           <w:lang w:eastAsia="en-GB"/>
         </w:rPr>
       </w:pPr>
+      <w:proofErr w:type="spellStart"/>
+      <w:proofErr w:type="gramStart"/>
       <w:r>
         <w:rPr>
           <w:rFonts w:ascii="Consolas" w:eastAsia="Times New Roman" w:hAnsi="Consolas" w:cs="Times New Roman"/>
@@ -1273,6 +1576,7 @@
         </w:rPr>
         <w:t>atan</w:t>
       </w:r>
+      <w:proofErr w:type="spellEnd"/>
       <w:r>
         <w:rPr>
           <w:rFonts w:ascii="Consolas" w:eastAsia="Times New Roman" w:hAnsi="Consolas" w:cs="Times New Roman"/>
@@ -1286,7 +1590,11 @@
         <w:t xml:space="preserve"> </w:t>
       </w:r>
       <w:r>
-        <w:t xml:space="preserve"> - returns</w:t>
+        <w:t xml:space="preserve"> -</w:t>
+      </w:r>
+      <w:proofErr w:type="gramEnd"/>
+      <w:r>
+        <w:t xml:space="preserve"> returns</w:t>
       </w:r>
       <w:r>
         <w:rPr>
@@ -1303,6 +1611,7 @@
           <w:lang w:eastAsia="en-GB"/>
         </w:rPr>
       </w:pPr>
+      <w:proofErr w:type="gramStart"/>
       <w:r>
         <w:rPr>
           <w:rFonts w:ascii="Consolas" w:eastAsia="Times New Roman" w:hAnsi="Consolas" w:cs="Times New Roman"/>
@@ -1328,7 +1637,11 @@
         <w:t xml:space="preserve"> </w:t>
       </w:r>
       <w:r>
-        <w:t xml:space="preserve"> - returns</w:t>
+        <w:t xml:space="preserve"> -</w:t>
+      </w:r>
+      <w:proofErr w:type="gramEnd"/>
+      <w:r>
+        <w:t xml:space="preserve"> returns</w:t>
       </w:r>
       <w:r>
         <w:rPr>
@@ -1345,6 +1658,7 @@
           <w:lang w:eastAsia="en-GB"/>
         </w:rPr>
       </w:pPr>
+      <w:proofErr w:type="gramStart"/>
       <w:r>
         <w:rPr>
           <w:rFonts w:ascii="Consolas" w:eastAsia="Times New Roman" w:hAnsi="Consolas" w:cs="Times New Roman"/>
@@ -1370,7 +1684,11 @@
         <w:t xml:space="preserve"> </w:t>
       </w:r>
       <w:r>
-        <w:t xml:space="preserve"> - returns</w:t>
+        <w:t xml:space="preserve"> -</w:t>
+      </w:r>
+      <w:proofErr w:type="gramEnd"/>
+      <w:r>
+        <w:t xml:space="preserve"> returns</w:t>
       </w:r>
       <w:r>
         <w:rPr>
@@ -1406,6 +1724,8 @@
           <w:lang w:eastAsia="en-GB"/>
         </w:rPr>
       </w:pPr>
+      <w:proofErr w:type="spellStart"/>
+      <w:proofErr w:type="gramStart"/>
       <w:r>
         <w:rPr>
           <w:rFonts w:ascii="Consolas" w:eastAsia="Times New Roman" w:hAnsi="Consolas" w:cs="Times New Roman"/>
@@ -1418,6 +1738,7 @@
         </w:rPr>
         <w:t>logE</w:t>
       </w:r>
+      <w:proofErr w:type="spellEnd"/>
       <w:r>
         <w:rPr>
           <w:rFonts w:ascii="Consolas" w:eastAsia="Times New Roman" w:hAnsi="Consolas" w:cs="Times New Roman"/>
@@ -1431,7 +1752,11 @@
         <w:t xml:space="preserve"> </w:t>
       </w:r>
       <w:r>
-        <w:t xml:space="preserve"> - returns</w:t>
+        <w:t xml:space="preserve"> -</w:t>
+      </w:r>
+      <w:proofErr w:type="gramEnd"/>
+      <w:r>
+        <w:t xml:space="preserve"> returns</w:t>
       </w:r>
       <w:r>
         <w:rPr>
@@ -1458,7 +1783,20 @@
           <w:lang w:eastAsia="en-GB"/>
           <w14:ligatures w14:val="none"/>
         </w:rPr>
-        <w:t>log10</w:t>
+        <w:t>log</w:t>
+      </w:r>
+      <w:proofErr w:type="gramStart"/>
+      <w:r>
+        <w:rPr>
+          <w:rFonts w:ascii="Consolas" w:eastAsia="Times New Roman" w:hAnsi="Consolas" w:cs="Times New Roman"/>
+          <w:color w:val="001080"/>
+          <w:kern w:val="0"/>
+          <w:sz w:val="21"/>
+          <w:szCs w:val="21"/>
+          <w:lang w:eastAsia="en-GB"/>
+          <w14:ligatures w14:val="none"/>
+        </w:rPr>
+        <w:t>10</w:t>
       </w:r>
       <w:r>
         <w:rPr>
@@ -1473,7 +1811,11 @@
         <w:t xml:space="preserve"> </w:t>
       </w:r>
       <w:r>
-        <w:t xml:space="preserve"> - returns</w:t>
+        <w:t xml:space="preserve"> -</w:t>
+      </w:r>
+      <w:proofErr w:type="gramEnd"/>
+      <w:r>
+        <w:t xml:space="preserve"> returns</w:t>
       </w:r>
       <w:r>
         <w:rPr>
@@ -1506,7 +1848,20 @@
           <w:lang w:eastAsia="en-GB"/>
           <w14:ligatures w14:val="none"/>
         </w:rPr>
-        <w:t>log2</w:t>
+        <w:t>log</w:t>
+      </w:r>
+      <w:proofErr w:type="gramStart"/>
+      <w:r>
+        <w:rPr>
+          <w:rFonts w:ascii="Consolas" w:eastAsia="Times New Roman" w:hAnsi="Consolas" w:cs="Times New Roman"/>
+          <w:color w:val="001080"/>
+          <w:kern w:val="0"/>
+          <w:sz w:val="21"/>
+          <w:szCs w:val="21"/>
+          <w:lang w:eastAsia="en-GB"/>
+          <w14:ligatures w14:val="none"/>
+        </w:rPr>
+        <w:t>2</w:t>
       </w:r>
       <w:r>
         <w:rPr>
@@ -1521,7 +1876,11 @@
         <w:t xml:space="preserve"> </w:t>
       </w:r>
       <w:r>
-        <w:t xml:space="preserve"> - returns</w:t>
+        <w:t xml:space="preserve"> -</w:t>
+      </w:r>
+      <w:proofErr w:type="gramEnd"/>
+      <w:r>
+        <w:t xml:space="preserve"> returns</w:t>
       </w:r>
       <w:r>
         <w:rPr>
@@ -1538,6 +1897,7 @@
           <w:lang w:eastAsia="en-GB"/>
         </w:rPr>
       </w:pPr>
+      <w:proofErr w:type="gramStart"/>
       <w:r>
         <w:rPr>
           <w:rFonts w:ascii="Consolas" w:eastAsia="Times New Roman" w:hAnsi="Consolas" w:cs="Times New Roman"/>
@@ -1563,7 +1923,11 @@
         <w:t xml:space="preserve"> </w:t>
       </w:r>
       <w:r>
-        <w:t xml:space="preserve"> - returns</w:t>
+        <w:t xml:space="preserve"> -</w:t>
+      </w:r>
+      <w:proofErr w:type="gramEnd"/>
+      <w:r>
+        <w:t xml:space="preserve"> returns</w:t>
       </w:r>
       <w:r>
         <w:rPr>
@@ -1580,6 +1944,7 @@
           <w:lang w:eastAsia="en-GB"/>
         </w:rPr>
       </w:pPr>
+      <w:proofErr w:type="gramStart"/>
       <w:r>
         <w:rPr>
           <w:rFonts w:ascii="Consolas" w:eastAsia="Times New Roman" w:hAnsi="Consolas" w:cs="Times New Roman"/>
@@ -1605,7 +1970,11 @@
         <w:t xml:space="preserve"> </w:t>
       </w:r>
       <w:r>
-        <w:t xml:space="preserve"> - returns</w:t>
+        <w:t xml:space="preserve"> -</w:t>
+      </w:r>
+      <w:proofErr w:type="gramEnd"/>
+      <w:r>
+        <w:t xml:space="preserve"> returns</w:t>
       </w:r>
       <w:r>
         <w:rPr>
@@ -1622,6 +1991,7 @@
           <w:lang w:eastAsia="en-GB"/>
         </w:rPr>
       </w:pPr>
+      <w:proofErr w:type="gramStart"/>
       <w:r>
         <w:rPr>
           <w:rFonts w:ascii="Consolas" w:eastAsia="Times New Roman" w:hAnsi="Consolas" w:cs="Times New Roman"/>
@@ -1647,7 +2017,11 @@
         <w:t xml:space="preserve"> </w:t>
       </w:r>
       <w:r>
-        <w:t xml:space="preserve"> - returns</w:t>
+        <w:t xml:space="preserve"> -</w:t>
+      </w:r>
+      <w:proofErr w:type="gramEnd"/>
+      <w:r>
+        <w:t xml:space="preserve"> returns</w:t>
       </w:r>
       <w:r>
         <w:rPr>
@@ -1879,6 +2253,7 @@
           <w14:ligatures w14:val="none"/>
         </w:rPr>
       </w:pPr>
+      <w:proofErr w:type="spellStart"/>
       <w:r>
         <w:rPr>
           <w:rFonts w:ascii="Consolas" w:eastAsia="Times New Roman" w:hAnsi="Consolas" w:cs="Times New Roman"/>
@@ -1891,6 +2266,7 @@
         </w:rPr>
         <w:t>maxBy</w:t>
       </w:r>
+      <w:proofErr w:type="spellEnd"/>
     </w:p>
     <w:p>
       <w:pPr>
@@ -1933,6 +2309,7 @@
           <w14:ligatures w14:val="none"/>
         </w:rPr>
       </w:pPr>
+      <w:proofErr w:type="spellStart"/>
       <w:r>
         <w:rPr>
           <w:rFonts w:ascii="Consolas" w:eastAsia="Times New Roman" w:hAnsi="Consolas" w:cs="Times New Roman"/>
@@ -1945,6 +2322,7 @@
         </w:rPr>
         <w:t>minBy</w:t>
       </w:r>
+      <w:proofErr w:type="spellEnd"/>
     </w:p>
     <w:p>
       <w:pPr>
@@ -2075,6 +2453,7 @@
           <w:lang w:eastAsia="en-GB"/>
         </w:rPr>
       </w:pPr>
+      <w:bookmarkStart w:id="0" w:name="_Ref170142520"/>
       <w:r>
         <w:rPr>
           <w:rFonts w:eastAsia="Times New Roman"/>
@@ -2096,6 +2475,7 @@
         </w:rPr>
         <w:t xml:space="preserve"> &amp; </w:t>
       </w:r>
+      <w:proofErr w:type="spellStart"/>
       <w:r>
         <w:rPr>
           <w:rFonts w:eastAsia="Times New Roman"/>
@@ -2103,6 +2483,8 @@
         </w:rPr>
         <w:t>printTab</w:t>
       </w:r>
+      <w:bookmarkEnd w:id="0"/>
+      <w:proofErr w:type="spellEnd"/>
     </w:p>
     <w:p>
       <w:pPr>
@@ -2166,6 +2548,7 @@
         </w:rPr>
         <w:t xml:space="preserve"> </w:t>
       </w:r>
+      <w:proofErr w:type="gramStart"/>
       <w:r>
         <w:rPr>
           <w:rFonts w:ascii="Consolas" w:eastAsia="Times New Roman" w:hAnsi="Consolas" w:cs="Times New Roman"/>
@@ -2188,7 +2571,28 @@
         <w:rPr>
           <w:lang w:eastAsia="en-GB"/>
         </w:rPr>
-        <w:t xml:space="preserve"> or printTab </w:t>
+        <w:t xml:space="preserve"> or</w:t>
+      </w:r>
+      <w:proofErr w:type="gramEnd"/>
+      <w:r>
+        <w:rPr>
+          <w:lang w:eastAsia="en-GB"/>
+        </w:rPr>
+        <w:t xml:space="preserve"> </w:t>
+      </w:r>
+      <w:proofErr w:type="spellStart"/>
+      <w:r>
+        <w:rPr>
+          <w:lang w:eastAsia="en-GB"/>
+        </w:rPr>
+        <w:t>printTab</w:t>
+      </w:r>
+      <w:proofErr w:type="spellEnd"/>
+      <w:r>
+        <w:rPr>
+          <w:lang w:eastAsia="en-GB"/>
+        </w:rPr>
+        <w:t xml:space="preserve"> </w:t>
       </w:r>
       <w:r>
         <w:rPr>
@@ -2274,19 +2678,53 @@
         <w:rPr>
           <w:lang w:eastAsia="en-GB"/>
         </w:rPr>
-        <w:t xml:space="preserve">. If you want to print a value of another type, you will either need to add </w:t>
-      </w:r>
-      <w:r>
-        <w:rPr>
-          <w:rFonts w:ascii="Consolas" w:eastAsia="Times New Roman" w:hAnsi="Consolas" w:cs="Times New Roman"/>
-          <w:color w:val="001080"/>
-          <w:kern w:val="0"/>
-          <w:sz w:val="21"/>
-          <w:szCs w:val="21"/>
-          <w:lang w:eastAsia="en-GB"/>
-          <w14:ligatures w14:val="none"/>
-        </w:rPr>
-        <w:t>.asString()</w:t>
+        <w:t xml:space="preserve">. If you want to print a value of another type, you will either need to </w:t>
+      </w:r>
+      <w:proofErr w:type="gramStart"/>
+      <w:r>
+        <w:rPr>
+          <w:lang w:eastAsia="en-GB"/>
+        </w:rPr>
+        <w:t xml:space="preserve">add </w:t>
+      </w:r>
+      <w:r>
+        <w:rPr>
+          <w:rFonts w:ascii="Consolas" w:eastAsia="Times New Roman" w:hAnsi="Consolas" w:cs="Times New Roman"/>
+          <w:color w:val="001080"/>
+          <w:kern w:val="0"/>
+          <w:sz w:val="21"/>
+          <w:szCs w:val="21"/>
+          <w:lang w:eastAsia="en-GB"/>
+          <w14:ligatures w14:val="none"/>
+        </w:rPr>
+        <w:t>.</w:t>
+      </w:r>
+      <w:proofErr w:type="spellStart"/>
+      <w:r>
+        <w:rPr>
+          <w:rFonts w:ascii="Consolas" w:eastAsia="Times New Roman" w:hAnsi="Consolas" w:cs="Times New Roman"/>
+          <w:color w:val="001080"/>
+          <w:kern w:val="0"/>
+          <w:sz w:val="21"/>
+          <w:szCs w:val="21"/>
+          <w:lang w:eastAsia="en-GB"/>
+          <w14:ligatures w14:val="none"/>
+        </w:rPr>
+        <w:t>asString</w:t>
+      </w:r>
+      <w:proofErr w:type="spellEnd"/>
+      <w:proofErr w:type="gramEnd"/>
+      <w:r>
+        <w:rPr>
+          <w:rFonts w:ascii="Consolas" w:eastAsia="Times New Roman" w:hAnsi="Consolas" w:cs="Times New Roman"/>
+          <w:color w:val="001080"/>
+          <w:kern w:val="0"/>
+          <w:sz w:val="21"/>
+          <w:szCs w:val="21"/>
+          <w:lang w:eastAsia="en-GB"/>
+          <w14:ligatures w14:val="none"/>
+        </w:rPr>
+        <w:t>()</w:t>
       </w:r>
       <w:r>
         <w:rPr>
@@ -2383,7 +2821,33 @@
           <w:lang w:eastAsia="en-GB"/>
           <w14:ligatures w14:val="none"/>
         </w:rPr>
-        <w:t>"{i}"</w:t>
+        <w:t>"{</w:t>
+      </w:r>
+      <w:proofErr w:type="spellStart"/>
+      <w:r>
+        <w:rPr>
+          <w:rFonts w:ascii="Consolas" w:eastAsia="Times New Roman" w:hAnsi="Consolas" w:cs="Times New Roman"/>
+          <w:color w:val="001080"/>
+          <w:kern w:val="0"/>
+          <w:sz w:val="21"/>
+          <w:szCs w:val="21"/>
+          <w:lang w:eastAsia="en-GB"/>
+          <w14:ligatures w14:val="none"/>
+        </w:rPr>
+        <w:t>i</w:t>
+      </w:r>
+      <w:proofErr w:type="spellEnd"/>
+      <w:r>
+        <w:rPr>
+          <w:rFonts w:ascii="Consolas" w:eastAsia="Times New Roman" w:hAnsi="Consolas" w:cs="Times New Roman"/>
+          <w:color w:val="001080"/>
+          <w:kern w:val="0"/>
+          <w:sz w:val="21"/>
+          <w:szCs w:val="21"/>
+          <w:lang w:eastAsia="en-GB"/>
+          <w14:ligatures w14:val="none"/>
+        </w:rPr>
+        <w:t>}"</w:t>
       </w:r>
       <w:r>
         <w:rPr>
@@ -2430,6 +2894,7 @@
           <w:lang w:eastAsia="en-GB"/>
         </w:rPr>
       </w:pPr>
+      <w:proofErr w:type="spellStart"/>
       <w:r>
         <w:rPr>
           <w:rFonts w:ascii="Consolas" w:eastAsia="Times New Roman" w:hAnsi="Consolas" w:cs="Times New Roman"/>
@@ -2442,6 +2907,7 @@
         </w:rPr>
         <w:t>printTab</w:t>
       </w:r>
+      <w:proofErr w:type="spellEnd"/>
       <w:r>
         <w:rPr>
           <w:lang w:eastAsia="en-GB"/>
@@ -2452,8 +2918,23 @@
         <w:rPr>
           <w:lang w:eastAsia="en-GB"/>
         </w:rPr>
-        <w:t xml:space="preserve">elps in the layout of information printed to the console, in particular, the printing of columns of data. </w:t>
-      </w:r>
+        <w:t xml:space="preserve">elps in the layout of information printed to the console, </w:t>
+      </w:r>
+      <w:proofErr w:type="gramStart"/>
+      <w:r>
+        <w:rPr>
+          <w:lang w:eastAsia="en-GB"/>
+        </w:rPr>
+        <w:t>in particular,</w:t>
+      </w:r>
+      <w:proofErr w:type="gramEnd"/>
+      <w:r>
+        <w:rPr>
+          <w:lang w:eastAsia="en-GB"/>
+        </w:rPr>
+        <w:t xml:space="preserve"> the printing of columns of data. </w:t>
+      </w:r>
+      <w:proofErr w:type="spellStart"/>
       <w:r>
         <w:rPr>
           <w:rFonts w:ascii="Consolas" w:eastAsia="Times New Roman" w:hAnsi="Consolas" w:cs="Times New Roman"/>
@@ -2466,11 +2947,26 @@
         </w:rPr>
         <w:t>printTab</w:t>
       </w:r>
-      <w:r>
-        <w:rPr>
-          <w:lang w:eastAsia="en-GB"/>
-        </w:rPr>
-        <w:t xml:space="preserve"> works like the print procedure, but requires an additional argument specifying the tab position (number of characters from the left of the display). For example:</w:t>
+      <w:proofErr w:type="spellEnd"/>
+      <w:r>
+        <w:rPr>
+          <w:lang w:eastAsia="en-GB"/>
+        </w:rPr>
+        <w:t xml:space="preserve"> works like the print </w:t>
+      </w:r>
+      <w:proofErr w:type="gramStart"/>
+      <w:r>
+        <w:rPr>
+          <w:lang w:eastAsia="en-GB"/>
+        </w:rPr>
+        <w:t>procedure, but</w:t>
+      </w:r>
+      <w:proofErr w:type="gramEnd"/>
+      <w:r>
+        <w:rPr>
+          <w:lang w:eastAsia="en-GB"/>
+        </w:rPr>
+        <w:t xml:space="preserve"> requires an additional argument specifying the tab position (number of characters from the left of the display). For example:</w:t>
       </w:r>
     </w:p>
     <w:p>
@@ -2497,7 +2993,47 @@
           <w:lang w:eastAsia="en-GB"/>
           <w14:ligatures w14:val="none"/>
         </w:rPr>
-        <w:t>call printTab(0, "No.")</w:t>
+        <w:t xml:space="preserve">call </w:t>
+      </w:r>
+      <w:proofErr w:type="spellStart"/>
+      <w:proofErr w:type="gramStart"/>
+      <w:r>
+        <w:rPr>
+          <w:rFonts w:ascii="Consolas" w:eastAsia="Times New Roman" w:hAnsi="Consolas" w:cs="Times New Roman"/>
+          <w:color w:val="001080"/>
+          <w:kern w:val="0"/>
+          <w:sz w:val="21"/>
+          <w:szCs w:val="21"/>
+          <w:lang w:eastAsia="en-GB"/>
+          <w14:ligatures w14:val="none"/>
+        </w:rPr>
+        <w:t>printTab</w:t>
+      </w:r>
+      <w:proofErr w:type="spellEnd"/>
+      <w:r>
+        <w:rPr>
+          <w:rFonts w:ascii="Consolas" w:eastAsia="Times New Roman" w:hAnsi="Consolas" w:cs="Times New Roman"/>
+          <w:color w:val="001080"/>
+          <w:kern w:val="0"/>
+          <w:sz w:val="21"/>
+          <w:szCs w:val="21"/>
+          <w:lang w:eastAsia="en-GB"/>
+          <w14:ligatures w14:val="none"/>
+        </w:rPr>
+        <w:t>(</w:t>
+      </w:r>
+      <w:proofErr w:type="gramEnd"/>
+      <w:r>
+        <w:rPr>
+          <w:rFonts w:ascii="Consolas" w:eastAsia="Times New Roman" w:hAnsi="Consolas" w:cs="Times New Roman"/>
+          <w:color w:val="001080"/>
+          <w:kern w:val="0"/>
+          <w:sz w:val="21"/>
+          <w:szCs w:val="21"/>
+          <w:lang w:eastAsia="en-GB"/>
+          <w14:ligatures w14:val="none"/>
+        </w:rPr>
+        <w:t>0, "No.")</w:t>
       </w:r>
       <w:r>
         <w:rPr>
@@ -2510,7 +3046,33 @@
           <w14:ligatures w14:val="none"/>
         </w:rPr>
         <w:br/>
-        <w:t>call printTab(10, "Square")</w:t>
+        <w:t xml:space="preserve">call </w:t>
+      </w:r>
+      <w:proofErr w:type="spellStart"/>
+      <w:r>
+        <w:rPr>
+          <w:rFonts w:ascii="Consolas" w:eastAsia="Times New Roman" w:hAnsi="Consolas" w:cs="Times New Roman"/>
+          <w:color w:val="001080"/>
+          <w:kern w:val="0"/>
+          <w:sz w:val="21"/>
+          <w:szCs w:val="21"/>
+          <w:lang w:eastAsia="en-GB"/>
+          <w14:ligatures w14:val="none"/>
+        </w:rPr>
+        <w:t>printTab</w:t>
+      </w:r>
+      <w:proofErr w:type="spellEnd"/>
+      <w:r>
+        <w:rPr>
+          <w:rFonts w:ascii="Consolas" w:eastAsia="Times New Roman" w:hAnsi="Consolas" w:cs="Times New Roman"/>
+          <w:color w:val="001080"/>
+          <w:kern w:val="0"/>
+          <w:sz w:val="21"/>
+          <w:szCs w:val="21"/>
+          <w:lang w:eastAsia="en-GB"/>
+          <w14:ligatures w14:val="none"/>
+        </w:rPr>
+        <w:t>(10, "Square")</w:t>
       </w:r>
       <w:r>
         <w:rPr>
@@ -2523,7 +3085,33 @@
           <w14:ligatures w14:val="none"/>
         </w:rPr>
         <w:br/>
-        <w:t>call printTab(20, "Cube\n")</w:t>
+        <w:t xml:space="preserve">call </w:t>
+      </w:r>
+      <w:proofErr w:type="spellStart"/>
+      <w:r>
+        <w:rPr>
+          <w:rFonts w:ascii="Consolas" w:eastAsia="Times New Roman" w:hAnsi="Consolas" w:cs="Times New Roman"/>
+          <w:color w:val="001080"/>
+          <w:kern w:val="0"/>
+          <w:sz w:val="21"/>
+          <w:szCs w:val="21"/>
+          <w:lang w:eastAsia="en-GB"/>
+          <w14:ligatures w14:val="none"/>
+        </w:rPr>
+        <w:t>printTab</w:t>
+      </w:r>
+      <w:proofErr w:type="spellEnd"/>
+      <w:r>
+        <w:rPr>
+          <w:rFonts w:ascii="Consolas" w:eastAsia="Times New Roman" w:hAnsi="Consolas" w:cs="Times New Roman"/>
+          <w:color w:val="001080"/>
+          <w:kern w:val="0"/>
+          <w:sz w:val="21"/>
+          <w:szCs w:val="21"/>
+          <w:lang w:eastAsia="en-GB"/>
+          <w14:ligatures w14:val="none"/>
+        </w:rPr>
+        <w:t>(20, "Cube\n")</w:t>
       </w:r>
       <w:r>
         <w:rPr>
@@ -2549,7 +3137,59 @@
           <w14:ligatures w14:val="none"/>
         </w:rPr>
         <w:br/>
-        <w:t xml:space="preserve">  call printTab(0, x.asString())</w:t>
+        <w:t xml:space="preserve">  call </w:t>
+      </w:r>
+      <w:proofErr w:type="spellStart"/>
+      <w:r>
+        <w:rPr>
+          <w:rFonts w:ascii="Consolas" w:eastAsia="Times New Roman" w:hAnsi="Consolas" w:cs="Times New Roman"/>
+          <w:color w:val="001080"/>
+          <w:kern w:val="0"/>
+          <w:sz w:val="21"/>
+          <w:szCs w:val="21"/>
+          <w:lang w:eastAsia="en-GB"/>
+          <w14:ligatures w14:val="none"/>
+        </w:rPr>
+        <w:t>printTab</w:t>
+      </w:r>
+      <w:proofErr w:type="spellEnd"/>
+      <w:r>
+        <w:rPr>
+          <w:rFonts w:ascii="Consolas" w:eastAsia="Times New Roman" w:hAnsi="Consolas" w:cs="Times New Roman"/>
+          <w:color w:val="001080"/>
+          <w:kern w:val="0"/>
+          <w:sz w:val="21"/>
+          <w:szCs w:val="21"/>
+          <w:lang w:eastAsia="en-GB"/>
+          <w14:ligatures w14:val="none"/>
+        </w:rPr>
+        <w:t xml:space="preserve">(0, </w:t>
+      </w:r>
+      <w:proofErr w:type="spellStart"/>
+      <w:r>
+        <w:rPr>
+          <w:rFonts w:ascii="Consolas" w:eastAsia="Times New Roman" w:hAnsi="Consolas" w:cs="Times New Roman"/>
+          <w:color w:val="001080"/>
+          <w:kern w:val="0"/>
+          <w:sz w:val="21"/>
+          <w:szCs w:val="21"/>
+          <w:lang w:eastAsia="en-GB"/>
+          <w14:ligatures w14:val="none"/>
+        </w:rPr>
+        <w:t>x.asString</w:t>
+      </w:r>
+      <w:proofErr w:type="spellEnd"/>
+      <w:r>
+        <w:rPr>
+          <w:rFonts w:ascii="Consolas" w:eastAsia="Times New Roman" w:hAnsi="Consolas" w:cs="Times New Roman"/>
+          <w:color w:val="001080"/>
+          <w:kern w:val="0"/>
+          <w:sz w:val="21"/>
+          <w:szCs w:val="21"/>
+          <w:lang w:eastAsia="en-GB"/>
+          <w14:ligatures w14:val="none"/>
+        </w:rPr>
+        <w:t>())</w:t>
       </w:r>
       <w:r>
         <w:rPr>
@@ -2562,7 +3202,33 @@
           <w14:ligatures w14:val="none"/>
         </w:rPr>
         <w:br/>
-        <w:t xml:space="preserve">  call printTab(10, "{x^2}")</w:t>
+        <w:t xml:space="preserve">  call </w:t>
+      </w:r>
+      <w:proofErr w:type="spellStart"/>
+      <w:r>
+        <w:rPr>
+          <w:rFonts w:ascii="Consolas" w:eastAsia="Times New Roman" w:hAnsi="Consolas" w:cs="Times New Roman"/>
+          <w:color w:val="001080"/>
+          <w:kern w:val="0"/>
+          <w:sz w:val="21"/>
+          <w:szCs w:val="21"/>
+          <w:lang w:eastAsia="en-GB"/>
+          <w14:ligatures w14:val="none"/>
+        </w:rPr>
+        <w:t>printTab</w:t>
+      </w:r>
+      <w:proofErr w:type="spellEnd"/>
+      <w:r>
+        <w:rPr>
+          <w:rFonts w:ascii="Consolas" w:eastAsia="Times New Roman" w:hAnsi="Consolas" w:cs="Times New Roman"/>
+          <w:color w:val="001080"/>
+          <w:kern w:val="0"/>
+          <w:sz w:val="21"/>
+          <w:szCs w:val="21"/>
+          <w:lang w:eastAsia="en-GB"/>
+          <w14:ligatures w14:val="none"/>
+        </w:rPr>
+        <w:t>(10, "{x^2}")</w:t>
       </w:r>
       <w:r>
         <w:rPr>
@@ -2575,7 +3241,33 @@
           <w14:ligatures w14:val="none"/>
         </w:rPr>
         <w:br/>
-        <w:t xml:space="preserve">  call printTab(20, "{x^3}\n")</w:t>
+        <w:t xml:space="preserve">  call </w:t>
+      </w:r>
+      <w:proofErr w:type="spellStart"/>
+      <w:r>
+        <w:rPr>
+          <w:rFonts w:ascii="Consolas" w:eastAsia="Times New Roman" w:hAnsi="Consolas" w:cs="Times New Roman"/>
+          <w:color w:val="001080"/>
+          <w:kern w:val="0"/>
+          <w:sz w:val="21"/>
+          <w:szCs w:val="21"/>
+          <w:lang w:eastAsia="en-GB"/>
+          <w14:ligatures w14:val="none"/>
+        </w:rPr>
+        <w:t>printTab</w:t>
+      </w:r>
+      <w:proofErr w:type="spellEnd"/>
+      <w:r>
+        <w:rPr>
+          <w:rFonts w:ascii="Consolas" w:eastAsia="Times New Roman" w:hAnsi="Consolas" w:cs="Times New Roman"/>
+          <w:color w:val="001080"/>
+          <w:kern w:val="0"/>
+          <w:sz w:val="21"/>
+          <w:szCs w:val="21"/>
+          <w:lang w:eastAsia="en-GB"/>
+          <w14:ligatures w14:val="none"/>
+        </w:rPr>
+        <w:t>(20, "{x^3}\n")</w:t>
       </w:r>
       <w:r>
         <w:rPr>
@@ -2649,7 +3341,33 @@
           <w:lang w:eastAsia="en-GB"/>
           <w14:ligatures w14:val="none"/>
         </w:rPr>
-        <w:t>call pause(100)</w:t>
+        <w:t xml:space="preserve">call </w:t>
+      </w:r>
+      <w:proofErr w:type="gramStart"/>
+      <w:r>
+        <w:rPr>
+          <w:rFonts w:ascii="Consolas" w:eastAsia="Times New Roman" w:hAnsi="Consolas" w:cs="Times New Roman"/>
+          <w:color w:val="001080"/>
+          <w:kern w:val="0"/>
+          <w:sz w:val="21"/>
+          <w:szCs w:val="21"/>
+          <w:lang w:eastAsia="en-GB"/>
+          <w14:ligatures w14:val="none"/>
+        </w:rPr>
+        <w:t>pause(</w:t>
+      </w:r>
+      <w:proofErr w:type="gramEnd"/>
+      <w:r>
+        <w:rPr>
+          <w:rFonts w:ascii="Consolas" w:eastAsia="Times New Roman" w:hAnsi="Consolas" w:cs="Times New Roman"/>
+          <w:color w:val="001080"/>
+          <w:kern w:val="0"/>
+          <w:sz w:val="21"/>
+          <w:szCs w:val="21"/>
+          <w:lang w:eastAsia="en-GB"/>
+          <w14:ligatures w14:val="none"/>
+        </w:rPr>
+        <w:t>100)</w:t>
       </w:r>
     </w:p>
     <w:p>
@@ -2789,17 +3507,31 @@
       <w:r>
         <w:t xml:space="preserve">(For this purpose, </w:t>
       </w:r>
-      <w:r>
-        <w:rPr>
-          <w:rFonts w:ascii="Consolas" w:eastAsia="Times New Roman" w:hAnsi="Consolas" w:cs="Times New Roman"/>
-          <w:color w:val="001080"/>
-          <w:kern w:val="0"/>
-          <w:sz w:val="21"/>
-          <w:szCs w:val="21"/>
-          <w:lang w:eastAsia="en-GB"/>
-          <w14:ligatures w14:val="none"/>
-        </w:rPr>
-        <w:t>pause(1)</w:t>
+      <w:proofErr w:type="gramStart"/>
+      <w:r>
+        <w:rPr>
+          <w:rFonts w:ascii="Consolas" w:eastAsia="Times New Roman" w:hAnsi="Consolas" w:cs="Times New Roman"/>
+          <w:color w:val="001080"/>
+          <w:kern w:val="0"/>
+          <w:sz w:val="21"/>
+          <w:szCs w:val="21"/>
+          <w:lang w:eastAsia="en-GB"/>
+          <w14:ligatures w14:val="none"/>
+        </w:rPr>
+        <w:t>pause(</w:t>
+      </w:r>
+      <w:proofErr w:type="gramEnd"/>
+      <w:r>
+        <w:rPr>
+          <w:rFonts w:ascii="Consolas" w:eastAsia="Times New Roman" w:hAnsi="Consolas" w:cs="Times New Roman"/>
+          <w:color w:val="001080"/>
+          <w:kern w:val="0"/>
+          <w:sz w:val="21"/>
+          <w:szCs w:val="21"/>
+          <w:lang w:eastAsia="en-GB"/>
+          <w14:ligatures w14:val="none"/>
+        </w:rPr>
+        <w:t>1)</w:t>
       </w:r>
       <w:r>
         <w:t xml:space="preserve"> is sufficient to enable the display refresh and causes minimum delay in program execution).</w:t>
@@ -2813,6 +3545,7 @@
           <w:lang w:eastAsia="en-GB"/>
         </w:rPr>
       </w:pPr>
+      <w:proofErr w:type="spellStart"/>
       <w:r>
         <w:rPr>
           <w:rFonts w:eastAsia="Times New Roman"/>
@@ -2820,6 +3553,7 @@
         </w:rPr>
         <w:t>clearConsole</w:t>
       </w:r>
+      <w:proofErr w:type="spellEnd"/>
     </w:p>
     <w:p>
       <w:pPr>
@@ -2858,7 +3592,47 @@
           <w:lang w:eastAsia="en-GB"/>
           <w14:ligatures w14:val="none"/>
         </w:rPr>
-        <w:t>call clearConsole()</w:t>
+        <w:t xml:space="preserve">call </w:t>
+      </w:r>
+      <w:proofErr w:type="spellStart"/>
+      <w:proofErr w:type="gramStart"/>
+      <w:r>
+        <w:rPr>
+          <w:rFonts w:ascii="Consolas" w:eastAsia="Times New Roman" w:hAnsi="Consolas" w:cs="Times New Roman"/>
+          <w:color w:val="001080"/>
+          <w:kern w:val="0"/>
+          <w:sz w:val="21"/>
+          <w:szCs w:val="21"/>
+          <w:lang w:eastAsia="en-GB"/>
+          <w14:ligatures w14:val="none"/>
+        </w:rPr>
+        <w:t>clearConsole</w:t>
+      </w:r>
+      <w:proofErr w:type="spellEnd"/>
+      <w:r>
+        <w:rPr>
+          <w:rFonts w:ascii="Consolas" w:eastAsia="Times New Roman" w:hAnsi="Consolas" w:cs="Times New Roman"/>
+          <w:color w:val="001080"/>
+          <w:kern w:val="0"/>
+          <w:sz w:val="21"/>
+          <w:szCs w:val="21"/>
+          <w:lang w:eastAsia="en-GB"/>
+          <w14:ligatures w14:val="none"/>
+        </w:rPr>
+        <w:t>(</w:t>
+      </w:r>
+      <w:proofErr w:type="gramEnd"/>
+      <w:r>
+        <w:rPr>
+          <w:rFonts w:ascii="Consolas" w:eastAsia="Times New Roman" w:hAnsi="Consolas" w:cs="Times New Roman"/>
+          <w:color w:val="001080"/>
+          <w:kern w:val="0"/>
+          <w:sz w:val="21"/>
+          <w:szCs w:val="21"/>
+          <w:lang w:eastAsia="en-GB"/>
+          <w14:ligatures w14:val="none"/>
+        </w:rPr>
+        <w:t>)</w:t>
       </w:r>
     </w:p>
     <w:p>
@@ -2951,7 +3725,14 @@
         <w:rPr>
           <w:lang w:eastAsia="en-GB"/>
         </w:rPr>
-        <w:t xml:space="preserve"> to work like functions – in that they return a value – and may be used in the same way as a regular function, </w:t>
+        <w:t xml:space="preserve"> to work like functions – in that they return a value – and may be used in the same way as a regular </w:t>
+      </w:r>
+      <w:proofErr w:type="gramStart"/>
+      <w:r>
+        <w:rPr>
+          <w:lang w:eastAsia="en-GB"/>
+        </w:rPr>
+        <w:t xml:space="preserve">function, </w:t>
       </w:r>
       <w:r>
         <w:rPr>
@@ -2959,7 +3740,16 @@
           <w:iCs/>
           <w:lang w:eastAsia="en-GB"/>
         </w:rPr>
-        <w:t xml:space="preserve">but may be used </w:t>
+        <w:t>but</w:t>
+      </w:r>
+      <w:proofErr w:type="gramEnd"/>
+      <w:r>
+        <w:rPr>
+          <w:i/>
+          <w:iCs/>
+          <w:lang w:eastAsia="en-GB"/>
+        </w:rPr>
+        <w:t xml:space="preserve"> may be used </w:t>
       </w:r>
       <w:r>
         <w:rPr>
@@ -3042,7 +3832,7 @@
       <w:pPr>
         <w:pStyle w:val="Heading2"/>
       </w:pPr>
-      <w:bookmarkStart w:id="0" w:name="_Ref170137117"/>
+      <w:bookmarkStart w:id="1" w:name="_Ref170137117"/>
       <w:r>
         <w:t>Validated i</w:t>
       </w:r>
@@ -3052,7 +3842,7 @@
       <w:r>
         <w:t xml:space="preserve"> methods</w:t>
       </w:r>
-      <w:bookmarkEnd w:id="0"/>
+      <w:bookmarkEnd w:id="1"/>
     </w:p>
     <w:p>
       <w:r>
@@ -3107,6 +3897,7 @@
           <w:lang w:eastAsia="en-GB"/>
         </w:rPr>
       </w:pPr>
+      <w:proofErr w:type="spellStart"/>
       <w:r>
         <w:rPr>
           <w:rFonts w:eastAsia="Times New Roman"/>
@@ -3121,6 +3912,7 @@
         </w:rPr>
         <w:t>String</w:t>
       </w:r>
+      <w:proofErr w:type="spellEnd"/>
       <w:r>
         <w:rPr>
           <w:rFonts w:eastAsia="Times New Roman"/>
@@ -3128,6 +3920,7 @@
         </w:rPr>
         <w:br/>
       </w:r>
+      <w:proofErr w:type="spellStart"/>
       <w:r>
         <w:rPr>
           <w:rFonts w:eastAsia="Times New Roman"/>
@@ -3135,6 +3928,7 @@
         </w:rPr>
         <w:t>inputStringWithLimits</w:t>
       </w:r>
+      <w:proofErr w:type="spellEnd"/>
       <w:r>
         <w:rPr>
           <w:rFonts w:eastAsia="Times New Roman"/>
@@ -3142,6 +3936,7 @@
         </w:rPr>
         <w:br/>
       </w:r>
+      <w:proofErr w:type="spellStart"/>
       <w:r>
         <w:rPr>
           <w:rFonts w:eastAsia="Times New Roman"/>
@@ -3149,14 +3944,23 @@
         </w:rPr>
         <w:t>inputStringFromOptions</w:t>
       </w:r>
+      <w:proofErr w:type="spellEnd"/>
       <w:r>
         <w:rPr>
           <w:rFonts w:eastAsia="Times New Roman"/>
           <w:lang w:eastAsia="en-GB"/>
         </w:rPr>
         <w:br/>
+      </w:r>
+      <w:proofErr w:type="spellStart"/>
+      <w:r>
+        <w:rPr>
+          <w:rFonts w:eastAsia="Times New Roman"/>
+          <w:lang w:eastAsia="en-GB"/>
+        </w:rPr>
         <w:t>inputInt</w:t>
       </w:r>
+      <w:proofErr w:type="spellEnd"/>
       <w:r>
         <w:rPr>
           <w:rFonts w:eastAsia="Times New Roman"/>
@@ -3164,6 +3968,7 @@
         </w:rPr>
         <w:br/>
       </w:r>
+      <w:proofErr w:type="spellStart"/>
       <w:r>
         <w:rPr>
           <w:rFonts w:eastAsia="Times New Roman"/>
@@ -3171,14 +3976,23 @@
         </w:rPr>
         <w:t>inputIntBetween</w:t>
       </w:r>
+      <w:proofErr w:type="spellEnd"/>
       <w:r>
         <w:rPr>
           <w:rFonts w:eastAsia="Times New Roman"/>
           <w:lang w:eastAsia="en-GB"/>
         </w:rPr>
         <w:br/>
+      </w:r>
+      <w:proofErr w:type="spellStart"/>
+      <w:r>
+        <w:rPr>
+          <w:rFonts w:eastAsia="Times New Roman"/>
+          <w:lang w:eastAsia="en-GB"/>
+        </w:rPr>
         <w:t>inputFloat</w:t>
       </w:r>
+      <w:proofErr w:type="spellEnd"/>
       <w:r>
         <w:rPr>
           <w:rFonts w:eastAsia="Times New Roman"/>
@@ -3186,6 +4000,7 @@
         </w:rPr>
         <w:br/>
       </w:r>
+      <w:proofErr w:type="spellStart"/>
       <w:r>
         <w:rPr>
           <w:rFonts w:eastAsia="Times New Roman"/>
@@ -3193,6 +4008,7 @@
         </w:rPr>
         <w:t>inputFloatBetween</w:t>
       </w:r>
+      <w:proofErr w:type="spellEnd"/>
     </w:p>
     <w:p>
       <w:pPr>
@@ -3229,32 +4045,86 @@
           <w:lang w:eastAsia="en-GB"/>
           <w14:ligatures w14:val="none"/>
         </w:rPr>
-        <w:t>var name set to inputString("Your name? ", 2, 50)</w:t>
-      </w:r>
-    </w:p>
-    <w:p>
-      <w:pPr>
-        <w:rPr>
-          <w:rFonts w:ascii="Consolas" w:eastAsia="Times New Roman" w:hAnsi="Consolas" w:cs="Times New Roman"/>
-          <w:color w:val="001080"/>
-          <w:kern w:val="0"/>
-          <w:sz w:val="21"/>
-          <w:szCs w:val="21"/>
-          <w:lang w:eastAsia="en-GB"/>
-          <w14:ligatures w14:val="none"/>
-        </w:rPr>
-      </w:pPr>
-      <w:r>
-        <w:rPr>
-          <w:rFonts w:ascii="Consolas" w:eastAsia="Times New Roman" w:hAnsi="Consolas" w:cs="Times New Roman"/>
-          <w:color w:val="001080"/>
-          <w:kern w:val="0"/>
-          <w:sz w:val="21"/>
-          <w:szCs w:val="21"/>
-          <w:lang w:eastAsia="en-GB"/>
-          <w14:ligatures w14:val="none"/>
-        </w:rPr>
-        <w:t>var name set to inputString</w:t>
+        <w:t xml:space="preserve">var name set to </w:t>
+      </w:r>
+      <w:proofErr w:type="spellStart"/>
+      <w:proofErr w:type="gramStart"/>
+      <w:r>
+        <w:rPr>
+          <w:rFonts w:ascii="Consolas" w:eastAsia="Times New Roman" w:hAnsi="Consolas" w:cs="Times New Roman"/>
+          <w:color w:val="001080"/>
+          <w:kern w:val="0"/>
+          <w:sz w:val="21"/>
+          <w:szCs w:val="21"/>
+          <w:lang w:eastAsia="en-GB"/>
+          <w14:ligatures w14:val="none"/>
+        </w:rPr>
+        <w:t>inputString</w:t>
+      </w:r>
+      <w:proofErr w:type="spellEnd"/>
+      <w:r>
+        <w:rPr>
+          <w:rFonts w:ascii="Consolas" w:eastAsia="Times New Roman" w:hAnsi="Consolas" w:cs="Times New Roman"/>
+          <w:color w:val="001080"/>
+          <w:kern w:val="0"/>
+          <w:sz w:val="21"/>
+          <w:szCs w:val="21"/>
+          <w:lang w:eastAsia="en-GB"/>
+          <w14:ligatures w14:val="none"/>
+        </w:rPr>
+        <w:t>(</w:t>
+      </w:r>
+      <w:proofErr w:type="gramEnd"/>
+      <w:r>
+        <w:rPr>
+          <w:rFonts w:ascii="Consolas" w:eastAsia="Times New Roman" w:hAnsi="Consolas" w:cs="Times New Roman"/>
+          <w:color w:val="001080"/>
+          <w:kern w:val="0"/>
+          <w:sz w:val="21"/>
+          <w:szCs w:val="21"/>
+          <w:lang w:eastAsia="en-GB"/>
+          <w14:ligatures w14:val="none"/>
+        </w:rPr>
+        <w:t>"Your name? ", 2, 50)</w:t>
+      </w:r>
+    </w:p>
+    <w:p>
+      <w:pPr>
+        <w:rPr>
+          <w:rFonts w:ascii="Consolas" w:eastAsia="Times New Roman" w:hAnsi="Consolas" w:cs="Times New Roman"/>
+          <w:color w:val="001080"/>
+          <w:kern w:val="0"/>
+          <w:sz w:val="21"/>
+          <w:szCs w:val="21"/>
+          <w:lang w:eastAsia="en-GB"/>
+          <w14:ligatures w14:val="none"/>
+        </w:rPr>
+      </w:pPr>
+      <w:r>
+        <w:rPr>
+          <w:rFonts w:ascii="Consolas" w:eastAsia="Times New Roman" w:hAnsi="Consolas" w:cs="Times New Roman"/>
+          <w:color w:val="001080"/>
+          <w:kern w:val="0"/>
+          <w:sz w:val="21"/>
+          <w:szCs w:val="21"/>
+          <w:lang w:eastAsia="en-GB"/>
+          <w14:ligatures w14:val="none"/>
+        </w:rPr>
+        <w:t xml:space="preserve">var name set to </w:t>
+      </w:r>
+      <w:proofErr w:type="spellStart"/>
+      <w:proofErr w:type="gramStart"/>
+      <w:r>
+        <w:rPr>
+          <w:rFonts w:ascii="Consolas" w:eastAsia="Times New Roman" w:hAnsi="Consolas" w:cs="Times New Roman"/>
+          <w:color w:val="001080"/>
+          <w:kern w:val="0"/>
+          <w:sz w:val="21"/>
+          <w:szCs w:val="21"/>
+          <w:lang w:eastAsia="en-GB"/>
+          <w14:ligatures w14:val="none"/>
+        </w:rPr>
+        <w:t>inputString</w:t>
       </w:r>
       <w:r>
         <w:rPr>
@@ -3268,17 +4138,31 @@
         </w:rPr>
         <w:t>WithLimits</w:t>
       </w:r>
-      <w:r>
-        <w:rPr>
-          <w:rFonts w:ascii="Consolas" w:eastAsia="Times New Roman" w:hAnsi="Consolas" w:cs="Times New Roman"/>
-          <w:color w:val="001080"/>
-          <w:kern w:val="0"/>
-          <w:sz w:val="21"/>
-          <w:szCs w:val="21"/>
-          <w:lang w:eastAsia="en-GB"/>
-          <w14:ligatures w14:val="none"/>
-        </w:rPr>
-        <w:t>("Your name? "</w:t>
+      <w:proofErr w:type="spellEnd"/>
+      <w:r>
+        <w:rPr>
+          <w:rFonts w:ascii="Consolas" w:eastAsia="Times New Roman" w:hAnsi="Consolas" w:cs="Times New Roman"/>
+          <w:color w:val="001080"/>
+          <w:kern w:val="0"/>
+          <w:sz w:val="21"/>
+          <w:szCs w:val="21"/>
+          <w:lang w:eastAsia="en-GB"/>
+          <w14:ligatures w14:val="none"/>
+        </w:rPr>
+        <w:t>(</w:t>
+      </w:r>
+      <w:proofErr w:type="gramEnd"/>
+      <w:r>
+        <w:rPr>
+          <w:rFonts w:ascii="Consolas" w:eastAsia="Times New Roman" w:hAnsi="Consolas" w:cs="Times New Roman"/>
+          <w:color w:val="001080"/>
+          <w:kern w:val="0"/>
+          <w:sz w:val="21"/>
+          <w:szCs w:val="21"/>
+          <w:lang w:eastAsia="en-GB"/>
+          <w14:ligatures w14:val="none"/>
+        </w:rPr>
+        <w:t>"Your name? "</w:t>
       </w:r>
       <w:r>
         <w:rPr>
@@ -3351,7 +4235,47 @@
           <w:lang w:eastAsia="en-GB"/>
           <w14:ligatures w14:val="none"/>
         </w:rPr>
-        <w:t xml:space="preserve"> set to inputStringFromOptions("</w:t>
+        <w:t xml:space="preserve"> set to </w:t>
+      </w:r>
+      <w:proofErr w:type="spellStart"/>
+      <w:proofErr w:type="gramStart"/>
+      <w:r>
+        <w:rPr>
+          <w:rFonts w:ascii="Consolas" w:eastAsia="Times New Roman" w:hAnsi="Consolas" w:cs="Times New Roman"/>
+          <w:color w:val="001080"/>
+          <w:kern w:val="0"/>
+          <w:sz w:val="21"/>
+          <w:szCs w:val="21"/>
+          <w:lang w:eastAsia="en-GB"/>
+          <w14:ligatures w14:val="none"/>
+        </w:rPr>
+        <w:t>inputStringFromOptions</w:t>
+      </w:r>
+      <w:proofErr w:type="spellEnd"/>
+      <w:r>
+        <w:rPr>
+          <w:rFonts w:ascii="Consolas" w:eastAsia="Times New Roman" w:hAnsi="Consolas" w:cs="Times New Roman"/>
+          <w:color w:val="001080"/>
+          <w:kern w:val="0"/>
+          <w:sz w:val="21"/>
+          <w:szCs w:val="21"/>
+          <w:lang w:eastAsia="en-GB"/>
+          <w14:ligatures w14:val="none"/>
+        </w:rPr>
+        <w:t>(</w:t>
+      </w:r>
+      <w:proofErr w:type="gramEnd"/>
+      <w:r>
+        <w:rPr>
+          <w:rFonts w:ascii="Consolas" w:eastAsia="Times New Roman" w:hAnsi="Consolas" w:cs="Times New Roman"/>
+          <w:color w:val="001080"/>
+          <w:kern w:val="0"/>
+          <w:sz w:val="21"/>
+          <w:szCs w:val="21"/>
+          <w:lang w:eastAsia="en-GB"/>
+          <w14:ligatures w14:val="none"/>
+        </w:rPr>
+        <w:t>"</w:t>
       </w:r>
       <w:r>
         <w:rPr>
@@ -3451,32 +4375,138 @@
           <w:lang w:eastAsia="en-GB"/>
           <w14:ligatures w14:val="none"/>
         </w:rPr>
-        <w:t>var moveSquares set to inputInt("Move squares)</w:t>
-      </w:r>
-    </w:p>
-    <w:p>
-      <w:pPr>
-        <w:rPr>
-          <w:rFonts w:ascii="Consolas" w:eastAsia="Times New Roman" w:hAnsi="Consolas" w:cs="Times New Roman"/>
-          <w:color w:val="001080"/>
-          <w:kern w:val="0"/>
-          <w:sz w:val="21"/>
-          <w:szCs w:val="21"/>
-          <w:lang w:eastAsia="en-GB"/>
-          <w14:ligatures w14:val="none"/>
-        </w:rPr>
-      </w:pPr>
-      <w:r>
-        <w:rPr>
-          <w:rFonts w:ascii="Consolas" w:eastAsia="Times New Roman" w:hAnsi="Consolas" w:cs="Times New Roman"/>
-          <w:color w:val="001080"/>
-          <w:kern w:val="0"/>
-          <w:sz w:val="21"/>
-          <w:szCs w:val="21"/>
-          <w:lang w:eastAsia="en-GB"/>
-          <w14:ligatures w14:val="none"/>
-        </w:rPr>
-        <w:t>var age set to inputInt("Your age</w:t>
+        <w:t xml:space="preserve">var </w:t>
+      </w:r>
+      <w:proofErr w:type="spellStart"/>
+      <w:r>
+        <w:rPr>
+          <w:rFonts w:ascii="Consolas" w:eastAsia="Times New Roman" w:hAnsi="Consolas" w:cs="Times New Roman"/>
+          <w:color w:val="001080"/>
+          <w:kern w:val="0"/>
+          <w:sz w:val="21"/>
+          <w:szCs w:val="21"/>
+          <w:lang w:eastAsia="en-GB"/>
+          <w14:ligatures w14:val="none"/>
+        </w:rPr>
+        <w:t>moveSquares</w:t>
+      </w:r>
+      <w:proofErr w:type="spellEnd"/>
+      <w:r>
+        <w:rPr>
+          <w:rFonts w:ascii="Consolas" w:eastAsia="Times New Roman" w:hAnsi="Consolas" w:cs="Times New Roman"/>
+          <w:color w:val="001080"/>
+          <w:kern w:val="0"/>
+          <w:sz w:val="21"/>
+          <w:szCs w:val="21"/>
+          <w:lang w:eastAsia="en-GB"/>
+          <w14:ligatures w14:val="none"/>
+        </w:rPr>
+        <w:t xml:space="preserve"> set to </w:t>
+      </w:r>
+      <w:proofErr w:type="spellStart"/>
+      <w:proofErr w:type="gramStart"/>
+      <w:r>
+        <w:rPr>
+          <w:rFonts w:ascii="Consolas" w:eastAsia="Times New Roman" w:hAnsi="Consolas" w:cs="Times New Roman"/>
+          <w:color w:val="001080"/>
+          <w:kern w:val="0"/>
+          <w:sz w:val="21"/>
+          <w:szCs w:val="21"/>
+          <w:lang w:eastAsia="en-GB"/>
+          <w14:ligatures w14:val="none"/>
+        </w:rPr>
+        <w:t>inputInt</w:t>
+      </w:r>
+      <w:proofErr w:type="spellEnd"/>
+      <w:r>
+        <w:rPr>
+          <w:rFonts w:ascii="Consolas" w:eastAsia="Times New Roman" w:hAnsi="Consolas" w:cs="Times New Roman"/>
+          <w:color w:val="001080"/>
+          <w:kern w:val="0"/>
+          <w:sz w:val="21"/>
+          <w:szCs w:val="21"/>
+          <w:lang w:eastAsia="en-GB"/>
+          <w14:ligatures w14:val="none"/>
+        </w:rPr>
+        <w:t>(</w:t>
+      </w:r>
+      <w:proofErr w:type="gramEnd"/>
+      <w:r>
+        <w:rPr>
+          <w:rFonts w:ascii="Consolas" w:eastAsia="Times New Roman" w:hAnsi="Consolas" w:cs="Times New Roman"/>
+          <w:color w:val="001080"/>
+          <w:kern w:val="0"/>
+          <w:sz w:val="21"/>
+          <w:szCs w:val="21"/>
+          <w:lang w:eastAsia="en-GB"/>
+          <w14:ligatures w14:val="none"/>
+        </w:rPr>
+        <w:t>"Move squares)</w:t>
+      </w:r>
+    </w:p>
+    <w:p>
+      <w:pPr>
+        <w:rPr>
+          <w:rFonts w:ascii="Consolas" w:eastAsia="Times New Roman" w:hAnsi="Consolas" w:cs="Times New Roman"/>
+          <w:color w:val="001080"/>
+          <w:kern w:val="0"/>
+          <w:sz w:val="21"/>
+          <w:szCs w:val="21"/>
+          <w:lang w:eastAsia="en-GB"/>
+          <w14:ligatures w14:val="none"/>
+        </w:rPr>
+      </w:pPr>
+      <w:r>
+        <w:rPr>
+          <w:rFonts w:ascii="Consolas" w:eastAsia="Times New Roman" w:hAnsi="Consolas" w:cs="Times New Roman"/>
+          <w:color w:val="001080"/>
+          <w:kern w:val="0"/>
+          <w:sz w:val="21"/>
+          <w:szCs w:val="21"/>
+          <w:lang w:eastAsia="en-GB"/>
+          <w14:ligatures w14:val="none"/>
+        </w:rPr>
+        <w:t xml:space="preserve">var age set to </w:t>
+      </w:r>
+      <w:proofErr w:type="spellStart"/>
+      <w:proofErr w:type="gramStart"/>
+      <w:r>
+        <w:rPr>
+          <w:rFonts w:ascii="Consolas" w:eastAsia="Times New Roman" w:hAnsi="Consolas" w:cs="Times New Roman"/>
+          <w:color w:val="001080"/>
+          <w:kern w:val="0"/>
+          <w:sz w:val="21"/>
+          <w:szCs w:val="21"/>
+          <w:lang w:eastAsia="en-GB"/>
+          <w14:ligatures w14:val="none"/>
+        </w:rPr>
+        <w:t>inputInt</w:t>
+      </w:r>
+      <w:proofErr w:type="spellEnd"/>
+      <w:r>
+        <w:rPr>
+          <w:rFonts w:ascii="Consolas" w:eastAsia="Times New Roman" w:hAnsi="Consolas" w:cs="Times New Roman"/>
+          <w:color w:val="001080"/>
+          <w:kern w:val="0"/>
+          <w:sz w:val="21"/>
+          <w:szCs w:val="21"/>
+          <w:lang w:eastAsia="en-GB"/>
+          <w14:ligatures w14:val="none"/>
+        </w:rPr>
+        <w:t>(</w:t>
+      </w:r>
+      <w:proofErr w:type="gramEnd"/>
+      <w:r>
+        <w:rPr>
+          <w:rFonts w:ascii="Consolas" w:eastAsia="Times New Roman" w:hAnsi="Consolas" w:cs="Times New Roman"/>
+          <w:color w:val="001080"/>
+          <w:kern w:val="0"/>
+          <w:sz w:val="21"/>
+          <w:szCs w:val="21"/>
+          <w:lang w:eastAsia="en-GB"/>
+          <w14:ligatures w14:val="none"/>
+        </w:rPr>
+        <w:t>"Your age</w:t>
       </w:r>
       <w:r>
         <w:rPr>
@@ -3549,7 +4579,47 @@
           <w:lang w:eastAsia="en-GB"/>
           <w14:ligatures w14:val="none"/>
         </w:rPr>
-        <w:t>var payment set to inputFloatBetween("Payment value: ", 0.0, 99.99)</w:t>
+        <w:t xml:space="preserve">var payment set to </w:t>
+      </w:r>
+      <w:proofErr w:type="spellStart"/>
+      <w:proofErr w:type="gramStart"/>
+      <w:r>
+        <w:rPr>
+          <w:rFonts w:ascii="Consolas" w:eastAsia="Times New Roman" w:hAnsi="Consolas" w:cs="Times New Roman"/>
+          <w:color w:val="001080"/>
+          <w:kern w:val="0"/>
+          <w:sz w:val="21"/>
+          <w:szCs w:val="21"/>
+          <w:lang w:eastAsia="en-GB"/>
+          <w14:ligatures w14:val="none"/>
+        </w:rPr>
+        <w:t>inputFloatBetween</w:t>
+      </w:r>
+      <w:proofErr w:type="spellEnd"/>
+      <w:r>
+        <w:rPr>
+          <w:rFonts w:ascii="Consolas" w:eastAsia="Times New Roman" w:hAnsi="Consolas" w:cs="Times New Roman"/>
+          <w:color w:val="001080"/>
+          <w:kern w:val="0"/>
+          <w:sz w:val="21"/>
+          <w:szCs w:val="21"/>
+          <w:lang w:eastAsia="en-GB"/>
+          <w14:ligatures w14:val="none"/>
+        </w:rPr>
+        <w:t>(</w:t>
+      </w:r>
+      <w:proofErr w:type="gramEnd"/>
+      <w:r>
+        <w:rPr>
+          <w:rFonts w:ascii="Consolas" w:eastAsia="Times New Roman" w:hAnsi="Consolas" w:cs="Times New Roman"/>
+          <w:color w:val="001080"/>
+          <w:kern w:val="0"/>
+          <w:sz w:val="21"/>
+          <w:szCs w:val="21"/>
+          <w:lang w:eastAsia="en-GB"/>
+          <w14:ligatures w14:val="none"/>
+        </w:rPr>
+        <w:t>"Payment value: ", 0.0, 99.99)</w:t>
       </w:r>
     </w:p>
     <w:p>
@@ -3574,7 +4644,21 @@
         <w:rPr>
           <w:lang w:eastAsia="en-GB"/>
         </w:rPr>
-        <w:t>The clock methods returns an integer representing the current time in milli</w:t>
+        <w:t xml:space="preserve">The clock methods </w:t>
+      </w:r>
+      <w:proofErr w:type="gramStart"/>
+      <w:r>
+        <w:rPr>
+          <w:lang w:eastAsia="en-GB"/>
+        </w:rPr>
+        <w:t>returns</w:t>
+      </w:r>
+      <w:proofErr w:type="gramEnd"/>
+      <w:r>
+        <w:rPr>
+          <w:lang w:eastAsia="en-GB"/>
+        </w:rPr>
+        <w:t xml:space="preserve"> an integer representing the current time in milli</w:t>
       </w:r>
       <w:r>
         <w:rPr>
@@ -3617,7 +4701,59 @@
           <w:lang w:eastAsia="en-GB"/>
           <w14:ligatures w14:val="none"/>
         </w:rPr>
-        <w:t>var startTime set to clock()</w:t>
+        <w:t xml:space="preserve">var </w:t>
+      </w:r>
+      <w:proofErr w:type="spellStart"/>
+      <w:r>
+        <w:rPr>
+          <w:rFonts w:ascii="Consolas" w:eastAsia="Times New Roman" w:hAnsi="Consolas" w:cs="Times New Roman"/>
+          <w:color w:val="001080"/>
+          <w:kern w:val="0"/>
+          <w:sz w:val="21"/>
+          <w:szCs w:val="21"/>
+          <w:lang w:eastAsia="en-GB"/>
+          <w14:ligatures w14:val="none"/>
+        </w:rPr>
+        <w:t>startTime</w:t>
+      </w:r>
+      <w:proofErr w:type="spellEnd"/>
+      <w:r>
+        <w:rPr>
+          <w:rFonts w:ascii="Consolas" w:eastAsia="Times New Roman" w:hAnsi="Consolas" w:cs="Times New Roman"/>
+          <w:color w:val="001080"/>
+          <w:kern w:val="0"/>
+          <w:sz w:val="21"/>
+          <w:szCs w:val="21"/>
+          <w:lang w:eastAsia="en-GB"/>
+          <w14:ligatures w14:val="none"/>
+        </w:rPr>
+        <w:t xml:space="preserve"> set to </w:t>
+      </w:r>
+      <w:proofErr w:type="gramStart"/>
+      <w:r>
+        <w:rPr>
+          <w:rFonts w:ascii="Consolas" w:eastAsia="Times New Roman" w:hAnsi="Consolas" w:cs="Times New Roman"/>
+          <w:color w:val="001080"/>
+          <w:kern w:val="0"/>
+          <w:sz w:val="21"/>
+          <w:szCs w:val="21"/>
+          <w:lang w:eastAsia="en-GB"/>
+          <w14:ligatures w14:val="none"/>
+        </w:rPr>
+        <w:t>clock(</w:t>
+      </w:r>
+      <w:proofErr w:type="gramEnd"/>
+      <w:r>
+        <w:rPr>
+          <w:rFonts w:ascii="Consolas" w:eastAsia="Times New Roman" w:hAnsi="Consolas" w:cs="Times New Roman"/>
+          <w:color w:val="001080"/>
+          <w:kern w:val="0"/>
+          <w:sz w:val="21"/>
+          <w:szCs w:val="21"/>
+          <w:lang w:eastAsia="en-GB"/>
+          <w14:ligatures w14:val="none"/>
+        </w:rPr>
+        <w:t>)</w:t>
       </w:r>
       <w:r>
         <w:rPr>
@@ -3643,7 +4779,33 @@
           <w14:ligatures w14:val="none"/>
         </w:rPr>
         <w:br/>
-        <w:t>print "Elapsed time in milliseconds {clock - startTime}"</w:t>
+        <w:t xml:space="preserve">print "Elapsed time in milliseconds {clock - </w:t>
+      </w:r>
+      <w:proofErr w:type="spellStart"/>
+      <w:r>
+        <w:rPr>
+          <w:rFonts w:ascii="Consolas" w:eastAsia="Times New Roman" w:hAnsi="Consolas" w:cs="Times New Roman"/>
+          <w:color w:val="001080"/>
+          <w:kern w:val="0"/>
+          <w:sz w:val="21"/>
+          <w:szCs w:val="21"/>
+          <w:lang w:eastAsia="en-GB"/>
+          <w14:ligatures w14:val="none"/>
+        </w:rPr>
+        <w:t>startTime</w:t>
+      </w:r>
+      <w:proofErr w:type="spellEnd"/>
+      <w:r>
+        <w:rPr>
+          <w:rFonts w:ascii="Consolas" w:eastAsia="Times New Roman" w:hAnsi="Consolas" w:cs="Times New Roman"/>
+          <w:color w:val="001080"/>
+          <w:kern w:val="0"/>
+          <w:sz w:val="21"/>
+          <w:szCs w:val="21"/>
+          <w:lang w:eastAsia="en-GB"/>
+          <w14:ligatures w14:val="none"/>
+        </w:rPr>
+        <w:t>}"</w:t>
       </w:r>
     </w:p>
     <w:p>
@@ -3681,6 +4843,7 @@
           <w:lang w:eastAsia="en-GB"/>
         </w:rPr>
       </w:pPr>
+      <w:proofErr w:type="spellStart"/>
       <w:r>
         <w:rPr>
           <w:rFonts w:eastAsia="Times New Roman"/>
@@ -3688,6 +4851,7 @@
         </w:rPr>
         <w:t>randomInt</w:t>
       </w:r>
+      <w:proofErr w:type="spellEnd"/>
     </w:p>
     <w:p>
       <w:pPr>
@@ -3725,7 +4889,15 @@
     </w:p>
     <w:p>
       <w:r>
-        <w:t>‘dot-methods’ are invoked on a variable or property of the appropriate type, for example, using ‘dot syntax).</w:t>
+        <w:t>‘</w:t>
+      </w:r>
+      <w:proofErr w:type="gramStart"/>
+      <w:r>
+        <w:t>dot</w:t>
+      </w:r>
+      <w:proofErr w:type="gramEnd"/>
+      <w:r>
+        <w:t>-methods’ are invoked on a variable or property of the appropriate type, for example, using ‘dot syntax).</w:t>
       </w:r>
     </w:p>
     <w:p>
@@ -3808,6 +4980,7 @@
           <w14:ligatures w14:val="none"/>
         </w:rPr>
       </w:pPr>
+      <w:proofErr w:type="spellStart"/>
       <w:r>
         <w:rPr>
           <w:rFonts w:ascii="Consolas" w:eastAsia="Times New Roman" w:hAnsi="Consolas" w:cs="Times New Roman"/>
@@ -3820,6 +4993,7 @@
         </w:rPr>
         <w:t>indexOf</w:t>
       </w:r>
+      <w:proofErr w:type="spellEnd"/>
     </w:p>
     <w:p>
       <w:pPr>
@@ -3835,6 +5009,7 @@
           <w14:ligatures w14:val="none"/>
         </w:rPr>
       </w:pPr>
+      <w:proofErr w:type="spellStart"/>
       <w:r>
         <w:rPr>
           <w:rFonts w:ascii="Consolas" w:eastAsia="Times New Roman" w:hAnsi="Consolas" w:cs="Times New Roman"/>
@@ -3847,6 +5022,7 @@
         </w:rPr>
         <w:t>isBefore</w:t>
       </w:r>
+      <w:proofErr w:type="spellEnd"/>
     </w:p>
     <w:p>
       <w:pPr>
@@ -3862,6 +5038,7 @@
           <w14:ligatures w14:val="none"/>
         </w:rPr>
       </w:pPr>
+      <w:proofErr w:type="spellStart"/>
       <w:r>
         <w:rPr>
           <w:rFonts w:ascii="Consolas" w:eastAsia="Times New Roman" w:hAnsi="Consolas" w:cs="Times New Roman"/>
@@ -3874,6 +5051,7 @@
         </w:rPr>
         <w:t>isAfter</w:t>
       </w:r>
+      <w:proofErr w:type="spellEnd"/>
     </w:p>
     <w:p>
       <w:pPr>
@@ -3889,6 +5067,7 @@
           <w14:ligatures w14:val="none"/>
         </w:rPr>
       </w:pPr>
+      <w:proofErr w:type="spellStart"/>
       <w:r>
         <w:rPr>
           <w:rFonts w:ascii="Consolas" w:eastAsia="Times New Roman" w:hAnsi="Consolas" w:cs="Times New Roman"/>
@@ -3901,6 +5080,7 @@
         </w:rPr>
         <w:t>isBeforeOrSameAs</w:t>
       </w:r>
+      <w:proofErr w:type="spellEnd"/>
     </w:p>
     <w:p>
       <w:pPr>
@@ -3916,6 +5096,7 @@
           <w14:ligatures w14:val="none"/>
         </w:rPr>
       </w:pPr>
+      <w:proofErr w:type="spellStart"/>
       <w:r>
         <w:rPr>
           <w:rFonts w:ascii="Consolas" w:eastAsia="Times New Roman" w:hAnsi="Consolas" w:cs="Times New Roman"/>
@@ -3928,6 +5109,7 @@
         </w:rPr>
         <w:t>isAfterOrSameAs</w:t>
       </w:r>
+      <w:proofErr w:type="spellEnd"/>
     </w:p>
     <w:p>
       <w:pPr>
@@ -3936,9 +5118,11 @@
       <w:r>
         <w:t xml:space="preserve">On </w:t>
       </w:r>
+      <w:proofErr w:type="spellStart"/>
       <w:r>
         <w:t>ArrayList</w:t>
       </w:r>
+      <w:proofErr w:type="spellEnd"/>
     </w:p>
     <w:p>
       <w:pPr>
@@ -4027,6 +5211,7 @@
           <w14:ligatures w14:val="none"/>
         </w:rPr>
       </w:pPr>
+      <w:proofErr w:type="spellStart"/>
       <w:r>
         <w:rPr>
           <w:rFonts w:ascii="Consolas" w:eastAsia="Times New Roman" w:hAnsi="Consolas" w:cs="Times New Roman"/>
@@ -4039,19 +5224,21 @@
         </w:rPr>
         <w:t>removeFirst</w:t>
       </w:r>
-    </w:p>
-    <w:p>
-      <w:pPr>
-        <w:rPr>
-          <w:rFonts w:ascii="Consolas" w:eastAsia="Times New Roman" w:hAnsi="Consolas" w:cs="Times New Roman"/>
-          <w:color w:val="001080"/>
-          <w:kern w:val="0"/>
-          <w:sz w:val="21"/>
-          <w:szCs w:val="21"/>
-          <w:lang w:eastAsia="en-GB"/>
-          <w14:ligatures w14:val="none"/>
-        </w:rPr>
-      </w:pPr>
+      <w:proofErr w:type="spellEnd"/>
+    </w:p>
+    <w:p>
+      <w:pPr>
+        <w:rPr>
+          <w:rFonts w:ascii="Consolas" w:eastAsia="Times New Roman" w:hAnsi="Consolas" w:cs="Times New Roman"/>
+          <w:color w:val="001080"/>
+          <w:kern w:val="0"/>
+          <w:sz w:val="21"/>
+          <w:szCs w:val="21"/>
+          <w:lang w:eastAsia="en-GB"/>
+          <w14:ligatures w14:val="none"/>
+        </w:rPr>
+      </w:pPr>
+      <w:proofErr w:type="spellStart"/>
       <w:r>
         <w:rPr>
           <w:rFonts w:ascii="Consolas" w:eastAsia="Times New Roman" w:hAnsi="Consolas" w:cs="Times New Roman"/>
@@ -4064,6 +5251,7 @@
         </w:rPr>
         <w:t>removeAll</w:t>
       </w:r>
+      <w:proofErr w:type="spellEnd"/>
     </w:p>
     <w:p>
       <w:pPr>
@@ -4079,6 +5267,7 @@
           <w14:ligatures w14:val="none"/>
         </w:rPr>
       </w:pPr>
+      <w:proofErr w:type="spellStart"/>
       <w:r>
         <w:rPr>
           <w:rFonts w:ascii="Consolas" w:eastAsia="Times New Roman" w:hAnsi="Consolas" w:cs="Times New Roman"/>
@@ -4091,6 +5280,7 @@
         </w:rPr>
         <w:t>asImmutableList</w:t>
       </w:r>
+      <w:proofErr w:type="spellEnd"/>
     </w:p>
     <w:p>
       <w:pPr>
@@ -4121,6 +5311,7 @@
           <w14:ligatures w14:val="none"/>
         </w:rPr>
       </w:pPr>
+      <w:proofErr w:type="spellStart"/>
       <w:r>
         <w:rPr>
           <w:rFonts w:ascii="Consolas" w:eastAsia="Times New Roman" w:hAnsi="Consolas" w:cs="Times New Roman"/>
@@ -4133,6 +5324,7 @@
         </w:rPr>
         <w:t>initialiseAsArray</w:t>
       </w:r>
+      <w:proofErr w:type="spellEnd"/>
       <w:r>
         <w:rPr>
           <w:rFonts w:ascii="Consolas" w:eastAsia="Times New Roman" w:hAnsi="Consolas" w:cs="Times New Roman"/>
@@ -4223,6 +5415,7 @@
         </w:rPr>
         <w:t xml:space="preserve">An </w:t>
       </w:r>
+      <w:proofErr w:type="spellStart"/>
       <w:r>
         <w:rPr>
           <w:rFonts w:ascii="Consolas" w:eastAsia="Times New Roman" w:hAnsi="Consolas" w:cs="Times New Roman"/>
@@ -4235,23 +5428,38 @@
         </w:rPr>
         <w:t>ArrayList</w:t>
       </w:r>
+      <w:proofErr w:type="spellEnd"/>
       <w:r>
         <w:rPr>
           <w:lang w:eastAsia="en-GB"/>
         </w:rPr>
         <w:t xml:space="preserve"> can serve the role of an array (existing elements can be indexed), or a list (elements may be added). If you wish to use an array set up with an initial size (so that each element may be indexed without risk of an ‘out of range error’), use the </w:t>
       </w:r>
-      <w:r>
-        <w:rPr>
-          <w:rFonts w:ascii="Consolas" w:eastAsia="Times New Roman" w:hAnsi="Consolas" w:cs="Times New Roman"/>
-          <w:color w:val="001080"/>
-          <w:kern w:val="0"/>
-          <w:sz w:val="21"/>
-          <w:szCs w:val="21"/>
-          <w:lang w:eastAsia="en-GB"/>
-          <w14:ligatures w14:val="none"/>
-        </w:rPr>
-        <w:t xml:space="preserve">initialiseAsArray </w:t>
+      <w:proofErr w:type="spellStart"/>
+      <w:r>
+        <w:rPr>
+          <w:rFonts w:ascii="Consolas" w:eastAsia="Times New Roman" w:hAnsi="Consolas" w:cs="Times New Roman"/>
+          <w:color w:val="001080"/>
+          <w:kern w:val="0"/>
+          <w:sz w:val="21"/>
+          <w:szCs w:val="21"/>
+          <w:lang w:eastAsia="en-GB"/>
+          <w14:ligatures w14:val="none"/>
+        </w:rPr>
+        <w:t>initialiseAsArray</w:t>
+      </w:r>
+      <w:proofErr w:type="spellEnd"/>
+      <w:r>
+        <w:rPr>
+          <w:rFonts w:ascii="Consolas" w:eastAsia="Times New Roman" w:hAnsi="Consolas" w:cs="Times New Roman"/>
+          <w:color w:val="001080"/>
+          <w:kern w:val="0"/>
+          <w:sz w:val="21"/>
+          <w:szCs w:val="21"/>
+          <w:lang w:eastAsia="en-GB"/>
+          <w14:ligatures w14:val="none"/>
+        </w:rPr>
+        <w:t xml:space="preserve"> </w:t>
       </w:r>
       <w:r>
         <w:rPr>
@@ -4265,6 +5473,7 @@
         </w:rPr>
         <w:t xml:space="preserve">, specifying the size required and the value with which to initialise each element – which must be compatible with the type of the </w:t>
       </w:r>
+      <w:proofErr w:type="spellStart"/>
       <w:r>
         <w:rPr>
           <w:rFonts w:ascii="Consolas" w:eastAsia="Times New Roman" w:hAnsi="Consolas" w:cs="Times New Roman"/>
@@ -4277,6 +5486,7 @@
         </w:rPr>
         <w:t>ArrayList</w:t>
       </w:r>
+      <w:proofErr w:type="spellEnd"/>
       <w:r>
         <w:rPr>
           <w:lang w:eastAsia="en-GB"/>
@@ -4389,7 +5599,35 @@
           <w:lang w:eastAsia="en-GB"/>
           <w14:ligatures w14:val="none"/>
         </w:rPr>
-        <w:t>call a.initialiseAsArray(100, 0)</w:t>
+        <w:t xml:space="preserve">call </w:t>
+      </w:r>
+      <w:proofErr w:type="spellStart"/>
+      <w:proofErr w:type="gramStart"/>
+      <w:r>
+        <w:rPr>
+          <w:rFonts w:ascii="Consolas" w:eastAsia="Times New Roman" w:hAnsi="Consolas" w:cs="Times New Roman"/>
+          <w:color w:val="001080"/>
+          <w:kern w:val="0"/>
+          <w:sz w:val="21"/>
+          <w:szCs w:val="21"/>
+          <w:lang w:eastAsia="en-GB"/>
+          <w14:ligatures w14:val="none"/>
+        </w:rPr>
+        <w:t>a.initialiseAsArray</w:t>
+      </w:r>
+      <w:proofErr w:type="spellEnd"/>
+      <w:proofErr w:type="gramEnd"/>
+      <w:r>
+        <w:rPr>
+          <w:rFonts w:ascii="Consolas" w:eastAsia="Times New Roman" w:hAnsi="Consolas" w:cs="Times New Roman"/>
+          <w:color w:val="001080"/>
+          <w:kern w:val="0"/>
+          <w:sz w:val="21"/>
+          <w:szCs w:val="21"/>
+          <w:lang w:eastAsia="en-GB"/>
+          <w14:ligatures w14:val="none"/>
+        </w:rPr>
+        <w:t>(100, 0)</w:t>
       </w:r>
     </w:p>
     <w:p>
@@ -4416,7 +5654,33 @@
           <w:lang w:eastAsia="en-GB"/>
           <w14:ligatures w14:val="none"/>
         </w:rPr>
-        <w:t>set a[7] to 65.02</w:t>
+        <w:t xml:space="preserve">set </w:t>
+      </w:r>
+      <w:proofErr w:type="gramStart"/>
+      <w:r>
+        <w:rPr>
+          <w:rFonts w:ascii="Consolas" w:eastAsia="Times New Roman" w:hAnsi="Consolas" w:cs="Times New Roman"/>
+          <w:color w:val="001080"/>
+          <w:kern w:val="0"/>
+          <w:sz w:val="21"/>
+          <w:szCs w:val="21"/>
+          <w:lang w:eastAsia="en-GB"/>
+          <w14:ligatures w14:val="none"/>
+        </w:rPr>
+        <w:t>a[</w:t>
+      </w:r>
+      <w:proofErr w:type="gramEnd"/>
+      <w:r>
+        <w:rPr>
+          <w:rFonts w:ascii="Consolas" w:eastAsia="Times New Roman" w:hAnsi="Consolas" w:cs="Times New Roman"/>
+          <w:color w:val="001080"/>
+          <w:kern w:val="0"/>
+          <w:sz w:val="21"/>
+          <w:szCs w:val="21"/>
+          <w:lang w:eastAsia="en-GB"/>
+          <w14:ligatures w14:val="none"/>
+        </w:rPr>
+        <w:t>7] to 65.02</w:t>
       </w:r>
     </w:p>
     <w:p>
@@ -4547,6 +5811,7 @@
         </w:rPr>
         <w:t xml:space="preserve">call </w:t>
       </w:r>
+      <w:proofErr w:type="gramStart"/>
       <w:r>
         <w:rPr>
           <w:rFonts w:ascii="Consolas" w:eastAsia="Times New Roman" w:hAnsi="Consolas" w:cs="Times New Roman"/>
@@ -4571,6 +5836,7 @@
         </w:rPr>
         <w:t>.initialiseAs</w:t>
       </w:r>
+      <w:proofErr w:type="gramEnd"/>
       <w:r>
         <w:rPr>
           <w:rFonts w:ascii="Consolas" w:eastAsia="Times New Roman" w:hAnsi="Consolas" w:cs="Times New Roman"/>
@@ -4644,7 +5910,33 @@
           <w:lang w:eastAsia="en-GB"/>
           <w14:ligatures w14:val="none"/>
         </w:rPr>
-        <w:t>set board[3][4] to "W K"</w:t>
+        <w:t xml:space="preserve">set </w:t>
+      </w:r>
+      <w:proofErr w:type="gramStart"/>
+      <w:r>
+        <w:rPr>
+          <w:rFonts w:ascii="Consolas" w:eastAsia="Times New Roman" w:hAnsi="Consolas" w:cs="Times New Roman"/>
+          <w:color w:val="001080"/>
+          <w:kern w:val="0"/>
+          <w:sz w:val="21"/>
+          <w:szCs w:val="21"/>
+          <w:lang w:eastAsia="en-GB"/>
+          <w14:ligatures w14:val="none"/>
+        </w:rPr>
+        <w:t>board[</w:t>
+      </w:r>
+      <w:proofErr w:type="gramEnd"/>
+      <w:r>
+        <w:rPr>
+          <w:rFonts w:ascii="Consolas" w:eastAsia="Times New Roman" w:hAnsi="Consolas" w:cs="Times New Roman"/>
+          <w:color w:val="001080"/>
+          <w:kern w:val="0"/>
+          <w:sz w:val="21"/>
+          <w:szCs w:val="21"/>
+          <w:lang w:eastAsia="en-GB"/>
+          <w14:ligatures w14:val="none"/>
+        </w:rPr>
+        <w:t>3][4] to "W K"</w:t>
       </w:r>
     </w:p>
     <w:p>
@@ -4695,6 +5987,7 @@
       <w:r>
         <w:t xml:space="preserve"> be used only on an </w:t>
       </w:r>
+      <w:proofErr w:type="spellStart"/>
       <w:r>
         <w:rPr>
           <w:rFonts w:ascii="Consolas" w:eastAsia="Times New Roman" w:hAnsi="Consolas" w:cs="Times New Roman"/>
@@ -4707,6 +6000,7 @@
         </w:rPr>
         <w:t>ArrayList</w:t>
       </w:r>
+      <w:proofErr w:type="spellEnd"/>
       <w:r>
         <w:t xml:space="preserve"> where the type of the elements is </w:t>
       </w:r>
@@ -4770,6 +6064,7 @@
       <w:r>
         <w:t xml:space="preserve">, or any type of </w:t>
       </w:r>
+      <w:proofErr w:type="spellStart"/>
       <w:r>
         <w:rPr>
           <w:rFonts w:ascii="Consolas" w:eastAsia="Times New Roman" w:hAnsi="Consolas" w:cs="Times New Roman"/>
@@ -4782,9 +6077,11 @@
         </w:rPr>
         <w:t>enum</w:t>
       </w:r>
+      <w:proofErr w:type="spellEnd"/>
       <w:r>
         <w:t xml:space="preserve">. If you wish to initialise an array of any other type, you must write your own procedure to add the required number of elements to the empty </w:t>
       </w:r>
+      <w:proofErr w:type="spellStart"/>
       <w:r>
         <w:rPr>
           <w:rFonts w:ascii="Consolas" w:eastAsia="Times New Roman" w:hAnsi="Consolas" w:cs="Times New Roman"/>
@@ -4797,6 +6094,7 @@
         </w:rPr>
         <w:t>ArrayList</w:t>
       </w:r>
+      <w:proofErr w:type="spellEnd"/>
       <w:r>
         <w:t>.</w:t>
       </w:r>
@@ -4838,9 +6136,11 @@
       <w:r>
         <w:t xml:space="preserve">On </w:t>
       </w:r>
+      <w:proofErr w:type="spellStart"/>
       <w:r>
         <w:t>ImmutableList</w:t>
       </w:r>
+      <w:proofErr w:type="spellEnd"/>
     </w:p>
     <w:p>
       <w:pPr>
@@ -4879,6 +6179,7 @@
           <w14:ligatures w14:val="none"/>
         </w:rPr>
       </w:pPr>
+      <w:proofErr w:type="spellStart"/>
       <w:r>
         <w:rPr>
           <w:rFonts w:ascii="Consolas" w:eastAsia="Times New Roman" w:hAnsi="Consolas" w:cs="Times New Roman"/>
@@ -4891,6 +6192,7 @@
         </w:rPr>
         <w:t>getRange</w:t>
       </w:r>
+      <w:proofErr w:type="spellEnd"/>
     </w:p>
     <w:p>
       <w:pPr>
@@ -4929,6 +6231,7 @@
           <w14:ligatures w14:val="none"/>
         </w:rPr>
       </w:pPr>
+      <w:proofErr w:type="spellStart"/>
       <w:r>
         <w:rPr>
           <w:rFonts w:ascii="Consolas" w:eastAsia="Times New Roman" w:hAnsi="Consolas" w:cs="Times New Roman"/>
@@ -4941,6 +6244,7 @@
         </w:rPr>
         <w:t>withInsert</w:t>
       </w:r>
+      <w:proofErr w:type="spellEnd"/>
     </w:p>
     <w:p>
       <w:pPr>
@@ -4954,6 +6258,7 @@
           <w14:ligatures w14:val="none"/>
         </w:rPr>
       </w:pPr>
+      <w:proofErr w:type="spellStart"/>
       <w:r>
         <w:rPr>
           <w:rFonts w:ascii="Consolas" w:eastAsia="Times New Roman" w:hAnsi="Consolas" w:cs="Times New Roman"/>
@@ -4966,19 +6271,21 @@
         </w:rPr>
         <w:t>withRemove</w:t>
       </w:r>
-    </w:p>
-    <w:p>
-      <w:pPr>
-        <w:rPr>
-          <w:rFonts w:ascii="Consolas" w:eastAsia="Times New Roman" w:hAnsi="Consolas" w:cs="Times New Roman"/>
-          <w:color w:val="001080"/>
-          <w:kern w:val="0"/>
-          <w:sz w:val="21"/>
-          <w:szCs w:val="21"/>
-          <w:lang w:eastAsia="en-GB"/>
-          <w14:ligatures w14:val="none"/>
-        </w:rPr>
-      </w:pPr>
+      <w:proofErr w:type="spellEnd"/>
+    </w:p>
+    <w:p>
+      <w:pPr>
+        <w:rPr>
+          <w:rFonts w:ascii="Consolas" w:eastAsia="Times New Roman" w:hAnsi="Consolas" w:cs="Times New Roman"/>
+          <w:color w:val="001080"/>
+          <w:kern w:val="0"/>
+          <w:sz w:val="21"/>
+          <w:szCs w:val="21"/>
+          <w:lang w:eastAsia="en-GB"/>
+          <w14:ligatures w14:val="none"/>
+        </w:rPr>
+      </w:pPr>
+      <w:proofErr w:type="spellStart"/>
       <w:r>
         <w:rPr>
           <w:rFonts w:ascii="Consolas" w:eastAsia="Times New Roman" w:hAnsi="Consolas" w:cs="Times New Roman"/>
@@ -4991,19 +6298,21 @@
         </w:rPr>
         <w:t>withRemoveFirst</w:t>
       </w:r>
-    </w:p>
-    <w:p>
-      <w:pPr>
-        <w:rPr>
-          <w:rFonts w:ascii="Consolas" w:eastAsia="Times New Roman" w:hAnsi="Consolas" w:cs="Times New Roman"/>
-          <w:color w:val="001080"/>
-          <w:kern w:val="0"/>
-          <w:sz w:val="21"/>
-          <w:szCs w:val="21"/>
-          <w:lang w:eastAsia="en-GB"/>
-          <w14:ligatures w14:val="none"/>
-        </w:rPr>
-      </w:pPr>
+      <w:proofErr w:type="spellEnd"/>
+    </w:p>
+    <w:p>
+      <w:pPr>
+        <w:rPr>
+          <w:rFonts w:ascii="Consolas" w:eastAsia="Times New Roman" w:hAnsi="Consolas" w:cs="Times New Roman"/>
+          <w:color w:val="001080"/>
+          <w:kern w:val="0"/>
+          <w:sz w:val="21"/>
+          <w:szCs w:val="21"/>
+          <w:lang w:eastAsia="en-GB"/>
+          <w14:ligatures w14:val="none"/>
+        </w:rPr>
+      </w:pPr>
+      <w:proofErr w:type="spellStart"/>
       <w:r>
         <w:rPr>
           <w:rFonts w:ascii="Consolas" w:eastAsia="Times New Roman" w:hAnsi="Consolas" w:cs="Times New Roman"/>
@@ -5016,6 +6325,7 @@
         </w:rPr>
         <w:t>withRemoveAll</w:t>
       </w:r>
+      <w:proofErr w:type="spellEnd"/>
     </w:p>
     <w:p>
       <w:pPr>
@@ -5031,6 +6341,7 @@
           <w14:ligatures w14:val="none"/>
         </w:rPr>
       </w:pPr>
+      <w:proofErr w:type="spellStart"/>
       <w:r>
         <w:rPr>
           <w:rFonts w:ascii="Consolas" w:eastAsia="Times New Roman" w:hAnsi="Consolas" w:cs="Times New Roman"/>
@@ -5043,6 +6354,7 @@
         </w:rPr>
         <w:t>asArrayList</w:t>
       </w:r>
+      <w:proofErr w:type="spellEnd"/>
     </w:p>
     <w:p>
       <w:pPr>
@@ -5070,6 +6382,7 @@
           <w14:ligatures w14:val="none"/>
         </w:rPr>
       </w:pPr>
+      <w:proofErr w:type="spellStart"/>
       <w:r>
         <w:rPr>
           <w:rFonts w:ascii="Consolas" w:eastAsia="Times New Roman" w:hAnsi="Consolas" w:cs="Times New Roman"/>
@@ -5082,6 +6395,7 @@
         </w:rPr>
         <w:t>removeKey</w:t>
       </w:r>
+      <w:proofErr w:type="spellEnd"/>
     </w:p>
     <w:p>
       <w:pPr>
@@ -5140,9 +6454,11 @@
       <w:r>
         <w:t xml:space="preserve">On </w:t>
       </w:r>
+      <w:proofErr w:type="spellStart"/>
       <w:r>
         <w:t>ImmutableDictionary</w:t>
       </w:r>
+      <w:proofErr w:type="spellEnd"/>
     </w:p>
     <w:p>
       <w:pPr>
@@ -5156,6 +6472,7 @@
           <w14:ligatures w14:val="none"/>
         </w:rPr>
       </w:pPr>
+      <w:proofErr w:type="spellStart"/>
       <w:r>
         <w:rPr>
           <w:rFonts w:ascii="Consolas" w:eastAsia="Times New Roman" w:hAnsi="Consolas" w:cs="Times New Roman"/>
@@ -5168,6 +6485,7 @@
         </w:rPr>
         <w:t>getKey</w:t>
       </w:r>
+      <w:proofErr w:type="spellEnd"/>
     </w:p>
     <w:p>
       <w:pPr>
@@ -5181,6 +6499,7 @@
           <w14:ligatures w14:val="none"/>
         </w:rPr>
       </w:pPr>
+      <w:proofErr w:type="spellStart"/>
       <w:r>
         <w:rPr>
           <w:rFonts w:ascii="Consolas" w:eastAsia="Times New Roman" w:hAnsi="Consolas" w:cs="Times New Roman"/>
@@ -5193,6 +6512,7 @@
         </w:rPr>
         <w:t>hasKey</w:t>
       </w:r>
+      <w:proofErr w:type="spellEnd"/>
     </w:p>
     <w:p>
       <w:pPr>
@@ -5206,6 +6526,7 @@
           <w14:ligatures w14:val="none"/>
         </w:rPr>
       </w:pPr>
+      <w:proofErr w:type="spellStart"/>
       <w:r>
         <w:rPr>
           <w:rFonts w:ascii="Consolas" w:eastAsia="Times New Roman" w:hAnsi="Consolas" w:cs="Times New Roman"/>
@@ -5218,19 +6539,21 @@
         </w:rPr>
         <w:t>withKey</w:t>
       </w:r>
-    </w:p>
-    <w:p>
-      <w:pPr>
-        <w:rPr>
-          <w:rFonts w:ascii="Consolas" w:eastAsia="Times New Roman" w:hAnsi="Consolas" w:cs="Times New Roman"/>
-          <w:color w:val="001080"/>
-          <w:kern w:val="0"/>
-          <w:sz w:val="21"/>
-          <w:szCs w:val="21"/>
-          <w:lang w:eastAsia="en-GB"/>
-          <w14:ligatures w14:val="none"/>
-        </w:rPr>
-      </w:pPr>
+      <w:proofErr w:type="spellEnd"/>
+    </w:p>
+    <w:p>
+      <w:pPr>
+        <w:rPr>
+          <w:rFonts w:ascii="Consolas" w:eastAsia="Times New Roman" w:hAnsi="Consolas" w:cs="Times New Roman"/>
+          <w:color w:val="001080"/>
+          <w:kern w:val="0"/>
+          <w:sz w:val="21"/>
+          <w:szCs w:val="21"/>
+          <w:lang w:eastAsia="en-GB"/>
+          <w14:ligatures w14:val="none"/>
+        </w:rPr>
+      </w:pPr>
+      <w:proofErr w:type="spellStart"/>
       <w:r>
         <w:rPr>
           <w:rFonts w:ascii="Consolas" w:eastAsia="Times New Roman" w:hAnsi="Consolas" w:cs="Times New Roman"/>
@@ -5255,6 +6578,7 @@
         </w:rPr>
         <w:t>y</w:t>
       </w:r>
+      <w:proofErr w:type="spellEnd"/>
     </w:p>
     <w:p>
       <w:pPr>
@@ -5367,6 +6691,7 @@
           <w:lang w:eastAsia="en-GB"/>
         </w:rPr>
       </w:pPr>
+      <w:proofErr w:type="spellStart"/>
       <w:r>
         <w:rPr>
           <w:rFonts w:eastAsia="Times New Roman"/>
@@ -5375,6 +6700,7 @@
         <w:lastRenderedPageBreak/>
         <w:t>getChar</w:t>
       </w:r>
+      <w:proofErr w:type="spellEnd"/>
     </w:p>
     <w:p>
       <w:pPr>
@@ -5385,6 +6711,7 @@
           <w:lang w:eastAsia="en-GB"/>
         </w:rPr>
       </w:pPr>
+      <w:proofErr w:type="spellStart"/>
       <w:r>
         <w:rPr>
           <w:rFonts w:eastAsia="Times New Roman"/>
@@ -5392,6 +6719,7 @@
         </w:rPr>
         <w:t>putChar</w:t>
       </w:r>
+      <w:proofErr w:type="spellEnd"/>
     </w:p>
     <w:p>
       <w:pPr>
@@ -5402,6 +6730,7 @@
           <w:lang w:eastAsia="en-GB"/>
         </w:rPr>
       </w:pPr>
+      <w:proofErr w:type="spellStart"/>
       <w:r>
         <w:rPr>
           <w:rFonts w:eastAsia="Times New Roman"/>
@@ -5409,6 +6738,7 @@
         </w:rPr>
         <w:t>putText</w:t>
       </w:r>
+      <w:proofErr w:type="spellEnd"/>
     </w:p>
     <w:p>
       <w:pPr>
@@ -5419,6 +6749,7 @@
           <w:lang w:eastAsia="en-GB"/>
         </w:rPr>
       </w:pPr>
+      <w:proofErr w:type="spellStart"/>
       <w:r>
         <w:rPr>
           <w:rFonts w:eastAsia="Times New Roman"/>
@@ -5426,6 +6757,7 @@
         </w:rPr>
         <w:t>putForeground</w:t>
       </w:r>
+      <w:proofErr w:type="spellEnd"/>
     </w:p>
     <w:p>
       <w:pPr>
@@ -5436,6 +6768,7 @@
           <w:lang w:eastAsia="en-GB"/>
         </w:rPr>
       </w:pPr>
+      <w:proofErr w:type="spellStart"/>
       <w:r>
         <w:rPr>
           <w:rFonts w:eastAsia="Times New Roman"/>
@@ -5443,6 +6776,7 @@
         </w:rPr>
         <w:t>getForeground</w:t>
       </w:r>
+      <w:proofErr w:type="spellEnd"/>
     </w:p>
     <w:p>
       <w:pPr>
@@ -5453,6 +6787,7 @@
           <w:lang w:eastAsia="en-GB"/>
         </w:rPr>
       </w:pPr>
+      <w:proofErr w:type="spellStart"/>
       <w:r>
         <w:rPr>
           <w:rFonts w:eastAsia="Times New Roman"/>
@@ -5460,6 +6795,7 @@
         </w:rPr>
         <w:t>putBackground</w:t>
       </w:r>
+      <w:proofErr w:type="spellEnd"/>
     </w:p>
     <w:p>
       <w:pPr>
@@ -5469,6 +6805,7 @@
           <w:lang w:eastAsia="en-GB"/>
         </w:rPr>
       </w:pPr>
+      <w:proofErr w:type="spellStart"/>
       <w:r>
         <w:rPr>
           <w:rFonts w:eastAsia="Times New Roman"/>
@@ -5483,6 +6820,7 @@
         </w:rPr>
         <w:t>d</w:t>
       </w:r>
+      <w:proofErr w:type="spellEnd"/>
     </w:p>
     <w:p>
       <w:pPr>
@@ -5493,6 +6831,7 @@
           <w:lang w:eastAsia="en-GB"/>
         </w:rPr>
       </w:pPr>
+      <w:proofErr w:type="spellStart"/>
       <w:r>
         <w:rPr>
           <w:rFonts w:eastAsia="Times New Roman"/>
@@ -5500,6 +6839,7 @@
         </w:rPr>
         <w:t>putAt</w:t>
       </w:r>
+      <w:proofErr w:type="spellEnd"/>
     </w:p>
     <w:p>
       <w:pPr>
@@ -5509,6 +6849,7 @@
           <w:lang w:eastAsia="en-GB"/>
         </w:rPr>
       </w:pPr>
+      <w:proofErr w:type="spellStart"/>
       <w:r>
         <w:rPr>
           <w:rFonts w:eastAsia="Times New Roman"/>
@@ -5516,6 +6857,7 @@
         </w:rPr>
         <w:t>getAt</w:t>
       </w:r>
+      <w:proofErr w:type="spellEnd"/>
     </w:p>
     <w:p>
       <w:pPr>
@@ -5573,6 +6915,7 @@
           <w:lang w:eastAsia="en-GB"/>
         </w:rPr>
       </w:pPr>
+      <w:proofErr w:type="spellStart"/>
       <w:r>
         <w:rPr>
           <w:rFonts w:eastAsia="Times New Roman"/>
@@ -5580,6 +6923,7 @@
         </w:rPr>
         <w:t>clearGraphics</w:t>
       </w:r>
+      <w:proofErr w:type="spellEnd"/>
     </w:p>
     <w:p>
       <w:pPr>
@@ -5589,6 +6933,7 @@
           <w:lang w:eastAsia="en-GB"/>
         </w:rPr>
       </w:pPr>
+      <w:proofErr w:type="spellStart"/>
       <w:r>
         <w:rPr>
           <w:rFonts w:eastAsia="Times New Roman"/>
@@ -5596,6 +6941,7 @@
         </w:rPr>
         <w:t>getKeystroke</w:t>
       </w:r>
+      <w:proofErr w:type="spellEnd"/>
       <w:r>
         <w:rPr>
           <w:rFonts w:eastAsia="Times New Roman"/>
@@ -5603,6 +6949,7 @@
         </w:rPr>
         <w:t xml:space="preserve"> and </w:t>
       </w:r>
+      <w:proofErr w:type="spellStart"/>
       <w:r>
         <w:rPr>
           <w:rFonts w:eastAsia="Times New Roman"/>
@@ -5610,6 +6957,7 @@
         </w:rPr>
         <w:t>getKeystrokeWithModifier</w:t>
       </w:r>
+      <w:proofErr w:type="spellEnd"/>
     </w:p>
     <w:p>
       <w:pPr>
@@ -5681,7 +7029,35 @@
           <w:lang w:eastAsia="en-GB"/>
           <w14:ligatures w14:val="none"/>
         </w:rPr>
-        <w:t>var k set to gr.getKeystroke()</w:t>
+        <w:t xml:space="preserve">var k set to </w:t>
+      </w:r>
+      <w:proofErr w:type="spellStart"/>
+      <w:proofErr w:type="gramStart"/>
+      <w:r>
+        <w:rPr>
+          <w:rFonts w:ascii="Consolas" w:eastAsia="Times New Roman" w:hAnsi="Consolas" w:cs="Times New Roman"/>
+          <w:color w:val="001080"/>
+          <w:kern w:val="0"/>
+          <w:sz w:val="21"/>
+          <w:szCs w:val="21"/>
+          <w:lang w:eastAsia="en-GB"/>
+          <w14:ligatures w14:val="none"/>
+        </w:rPr>
+        <w:t>gr.getKeystroke</w:t>
+      </w:r>
+      <w:proofErr w:type="spellEnd"/>
+      <w:proofErr w:type="gramEnd"/>
+      <w:r>
+        <w:rPr>
+          <w:rFonts w:ascii="Consolas" w:eastAsia="Times New Roman" w:hAnsi="Consolas" w:cs="Times New Roman"/>
+          <w:color w:val="001080"/>
+          <w:kern w:val="0"/>
+          <w:sz w:val="21"/>
+          <w:szCs w:val="21"/>
+          <w:lang w:eastAsia="en-GB"/>
+          <w14:ligatures w14:val="none"/>
+        </w:rPr>
+        <w:t>()</w:t>
       </w:r>
     </w:p>
     <w:p>
@@ -5849,7 +7225,33 @@
           <w:lang w:eastAsia="en-GB"/>
           <w14:ligatures w14:val="none"/>
         </w:rPr>
-        <w:t>"Backspace","Enter","ArrowDown"</w:t>
+        <w:t>"Backspace","Enter","</w:t>
+      </w:r>
+      <w:proofErr w:type="spellStart"/>
+      <w:r>
+        <w:rPr>
+          <w:rFonts w:ascii="Consolas" w:eastAsia="Times New Roman" w:hAnsi="Consolas" w:cs="Times New Roman"/>
+          <w:color w:val="001080"/>
+          <w:kern w:val="0"/>
+          <w:sz w:val="21"/>
+          <w:szCs w:val="21"/>
+          <w:lang w:eastAsia="en-GB"/>
+          <w14:ligatures w14:val="none"/>
+        </w:rPr>
+        <w:t>ArrowDown</w:t>
+      </w:r>
+      <w:proofErr w:type="spellEnd"/>
+      <w:r>
+        <w:rPr>
+          <w:rFonts w:ascii="Consolas" w:eastAsia="Times New Roman" w:hAnsi="Consolas" w:cs="Times New Roman"/>
+          <w:color w:val="001080"/>
+          <w:kern w:val="0"/>
+          <w:sz w:val="21"/>
+          <w:szCs w:val="21"/>
+          <w:lang w:eastAsia="en-GB"/>
+          <w14:ligatures w14:val="none"/>
+        </w:rPr>
+        <w:t>"</w:t>
       </w:r>
     </w:p>
     <w:p>
@@ -5863,29 +7265,33 @@
           <w:lang w:eastAsia="en-GB"/>
         </w:rPr>
       </w:pPr>
-      <w:r>
-        <w:rPr>
-          <w:rFonts w:ascii="Consolas" w:hAnsi="Consolas"/>
-          <w:color w:val="156082" w:themeColor="accent1"/>
-          <w:sz w:val="24"/>
-          <w:szCs w:val="24"/>
-        </w:rPr>
-        <w:t>getKeystroke</w:t>
-      </w:r>
-      <w:r>
-        <w:rPr>
-          <w:rFonts w:ascii="Consolas" w:hAnsi="Consolas"/>
-          <w:color w:val="156082" w:themeColor="accent1"/>
-          <w:sz w:val="24"/>
-          <w:szCs w:val="24"/>
-        </w:rPr>
-        <w:t>WithModifier</w:t>
-      </w:r>
-      <w:r>
-        <w:rPr>
-          <w:lang w:eastAsia="en-GB"/>
-        </w:rPr>
-        <w:t xml:space="preserve">  allows you to check whether the keystroke was ‘modified’ by, for example, the </w:t>
+      <w:proofErr w:type="spellStart"/>
+      <w:proofErr w:type="gramStart"/>
+      <w:r>
+        <w:rPr>
+          <w:rFonts w:ascii="Consolas" w:eastAsia="Times New Roman" w:hAnsi="Consolas" w:cs="Times New Roman"/>
+          <w:color w:val="001080"/>
+          <w:kern w:val="0"/>
+          <w:sz w:val="21"/>
+          <w:szCs w:val="21"/>
+          <w:lang w:eastAsia="en-GB"/>
+          <w14:ligatures w14:val="none"/>
+        </w:rPr>
+        <w:t>getKeystrokeWithModifier</w:t>
+      </w:r>
+      <w:proofErr w:type="spellEnd"/>
+      <w:r>
+        <w:rPr>
+          <w:lang w:eastAsia="en-GB"/>
+        </w:rPr>
+        <w:t xml:space="preserve">  allows</w:t>
+      </w:r>
+      <w:proofErr w:type="gramEnd"/>
+      <w:r>
+        <w:rPr>
+          <w:lang w:eastAsia="en-GB"/>
+        </w:rPr>
+        <w:t xml:space="preserve"> you to check whether the keystroke was ‘modified’ by, for example, the </w:t>
       </w:r>
       <w:r>
         <w:rPr>
@@ -5937,6 +7343,7 @@
           <w:lang w:eastAsia="en-GB"/>
         </w:rPr>
       </w:pPr>
+      <w:proofErr w:type="spellStart"/>
       <w:r>
         <w:rPr>
           <w:rFonts w:eastAsia="Times New Roman"/>
@@ -5944,6 +7351,7 @@
         </w:rPr>
         <w:t>clearKeyBuffer</w:t>
       </w:r>
+      <w:proofErr w:type="spellEnd"/>
     </w:p>
     <w:p>
       <w:r>
@@ -6016,7 +7424,47 @@
           <w:lang w:eastAsia="en-GB"/>
           <w14:ligatures w14:val="none"/>
         </w:rPr>
-        <w:t>call clearKeyBuffer()</w:t>
+        <w:t xml:space="preserve">call </w:t>
+      </w:r>
+      <w:proofErr w:type="spellStart"/>
+      <w:proofErr w:type="gramStart"/>
+      <w:r>
+        <w:rPr>
+          <w:rFonts w:ascii="Consolas" w:eastAsia="Times New Roman" w:hAnsi="Consolas" w:cs="Times New Roman"/>
+          <w:color w:val="001080"/>
+          <w:kern w:val="0"/>
+          <w:sz w:val="21"/>
+          <w:szCs w:val="21"/>
+          <w:lang w:eastAsia="en-GB"/>
+          <w14:ligatures w14:val="none"/>
+        </w:rPr>
+        <w:t>clearKeyBuffer</w:t>
+      </w:r>
+      <w:proofErr w:type="spellEnd"/>
+      <w:r>
+        <w:rPr>
+          <w:rFonts w:ascii="Consolas" w:eastAsia="Times New Roman" w:hAnsi="Consolas" w:cs="Times New Roman"/>
+          <w:color w:val="001080"/>
+          <w:kern w:val="0"/>
+          <w:sz w:val="21"/>
+          <w:szCs w:val="21"/>
+          <w:lang w:eastAsia="en-GB"/>
+          <w14:ligatures w14:val="none"/>
+        </w:rPr>
+        <w:t>(</w:t>
+      </w:r>
+      <w:proofErr w:type="gramEnd"/>
+      <w:r>
+        <w:rPr>
+          <w:rFonts w:ascii="Consolas" w:eastAsia="Times New Roman" w:hAnsi="Consolas" w:cs="Times New Roman"/>
+          <w:color w:val="001080"/>
+          <w:kern w:val="0"/>
+          <w:sz w:val="21"/>
+          <w:szCs w:val="21"/>
+          <w:lang w:eastAsia="en-GB"/>
+          <w14:ligatures w14:val="none"/>
+        </w:rPr>
+        <w:t>)</w:t>
       </w:r>
     </w:p>
     <w:p>
@@ -6079,6 +7527,7 @@
           <w:lang w:eastAsia="en-GB"/>
         </w:rPr>
       </w:pPr>
+      <w:proofErr w:type="spellStart"/>
       <w:r>
         <w:rPr>
           <w:rFonts w:eastAsia="Times New Roman"/>
@@ -6086,6 +7535,7 @@
         </w:rPr>
         <w:t>typeAndProperties</w:t>
       </w:r>
+      <w:proofErr w:type="spellEnd"/>
     </w:p>
     <w:p>
       <w:pPr>
@@ -6111,10 +7561,10 @@
         <w:pStyle w:val="Heading3"/>
         <w:rPr>
           <w:rFonts w:eastAsia="Times New Roman"/>
-          <w:color w:val="000000"/>
-          <w:lang w:eastAsia="en-GB"/>
-        </w:rPr>
-      </w:pPr>
+          <w:lang w:eastAsia="en-GB"/>
+        </w:rPr>
+      </w:pPr>
+      <w:proofErr w:type="spellStart"/>
       <w:r>
         <w:rPr>
           <w:rFonts w:eastAsia="Times New Roman"/>
@@ -6122,6 +7572,270 @@
         </w:rPr>
         <w:t>asString</w:t>
       </w:r>
+      <w:proofErr w:type="spellEnd"/>
+    </w:p>
+    <w:p>
+      <w:pPr>
+        <w:rPr>
+          <w:lang w:eastAsia="en-GB"/>
+        </w:rPr>
+      </w:pPr>
+      <w:r>
+        <w:rPr>
+          <w:lang w:eastAsia="en-GB"/>
+        </w:rPr>
+        <w:t xml:space="preserve">The </w:t>
+      </w:r>
+      <w:proofErr w:type="spellStart"/>
+      <w:r>
+        <w:rPr>
+          <w:rFonts w:ascii="Consolas" w:eastAsia="Times New Roman" w:hAnsi="Consolas" w:cs="Times New Roman"/>
+          <w:color w:val="001080"/>
+          <w:kern w:val="0"/>
+          <w:sz w:val="21"/>
+          <w:szCs w:val="21"/>
+          <w:lang w:eastAsia="en-GB"/>
+          <w14:ligatures w14:val="none"/>
+        </w:rPr>
+        <w:t>asString</w:t>
+      </w:r>
+      <w:proofErr w:type="spellEnd"/>
+      <w:r>
+        <w:rPr>
+          <w:lang w:eastAsia="en-GB"/>
+        </w:rPr>
+        <w:t xml:space="preserve"> method may be called on an instance of any type, to provide a string representation</w:t>
+      </w:r>
+      <w:r>
+        <w:rPr>
+          <w:lang w:eastAsia="en-GB"/>
+        </w:rPr>
+        <w:t xml:space="preserve">. When you use a </w:t>
+      </w:r>
+      <w:r>
+        <w:rPr>
+          <w:rFonts w:ascii="Consolas" w:eastAsia="Times New Roman" w:hAnsi="Consolas" w:cs="Times New Roman"/>
+          <w:color w:val="001080"/>
+          <w:kern w:val="0"/>
+          <w:sz w:val="21"/>
+          <w:szCs w:val="21"/>
+          <w:lang w:eastAsia="en-GB"/>
+          <w14:ligatures w14:val="none"/>
+        </w:rPr>
+        <w:t>print</w:t>
+      </w:r>
+      <w:r>
+        <w:rPr>
+          <w:lang w:eastAsia="en-GB"/>
+        </w:rPr>
+        <w:t xml:space="preserve"> </w:t>
+      </w:r>
+      <w:r>
+        <w:rPr>
+          <w:i/>
+          <w:iCs/>
+          <w:lang w:eastAsia="en-GB"/>
+        </w:rPr>
+        <w:t xml:space="preserve">statement </w:t>
+      </w:r>
+      <w:proofErr w:type="spellStart"/>
+      <w:r>
+        <w:rPr>
+          <w:rFonts w:ascii="Consolas" w:eastAsia="Times New Roman" w:hAnsi="Consolas" w:cs="Times New Roman"/>
+          <w:color w:val="001080"/>
+          <w:kern w:val="0"/>
+          <w:sz w:val="21"/>
+          <w:szCs w:val="21"/>
+          <w:lang w:eastAsia="en-GB"/>
+          <w14:ligatures w14:val="none"/>
+        </w:rPr>
+        <w:t>asString</w:t>
+      </w:r>
+      <w:proofErr w:type="spellEnd"/>
+      <w:r>
+        <w:rPr>
+          <w:lang w:eastAsia="en-GB"/>
+        </w:rPr>
+        <w:t xml:space="preserve"> is called behind-the-scenes to generate a string that can be printed to the Console. However, if you are using the </w:t>
+      </w:r>
+      <w:r>
+        <w:rPr>
+          <w:lang w:eastAsia="en-GB"/>
+        </w:rPr>
+        <w:fldChar w:fldCharType="begin"/>
+      </w:r>
+      <w:r>
+        <w:rPr>
+          <w:lang w:eastAsia="en-GB"/>
+        </w:rPr>
+        <w:instrText xml:space="preserve"> REF _Ref170142520 \h </w:instrText>
+      </w:r>
+      <w:r>
+        <w:rPr>
+          <w:lang w:eastAsia="en-GB"/>
+        </w:rPr>
+      </w:r>
+      <w:r>
+        <w:rPr>
+          <w:lang w:eastAsia="en-GB"/>
+        </w:rPr>
+        <w:instrText xml:space="preserve"> \* MERGEFORMAT </w:instrText>
+      </w:r>
+      <w:r>
+        <w:rPr>
+          <w:lang w:eastAsia="en-GB"/>
+        </w:rPr>
+        <w:fldChar w:fldCharType="separate"/>
+      </w:r>
+      <w:r>
+        <w:rPr>
+          <w:lang w:eastAsia="en-GB"/>
+        </w:rPr>
+        <w:t>p</w:t>
+      </w:r>
+      <w:r>
+        <w:rPr>
+          <w:lang w:eastAsia="en-GB"/>
+        </w:rPr>
+        <w:t>rint</w:t>
+      </w:r>
+      <w:r>
+        <w:rPr>
+          <w:lang w:eastAsia="en-GB"/>
+        </w:rPr>
+        <w:t xml:space="preserve"> &amp; </w:t>
+      </w:r>
+      <w:proofErr w:type="spellStart"/>
+      <w:r>
+        <w:rPr>
+          <w:rFonts w:ascii="Consolas" w:eastAsia="Times New Roman" w:hAnsi="Consolas" w:cs="Times New Roman"/>
+          <w:color w:val="001080"/>
+          <w:kern w:val="0"/>
+          <w:sz w:val="21"/>
+          <w:szCs w:val="21"/>
+          <w:lang w:eastAsia="en-GB"/>
+          <w14:ligatures w14:val="none"/>
+        </w:rPr>
+        <w:t>printTab</w:t>
+      </w:r>
+      <w:proofErr w:type="spellEnd"/>
+      <w:r>
+        <w:rPr>
+          <w:rFonts w:ascii="Consolas" w:eastAsia="Times New Roman" w:hAnsi="Consolas" w:cs="Times New Roman"/>
+          <w:color w:val="001080"/>
+          <w:kern w:val="0"/>
+          <w:sz w:val="21"/>
+          <w:szCs w:val="21"/>
+          <w:lang w:eastAsia="en-GB"/>
+          <w14:ligatures w14:val="none"/>
+        </w:rPr>
+        <w:fldChar w:fldCharType="end"/>
+      </w:r>
+      <w:r>
+        <w:rPr>
+          <w:lang w:eastAsia="en-GB"/>
+        </w:rPr>
+        <w:t xml:space="preserve"> methods, then you will commonly need to convert an instance into a string and the </w:t>
+      </w:r>
+      <w:proofErr w:type="spellStart"/>
+      <w:r>
+        <w:rPr>
+          <w:rFonts w:ascii="Consolas" w:eastAsia="Times New Roman" w:hAnsi="Consolas" w:cs="Times New Roman"/>
+          <w:color w:val="001080"/>
+          <w:kern w:val="0"/>
+          <w:sz w:val="21"/>
+          <w:szCs w:val="21"/>
+          <w:lang w:eastAsia="en-GB"/>
+          <w14:ligatures w14:val="none"/>
+        </w:rPr>
+        <w:t>asString</w:t>
+      </w:r>
+      <w:proofErr w:type="spellEnd"/>
+      <w:r>
+        <w:rPr>
+          <w:lang w:eastAsia="en-GB"/>
+        </w:rPr>
+        <w:t xml:space="preserve"> method is a convenient way to do this. This also applies if you are embedding a variable into a string, for example:</w:t>
+      </w:r>
+    </w:p>
+    <w:p>
+      <w:pPr>
+        <w:rPr>
+          <w:rFonts w:ascii="Consolas" w:eastAsia="Times New Roman" w:hAnsi="Consolas" w:cs="Times New Roman"/>
+          <w:color w:val="001080"/>
+          <w:kern w:val="0"/>
+          <w:sz w:val="21"/>
+          <w:szCs w:val="21"/>
+          <w:lang w:eastAsia="en-GB"/>
+          <w14:ligatures w14:val="none"/>
+        </w:rPr>
+      </w:pPr>
+      <w:r>
+        <w:rPr>
+          <w:rFonts w:ascii="Consolas" w:eastAsia="Times New Roman" w:hAnsi="Consolas" w:cs="Times New Roman"/>
+          <w:color w:val="001080"/>
+          <w:kern w:val="0"/>
+          <w:sz w:val="21"/>
+          <w:szCs w:val="21"/>
+          <w:lang w:eastAsia="en-GB"/>
+          <w14:ligatures w14:val="none"/>
+        </w:rPr>
+        <w:t>var a set to [3, 4, 5]</w:t>
+      </w:r>
+      <w:r>
+        <w:rPr>
+          <w:rFonts w:ascii="Consolas" w:eastAsia="Times New Roman" w:hAnsi="Consolas" w:cs="Times New Roman"/>
+          <w:color w:val="001080"/>
+          <w:kern w:val="0"/>
+          <w:sz w:val="21"/>
+          <w:szCs w:val="21"/>
+          <w:lang w:eastAsia="en-GB"/>
+          <w14:ligatures w14:val="none"/>
+        </w:rPr>
+        <w:br/>
+        <w:t>print "The current list is {</w:t>
+      </w:r>
+      <w:proofErr w:type="spellStart"/>
+      <w:proofErr w:type="gramStart"/>
+      <w:r>
+        <w:rPr>
+          <w:rFonts w:ascii="Consolas" w:eastAsia="Times New Roman" w:hAnsi="Consolas" w:cs="Times New Roman"/>
+          <w:color w:val="001080"/>
+          <w:kern w:val="0"/>
+          <w:sz w:val="21"/>
+          <w:szCs w:val="21"/>
+          <w:lang w:eastAsia="en-GB"/>
+          <w14:ligatures w14:val="none"/>
+        </w:rPr>
+        <w:t>a.asString</w:t>
+      </w:r>
+      <w:proofErr w:type="spellEnd"/>
+      <w:proofErr w:type="gramEnd"/>
+      <w:r>
+        <w:rPr>
+          <w:rFonts w:ascii="Consolas" w:eastAsia="Times New Roman" w:hAnsi="Consolas" w:cs="Times New Roman"/>
+          <w:color w:val="001080"/>
+          <w:kern w:val="0"/>
+          <w:sz w:val="21"/>
+          <w:szCs w:val="21"/>
+          <w:lang w:eastAsia="en-GB"/>
+          <w14:ligatures w14:val="none"/>
+        </w:rPr>
+        <w:t>()}"</w:t>
+      </w:r>
+    </w:p>
+    <w:p>
+      <w:pPr>
+        <w:rPr>
+          <w:lang w:eastAsia="en-GB"/>
+        </w:rPr>
+      </w:pPr>
+      <w:r>
+        <w:rPr>
+          <w:lang w:eastAsia="en-GB"/>
+        </w:rPr>
+        <w:t>Note, however, that the specific format of the resulting string will vary considerable from type to type.</w:t>
+      </w:r>
     </w:p>
     <w:p>
       <w:pPr>
@@ -6136,79 +7850,712 @@
           <w:rFonts w:eastAsia="Times New Roman"/>
           <w:lang w:eastAsia="en-GB"/>
         </w:rPr>
+        <w:t>length</w:t>
+      </w:r>
+    </w:p>
+    <w:p>
+      <w:pPr>
+        <w:rPr>
+          <w:lang w:eastAsia="en-GB"/>
+        </w:rPr>
+      </w:pPr>
+      <w:r>
+        <w:rPr>
+          <w:lang w:eastAsia="en-GB"/>
+        </w:rPr>
+        <w:t>The length method can be called:</w:t>
+      </w:r>
+    </w:p>
+    <w:p>
+      <w:pPr>
+        <w:pStyle w:val="ListParagraph"/>
+        <w:numPr>
+          <w:ilvl w:val="0"/>
+          <w:numId w:val="6"/>
+        </w:numPr>
+        <w:rPr>
+          <w:lang w:eastAsia="en-GB"/>
+        </w:rPr>
+      </w:pPr>
+      <w:r>
+        <w:rPr>
+          <w:lang w:eastAsia="en-GB"/>
+        </w:rPr>
+        <w:t xml:space="preserve">on a </w:t>
+      </w:r>
+      <w:r>
+        <w:rPr>
+          <w:rFonts w:ascii="Consolas" w:eastAsia="Times New Roman" w:hAnsi="Consolas" w:cs="Times New Roman"/>
+          <w:color w:val="001080"/>
+          <w:kern w:val="0"/>
+          <w:sz w:val="21"/>
+          <w:szCs w:val="21"/>
+          <w:lang w:eastAsia="en-GB"/>
+          <w14:ligatures w14:val="none"/>
+        </w:rPr>
+        <w:t>String</w:t>
+      </w:r>
+      <w:r>
+        <w:rPr>
+          <w:lang w:eastAsia="en-GB"/>
+        </w:rPr>
+        <w:t>, to determine the number of characters</w:t>
+      </w:r>
+    </w:p>
+    <w:p>
+      <w:pPr>
+        <w:pStyle w:val="ListParagraph"/>
+        <w:numPr>
+          <w:ilvl w:val="0"/>
+          <w:numId w:val="6"/>
+        </w:numPr>
+        <w:rPr>
+          <w:lang w:eastAsia="en-GB"/>
+        </w:rPr>
+      </w:pPr>
+      <w:r>
+        <w:rPr>
+          <w:lang w:eastAsia="en-GB"/>
+        </w:rPr>
+        <w:t xml:space="preserve"> on an </w:t>
+      </w:r>
+      <w:proofErr w:type="spellStart"/>
+      <w:r>
+        <w:rPr>
+          <w:rFonts w:ascii="Consolas" w:eastAsia="Times New Roman" w:hAnsi="Consolas" w:cs="Times New Roman"/>
+          <w:color w:val="001080"/>
+          <w:kern w:val="0"/>
+          <w:sz w:val="21"/>
+          <w:szCs w:val="21"/>
+          <w:lang w:eastAsia="en-GB"/>
+          <w14:ligatures w14:val="none"/>
+        </w:rPr>
+        <w:t>ArrayList</w:t>
+      </w:r>
+      <w:proofErr w:type="spellEnd"/>
+      <w:r>
+        <w:rPr>
+          <w:lang w:eastAsia="en-GB"/>
+        </w:rPr>
+        <w:t xml:space="preserve"> or an </w:t>
+      </w:r>
+      <w:proofErr w:type="spellStart"/>
+      <w:r>
+        <w:rPr>
+          <w:rFonts w:ascii="Consolas" w:eastAsia="Times New Roman" w:hAnsi="Consolas" w:cs="Times New Roman"/>
+          <w:color w:val="001080"/>
+          <w:kern w:val="0"/>
+          <w:sz w:val="21"/>
+          <w:szCs w:val="21"/>
+          <w:lang w:eastAsia="en-GB"/>
+          <w14:ligatures w14:val="none"/>
+        </w:rPr>
+        <w:t>ImmutableList</w:t>
+      </w:r>
+      <w:proofErr w:type="spellEnd"/>
+      <w:r>
+        <w:rPr>
+          <w:lang w:eastAsia="en-GB"/>
+        </w:rPr>
+        <w:t>, to determine the number of elements</w:t>
+      </w:r>
+    </w:p>
+    <w:p>
+      <w:pPr>
+        <w:pStyle w:val="ListParagraph"/>
+        <w:numPr>
+          <w:ilvl w:val="0"/>
+          <w:numId w:val="6"/>
+        </w:numPr>
+        <w:rPr>
+          <w:lang w:eastAsia="en-GB"/>
+        </w:rPr>
+      </w:pPr>
+      <w:r>
+        <w:rPr>
+          <w:lang w:eastAsia="en-GB"/>
+        </w:rPr>
+        <w:t xml:space="preserve">on a </w:t>
+      </w:r>
+      <w:r>
+        <w:rPr>
+          <w:rFonts w:ascii="Consolas" w:eastAsia="Times New Roman" w:hAnsi="Consolas" w:cs="Times New Roman"/>
+          <w:color w:val="001080"/>
+          <w:kern w:val="0"/>
+          <w:sz w:val="21"/>
+          <w:szCs w:val="21"/>
+          <w:lang w:eastAsia="en-GB"/>
+          <w14:ligatures w14:val="none"/>
+        </w:rPr>
+        <w:t>Dictionary</w:t>
+      </w:r>
+      <w:r>
+        <w:rPr>
+          <w:lang w:eastAsia="en-GB"/>
+        </w:rPr>
+        <w:t xml:space="preserve">, or an </w:t>
+      </w:r>
+      <w:proofErr w:type="spellStart"/>
+      <w:r>
+        <w:rPr>
+          <w:rFonts w:ascii="Consolas" w:eastAsia="Times New Roman" w:hAnsi="Consolas" w:cs="Times New Roman"/>
+          <w:color w:val="001080"/>
+          <w:kern w:val="0"/>
+          <w:sz w:val="21"/>
+          <w:szCs w:val="21"/>
+          <w:lang w:eastAsia="en-GB"/>
+          <w14:ligatures w14:val="none"/>
+        </w:rPr>
+        <w:t>ImmutableDictionary</w:t>
+      </w:r>
+      <w:proofErr w:type="spellEnd"/>
+      <w:r>
+        <w:rPr>
+          <w:lang w:eastAsia="en-GB"/>
+        </w:rPr>
+        <w:t xml:space="preserve"> to determine the number of key-value pairs</w:t>
+      </w:r>
+    </w:p>
+    <w:p>
+      <w:pPr>
+        <w:rPr>
+          <w:lang w:eastAsia="en-GB"/>
+        </w:rPr>
+      </w:pPr>
+      <w:r>
+        <w:rPr>
+          <w:lang w:eastAsia="en-GB"/>
+        </w:rPr>
+        <w:t>Example of use:</w:t>
+      </w:r>
+    </w:p>
+    <w:p>
+      <w:pPr>
+        <w:rPr>
+          <w:rFonts w:ascii="Consolas" w:eastAsia="Times New Roman" w:hAnsi="Consolas" w:cs="Times New Roman"/>
+          <w:color w:val="001080"/>
+          <w:kern w:val="0"/>
+          <w:sz w:val="21"/>
+          <w:szCs w:val="21"/>
+          <w:lang w:eastAsia="en-GB"/>
+          <w14:ligatures w14:val="none"/>
+        </w:rPr>
+      </w:pPr>
+      <w:r>
+        <w:rPr>
+          <w:rFonts w:ascii="Consolas" w:eastAsia="Times New Roman" w:hAnsi="Consolas" w:cs="Times New Roman"/>
+          <w:color w:val="001080"/>
+          <w:kern w:val="0"/>
+          <w:sz w:val="21"/>
+          <w:szCs w:val="21"/>
+          <w:lang w:eastAsia="en-GB"/>
+          <w14:ligatures w14:val="none"/>
+        </w:rPr>
+        <w:t>var s set to "Hello World!"</w:t>
+      </w:r>
+      <w:r>
+        <w:rPr>
+          <w:rFonts w:ascii="Consolas" w:eastAsia="Times New Roman" w:hAnsi="Consolas" w:cs="Times New Roman"/>
+          <w:color w:val="001080"/>
+          <w:kern w:val="0"/>
+          <w:sz w:val="21"/>
+          <w:szCs w:val="21"/>
+          <w:lang w:eastAsia="en-GB"/>
+          <w14:ligatures w14:val="none"/>
+        </w:rPr>
+        <w:br/>
+        <w:t xml:space="preserve">print </w:t>
+      </w:r>
+      <w:proofErr w:type="spellStart"/>
+      <w:proofErr w:type="gramStart"/>
+      <w:r>
+        <w:rPr>
+          <w:rFonts w:ascii="Consolas" w:eastAsia="Times New Roman" w:hAnsi="Consolas" w:cs="Times New Roman"/>
+          <w:color w:val="001080"/>
+          <w:kern w:val="0"/>
+          <w:sz w:val="21"/>
+          <w:szCs w:val="21"/>
+          <w:lang w:eastAsia="en-GB"/>
+          <w14:ligatures w14:val="none"/>
+        </w:rPr>
+        <w:t>s.length</w:t>
+      </w:r>
+      <w:proofErr w:type="spellEnd"/>
+      <w:proofErr w:type="gramEnd"/>
+      <w:r>
+        <w:rPr>
+          <w:rFonts w:ascii="Consolas" w:eastAsia="Times New Roman" w:hAnsi="Consolas" w:cs="Times New Roman"/>
+          <w:color w:val="001080"/>
+          <w:kern w:val="0"/>
+          <w:sz w:val="21"/>
+          <w:szCs w:val="21"/>
+          <w:lang w:eastAsia="en-GB"/>
+          <w14:ligatures w14:val="none"/>
+        </w:rPr>
+        <w:t>()</w:t>
+      </w:r>
+    </w:p>
+    <w:p>
+      <w:pPr>
+        <w:pStyle w:val="Heading3"/>
+        <w:rPr>
+          <w:rFonts w:eastAsia="Times New Roman"/>
+          <w:lang w:eastAsia="en-GB"/>
+        </w:rPr>
+      </w:pPr>
+      <w:proofErr w:type="spellStart"/>
+      <w:r>
+        <w:rPr>
+          <w:rFonts w:eastAsia="Times New Roman"/>
+          <w:lang w:eastAsia="en-GB"/>
+        </w:rPr>
         <w:t>asIter</w:t>
       </w:r>
-    </w:p>
-    <w:p>
-      <w:pPr>
-        <w:pStyle w:val="Heading2"/>
-        <w:rPr>
-          <w:rFonts w:ascii="Consolas" w:eastAsia="Times New Roman" w:hAnsi="Consolas" w:cs="Times New Roman"/>
-          <w:color w:val="000000"/>
-          <w:kern w:val="0"/>
-          <w:sz w:val="21"/>
-          <w:szCs w:val="21"/>
-          <w:lang w:eastAsia="en-GB"/>
-          <w14:ligatures w14:val="none"/>
-        </w:rPr>
-      </w:pPr>
-      <w:r>
-        <w:rPr>
-          <w:rFonts w:ascii="Consolas" w:eastAsia="Times New Roman" w:hAnsi="Consolas" w:cs="Times New Roman"/>
-          <w:color w:val="001080"/>
-          <w:kern w:val="0"/>
-          <w:sz w:val="21"/>
-          <w:szCs w:val="21"/>
-          <w:lang w:eastAsia="en-GB"/>
-          <w14:ligatures w14:val="none"/>
-        </w:rPr>
-        <w:t>Count</w:t>
-      </w:r>
-      <w:r>
-        <w:rPr>
-          <w:rFonts w:ascii="Consolas" w:eastAsia="Times New Roman" w:hAnsi="Consolas" w:cs="Times New Roman"/>
-          <w:color w:val="001080"/>
-          <w:kern w:val="0"/>
-          <w:sz w:val="21"/>
-          <w:szCs w:val="21"/>
-          <w:lang w:eastAsia="en-GB"/>
-          <w14:ligatures w14:val="none"/>
-        </w:rPr>
-        <w:t xml:space="preserve"> TODO difference between length and count ?</w:t>
-      </w:r>
-    </w:p>
-    <w:p>
-      <w:pPr>
-        <w:pStyle w:val="Heading3"/>
-        <w:rPr>
-          <w:rFonts w:eastAsia="Times New Roman"/>
-          <w:color w:val="000000"/>
-          <w:lang w:eastAsia="en-GB"/>
-        </w:rPr>
-      </w:pPr>
-      <w:r>
-        <w:rPr>
-          <w:rFonts w:eastAsia="Times New Roman"/>
-          <w:lang w:eastAsia="en-GB"/>
-        </w:rPr>
-        <w:t>length</w:t>
-      </w:r>
-    </w:p>
-    <w:p>
-      <w:pPr>
-        <w:pStyle w:val="Heading3"/>
-        <w:rPr>
-          <w:rFonts w:eastAsia="Times New Roman"/>
-          <w:color w:val="000000"/>
-          <w:lang w:eastAsia="en-GB"/>
-        </w:rPr>
-      </w:pPr>
-      <w:r>
-        <w:rPr>
-          <w:rFonts w:eastAsia="Times New Roman"/>
-          <w:lang w:eastAsia="en-GB"/>
-        </w:rPr>
-        <w:t>head</w:t>
+      <w:proofErr w:type="spellEnd"/>
+    </w:p>
+    <w:p>
+      <w:pPr>
+        <w:rPr>
+          <w:lang w:eastAsia="en-GB"/>
+        </w:rPr>
+      </w:pPr>
+      <w:r>
+        <w:rPr>
+          <w:lang w:eastAsia="en-GB"/>
+        </w:rPr>
+        <w:t xml:space="preserve">Many types of data structure are compatible with the type </w:t>
+      </w:r>
+      <w:proofErr w:type="spellStart"/>
+      <w:r>
+        <w:rPr>
+          <w:rFonts w:ascii="Consolas" w:eastAsia="Times New Roman" w:hAnsi="Consolas" w:cs="Times New Roman"/>
+          <w:color w:val="001080"/>
+          <w:kern w:val="0"/>
+          <w:sz w:val="21"/>
+          <w:szCs w:val="21"/>
+          <w:lang w:eastAsia="en-GB"/>
+          <w14:ligatures w14:val="none"/>
+        </w:rPr>
+        <w:t>Iter</w:t>
+      </w:r>
+      <w:proofErr w:type="spellEnd"/>
+      <w:r>
+        <w:rPr>
+          <w:lang w:eastAsia="en-GB"/>
+        </w:rPr>
+        <w:t xml:space="preserve"> (short for ‘</w:t>
+      </w:r>
+      <w:proofErr w:type="spellStart"/>
+      <w:r>
+        <w:rPr>
+          <w:lang w:eastAsia="en-GB"/>
+        </w:rPr>
+        <w:t>iterable</w:t>
+      </w:r>
+      <w:proofErr w:type="spellEnd"/>
+      <w:r>
+        <w:rPr>
+          <w:lang w:eastAsia="en-GB"/>
+        </w:rPr>
+        <w:t xml:space="preserve">’) provided that their member-type is compatible. So for example, if a function requires an </w:t>
+      </w:r>
+      <w:proofErr w:type="spellStart"/>
+      <w:r>
+        <w:rPr>
+          <w:lang w:eastAsia="en-GB"/>
+        </w:rPr>
+        <w:t>Iter</w:t>
+      </w:r>
+      <w:proofErr w:type="spellEnd"/>
+      <w:r>
+        <w:rPr>
+          <w:lang w:eastAsia="en-GB"/>
+        </w:rPr>
+        <w:t xml:space="preserve">&lt;of Int&gt; then you may pass in an immutable list of integers as an </w:t>
+      </w:r>
+      <w:proofErr w:type="spellStart"/>
+      <w:r>
+        <w:rPr>
+          <w:lang w:eastAsia="en-GB"/>
+        </w:rPr>
+        <w:t>argument</w:t>
+      </w:r>
+      <w:r>
+        <w:rPr>
+          <w:lang w:eastAsia="en-GB"/>
+        </w:rPr>
+        <w:t>W</w:t>
+      </w:r>
+      <w:r>
+        <w:rPr>
+          <w:lang w:eastAsia="en-GB"/>
+        </w:rPr>
+        <w:t>ithin</w:t>
+      </w:r>
+      <w:proofErr w:type="spellEnd"/>
+      <w:r>
+        <w:rPr>
+          <w:lang w:eastAsia="en-GB"/>
+        </w:rPr>
+        <w:t xml:space="preserve"> the real</w:t>
+      </w:r>
+      <w:r>
+        <w:rPr>
+          <w:lang w:eastAsia="en-GB"/>
+        </w:rPr>
+        <w:t>m</w:t>
+      </w:r>
+      <w:r>
+        <w:rPr>
+          <w:lang w:eastAsia="en-GB"/>
+        </w:rPr>
+        <w:t xml:space="preserve"> of functional programming</w:t>
+      </w:r>
+      <w:r>
+        <w:rPr>
+          <w:lang w:eastAsia="en-GB"/>
+        </w:rPr>
+        <w:t xml:space="preserve">, the need </w:t>
+      </w:r>
+      <w:r>
+        <w:rPr>
+          <w:i/>
+          <w:iCs/>
+          <w:lang w:eastAsia="en-GB"/>
+        </w:rPr>
+        <w:t>occasionally</w:t>
+      </w:r>
+      <w:r>
+        <w:rPr>
+          <w:lang w:eastAsia="en-GB"/>
+        </w:rPr>
+        <w:t xml:space="preserve"> </w:t>
+      </w:r>
+      <w:proofErr w:type="gramStart"/>
+      <w:r>
+        <w:rPr>
+          <w:lang w:eastAsia="en-GB"/>
+        </w:rPr>
+        <w:t xml:space="preserve">arises </w:t>
+      </w:r>
+      <w:r>
+        <w:rPr>
+          <w:lang w:eastAsia="en-GB"/>
+        </w:rPr>
+        <w:t xml:space="preserve"> desirable</w:t>
+      </w:r>
+      <w:proofErr w:type="gramEnd"/>
+      <w:r>
+        <w:rPr>
+          <w:lang w:eastAsia="en-GB"/>
+        </w:rPr>
+        <w:t xml:space="preserve"> to be able to </w:t>
+      </w:r>
+      <w:r>
+        <w:rPr>
+          <w:lang w:eastAsia="en-GB"/>
+        </w:rPr>
+        <w:t>declare</w:t>
+      </w:r>
+      <w:r>
+        <w:rPr>
+          <w:lang w:eastAsia="en-GB"/>
+        </w:rPr>
+        <w:t xml:space="preserve"> a and ensure that it i</w:t>
+      </w:r>
+      <w:r>
+        <w:rPr>
+          <w:lang w:eastAsia="en-GB"/>
+        </w:rPr>
+        <w:t xml:space="preserve">s specifically of the type, say, </w:t>
+      </w:r>
+      <w:proofErr w:type="spellStart"/>
+      <w:r>
+        <w:rPr>
+          <w:rFonts w:ascii="Consolas" w:eastAsia="Times New Roman" w:hAnsi="Consolas" w:cs="Times New Roman"/>
+          <w:color w:val="001080"/>
+          <w:kern w:val="0"/>
+          <w:sz w:val="21"/>
+          <w:szCs w:val="21"/>
+          <w:lang w:eastAsia="en-GB"/>
+          <w14:ligatures w14:val="none"/>
+        </w:rPr>
+        <w:t>Iter</w:t>
+      </w:r>
+      <w:proofErr w:type="spellEnd"/>
+      <w:r>
+        <w:rPr>
+          <w:rFonts w:ascii="Consolas" w:eastAsia="Times New Roman" w:hAnsi="Consolas" w:cs="Times New Roman"/>
+          <w:color w:val="001080"/>
+          <w:kern w:val="0"/>
+          <w:sz w:val="21"/>
+          <w:szCs w:val="21"/>
+          <w:lang w:eastAsia="en-GB"/>
+          <w14:ligatures w14:val="none"/>
+        </w:rPr>
+        <w:t>&lt;of Int&gt;</w:t>
+      </w:r>
+      <w:r>
+        <w:rPr>
+          <w:lang w:eastAsia="en-GB"/>
+        </w:rPr>
+        <w:t xml:space="preserve"> rather than, say, </w:t>
+      </w:r>
+      <w:r>
+        <w:rPr>
+          <w:rFonts w:ascii="Consolas" w:eastAsia="Times New Roman" w:hAnsi="Consolas" w:cs="Times New Roman"/>
+          <w:color w:val="001080"/>
+          <w:kern w:val="0"/>
+          <w:sz w:val="21"/>
+          <w:szCs w:val="21"/>
+          <w:lang w:eastAsia="en-GB"/>
+          <w14:ligatures w14:val="none"/>
+        </w:rPr>
+        <w:t>{Int}</w:t>
+      </w:r>
+      <w:r>
+        <w:rPr>
+          <w:lang w:eastAsia="en-GB"/>
+        </w:rPr>
+        <w:t>. The following is an example of how to do that:</w:t>
+      </w:r>
+    </w:p>
+    <w:p>
+      <w:pPr>
+        <w:rPr>
+          <w:rFonts w:ascii="Consolas" w:eastAsia="Times New Roman" w:hAnsi="Consolas" w:cs="Times New Roman"/>
+          <w:color w:val="001080"/>
+          <w:kern w:val="0"/>
+          <w:sz w:val="21"/>
+          <w:szCs w:val="21"/>
+          <w:lang w:eastAsia="en-GB"/>
+          <w14:ligatures w14:val="none"/>
+        </w:rPr>
+      </w:pPr>
+      <w:r>
+        <w:rPr>
+          <w:rFonts w:ascii="Consolas" w:eastAsia="Times New Roman" w:hAnsi="Consolas" w:cs="Times New Roman"/>
+          <w:color w:val="001080"/>
+          <w:kern w:val="0"/>
+          <w:sz w:val="21"/>
+          <w:szCs w:val="21"/>
+          <w:lang w:eastAsia="en-GB"/>
+          <w14:ligatures w14:val="none"/>
+        </w:rPr>
+        <w:t xml:space="preserve">var </w:t>
+      </w:r>
+      <w:proofErr w:type="spellStart"/>
+      <w:r>
+        <w:rPr>
+          <w:rFonts w:ascii="Consolas" w:eastAsia="Times New Roman" w:hAnsi="Consolas" w:cs="Times New Roman"/>
+          <w:color w:val="001080"/>
+          <w:kern w:val="0"/>
+          <w:sz w:val="21"/>
+          <w:szCs w:val="21"/>
+          <w:lang w:eastAsia="en-GB"/>
+          <w14:ligatures w14:val="none"/>
+        </w:rPr>
+        <w:t>myList</w:t>
+      </w:r>
+      <w:proofErr w:type="spellEnd"/>
+      <w:r>
+        <w:rPr>
+          <w:rFonts w:ascii="Consolas" w:eastAsia="Times New Roman" w:hAnsi="Consolas" w:cs="Times New Roman"/>
+          <w:color w:val="001080"/>
+          <w:kern w:val="0"/>
+          <w:sz w:val="21"/>
+          <w:szCs w:val="21"/>
+          <w:lang w:eastAsia="en-GB"/>
+          <w14:ligatures w14:val="none"/>
+        </w:rPr>
+        <w:t xml:space="preserve"> set to </w:t>
+      </w:r>
+      <w:proofErr w:type="gramStart"/>
+      <w:r>
+        <w:rPr>
+          <w:rFonts w:ascii="Consolas" w:eastAsia="Times New Roman" w:hAnsi="Consolas" w:cs="Times New Roman"/>
+          <w:color w:val="001080"/>
+          <w:kern w:val="0"/>
+          <w:sz w:val="21"/>
+          <w:szCs w:val="21"/>
+          <w:lang w:eastAsia="en-GB"/>
+          <w14:ligatures w14:val="none"/>
+        </w:rPr>
+        <w:t>{</w:t>
+      </w:r>
+      <w:r>
+        <w:rPr>
+          <w:rFonts w:ascii="Consolas" w:eastAsia="Times New Roman" w:hAnsi="Consolas" w:cs="Times New Roman"/>
+          <w:color w:val="001080"/>
+          <w:kern w:val="0"/>
+          <w:sz w:val="21"/>
+          <w:szCs w:val="21"/>
+          <w:lang w:eastAsia="en-GB"/>
+          <w14:ligatures w14:val="none"/>
+        </w:rPr>
+        <w:t xml:space="preserve"> </w:t>
+      </w:r>
+      <w:r>
+        <w:rPr>
+          <w:rFonts w:ascii="Consolas" w:eastAsia="Times New Roman" w:hAnsi="Consolas" w:cs="Times New Roman"/>
+          <w:color w:val="001080"/>
+          <w:kern w:val="0"/>
+          <w:sz w:val="21"/>
+          <w:szCs w:val="21"/>
+          <w:lang w:eastAsia="en-GB"/>
+          <w14:ligatures w14:val="none"/>
+        </w:rPr>
+        <w:t>"</w:t>
+      </w:r>
+      <w:proofErr w:type="gramEnd"/>
+      <w:r>
+        <w:rPr>
+          <w:rFonts w:ascii="Consolas" w:eastAsia="Times New Roman" w:hAnsi="Consolas" w:cs="Times New Roman"/>
+          <w:color w:val="001080"/>
+          <w:kern w:val="0"/>
+          <w:sz w:val="21"/>
+          <w:szCs w:val="21"/>
+          <w:lang w:eastAsia="en-GB"/>
+          <w14:ligatures w14:val="none"/>
+        </w:rPr>
+        <w:t xml:space="preserve">apple", </w:t>
+      </w:r>
+      <w:r>
+        <w:rPr>
+          <w:rFonts w:ascii="Consolas" w:eastAsia="Times New Roman" w:hAnsi="Consolas" w:cs="Times New Roman"/>
+          <w:color w:val="001080"/>
+          <w:kern w:val="0"/>
+          <w:sz w:val="21"/>
+          <w:szCs w:val="21"/>
+          <w:lang w:eastAsia="en-GB"/>
+          <w14:ligatures w14:val="none"/>
+        </w:rPr>
+        <w:t>"</w:t>
+      </w:r>
+      <w:r>
+        <w:rPr>
+          <w:rFonts w:ascii="Consolas" w:eastAsia="Times New Roman" w:hAnsi="Consolas" w:cs="Times New Roman"/>
+          <w:color w:val="001080"/>
+          <w:kern w:val="0"/>
+          <w:sz w:val="21"/>
+          <w:szCs w:val="21"/>
+          <w:lang w:eastAsia="en-GB"/>
+          <w14:ligatures w14:val="none"/>
+        </w:rPr>
+        <w:t>orange</w:t>
+      </w:r>
+      <w:r>
+        <w:rPr>
+          <w:rFonts w:ascii="Consolas" w:eastAsia="Times New Roman" w:hAnsi="Consolas" w:cs="Times New Roman"/>
+          <w:color w:val="001080"/>
+          <w:kern w:val="0"/>
+          <w:sz w:val="21"/>
+          <w:szCs w:val="21"/>
+          <w:lang w:eastAsia="en-GB"/>
+          <w14:ligatures w14:val="none"/>
+        </w:rPr>
+        <w:t>",</w:t>
+      </w:r>
+      <w:r>
+        <w:rPr>
+          <w:rFonts w:ascii="Consolas" w:eastAsia="Times New Roman" w:hAnsi="Consolas" w:cs="Times New Roman"/>
+          <w:color w:val="001080"/>
+          <w:kern w:val="0"/>
+          <w:sz w:val="21"/>
+          <w:szCs w:val="21"/>
+          <w:lang w:eastAsia="en-GB"/>
+          <w14:ligatures w14:val="none"/>
+        </w:rPr>
+        <w:t xml:space="preserve"> "pear</w:t>
+      </w:r>
+      <w:r>
+        <w:rPr>
+          <w:rFonts w:ascii="Consolas" w:eastAsia="Times New Roman" w:hAnsi="Consolas" w:cs="Times New Roman"/>
+          <w:color w:val="001080"/>
+          <w:kern w:val="0"/>
+          <w:sz w:val="21"/>
+          <w:szCs w:val="21"/>
+          <w:lang w:eastAsia="en-GB"/>
+          <w14:ligatures w14:val="none"/>
+        </w:rPr>
+        <w:t>"</w:t>
+      </w:r>
+      <w:r>
+        <w:rPr>
+          <w:rFonts w:ascii="Consolas" w:eastAsia="Times New Roman" w:hAnsi="Consolas" w:cs="Times New Roman"/>
+          <w:color w:val="001080"/>
+          <w:kern w:val="0"/>
+          <w:sz w:val="21"/>
+          <w:szCs w:val="21"/>
+          <w:lang w:eastAsia="en-GB"/>
+          <w14:ligatures w14:val="none"/>
+        </w:rPr>
+        <w:t>}</w:t>
+      </w:r>
+      <w:r>
+        <w:rPr>
+          <w:rFonts w:ascii="Consolas" w:eastAsia="Times New Roman" w:hAnsi="Consolas" w:cs="Times New Roman"/>
+          <w:color w:val="001080"/>
+          <w:kern w:val="0"/>
+          <w:sz w:val="21"/>
+          <w:szCs w:val="21"/>
+          <w:lang w:eastAsia="en-GB"/>
+          <w14:ligatures w14:val="none"/>
+        </w:rPr>
+        <w:br/>
+        <w:t xml:space="preserve">var </w:t>
+      </w:r>
+      <w:proofErr w:type="spellStart"/>
+      <w:r>
+        <w:rPr>
+          <w:rFonts w:ascii="Consolas" w:eastAsia="Times New Roman" w:hAnsi="Consolas" w:cs="Times New Roman"/>
+          <w:color w:val="001080"/>
+          <w:kern w:val="0"/>
+          <w:sz w:val="21"/>
+          <w:szCs w:val="21"/>
+          <w:lang w:eastAsia="en-GB"/>
+          <w14:ligatures w14:val="none"/>
+        </w:rPr>
+        <w:t>myIter</w:t>
+      </w:r>
+      <w:proofErr w:type="spellEnd"/>
+      <w:r>
+        <w:rPr>
+          <w:rFonts w:ascii="Consolas" w:eastAsia="Times New Roman" w:hAnsi="Consolas" w:cs="Times New Roman"/>
+          <w:color w:val="001080"/>
+          <w:kern w:val="0"/>
+          <w:sz w:val="21"/>
+          <w:szCs w:val="21"/>
+          <w:lang w:eastAsia="en-GB"/>
+          <w14:ligatures w14:val="none"/>
+        </w:rPr>
+        <w:t xml:space="preserve"> set to </w:t>
+      </w:r>
+      <w:proofErr w:type="spellStart"/>
+      <w:r>
+        <w:rPr>
+          <w:rFonts w:ascii="Consolas" w:eastAsia="Times New Roman" w:hAnsi="Consolas" w:cs="Times New Roman"/>
+          <w:color w:val="001080"/>
+          <w:kern w:val="0"/>
+          <w:sz w:val="21"/>
+          <w:szCs w:val="21"/>
+          <w:lang w:eastAsia="en-GB"/>
+          <w14:ligatures w14:val="none"/>
+        </w:rPr>
+        <w:t>myList.asIter</w:t>
+      </w:r>
+      <w:proofErr w:type="spellEnd"/>
+      <w:r>
+        <w:rPr>
+          <w:rFonts w:ascii="Consolas" w:eastAsia="Times New Roman" w:hAnsi="Consolas" w:cs="Times New Roman"/>
+          <w:color w:val="001080"/>
+          <w:kern w:val="0"/>
+          <w:sz w:val="21"/>
+          <w:szCs w:val="21"/>
+          <w:lang w:eastAsia="en-GB"/>
+          <w14:ligatures w14:val="none"/>
+        </w:rPr>
+        <w:t>()</w:t>
       </w:r>
     </w:p>
     <w:p>
@@ -6231,6 +8578,7 @@
         <w:pStyle w:val="Heading1"/>
       </w:pPr>
       <w:r>
+        <w:lastRenderedPageBreak/>
         <w:t>Reading &amp; writing data files</w:t>
       </w:r>
     </w:p>
@@ -6254,7 +8602,7 @@
   <w:abstractNum w:abstractNumId="0" w15:restartNumberingAfterBreak="0">
     <w:nsid w:val="033822EF"/>
     <w:multiLevelType w:val="hybridMultilevel"/>
-    <w:tmpl w:val="B9C43460"/>
+    <w:tmpl w:val="3AE61DB2"/>
     <w:lvl w:ilvl="0" w:tplc="08090001">
       <w:start w:val="1"/>
       <w:numFmt w:val="bullet"/>

</xml_diff>